<commit_message>
Finished sameday data setup and set ML tests to run
</commit_message>
<xml_diff>
--- a/Writeups/Data_collection_and_preparation.docx
+++ b/Writeups/Data_collection_and_preparation.docx
@@ -1787,7 +1787,7 @@
         <mc:AlternateContent>
           <mc:Choice Requires="wps">
             <w:drawing>
-              <wp:anchor distT="0" distB="0" distL="114300" distR="114300" simplePos="0" relativeHeight="251727872" behindDoc="0" locked="0" layoutInCell="1" allowOverlap="1" wp14:anchorId="35C07F84" wp14:editId="2AE9DC30">
+              <wp:anchor distT="0" distB="0" distL="114300" distR="114300" simplePos="0" relativeHeight="251718656" behindDoc="0" locked="0" layoutInCell="1" allowOverlap="1" wp14:anchorId="35C07F84" wp14:editId="3340FCE9">
                 <wp:simplePos x="0" y="0"/>
                 <wp:positionH relativeFrom="column">
                   <wp:posOffset>991235</wp:posOffset>
@@ -1860,7 +1860,7 @@
                 <v:stroke joinstyle="miter"/>
                 <v:path gradientshapeok="t" o:connecttype="rect"/>
               </v:shapetype>
-              <v:shape id="Text Box 87" o:spid="_x0000_s1026" type="#_x0000_t202" style="position:absolute;margin-left:78.05pt;margin-top:40.05pt;width:38.3pt;height:15.55pt;rotation:90;z-index:251727872;visibility:visible;mso-wrap-style:square;mso-width-percent:0;mso-height-percent:0;mso-wrap-distance-left:9pt;mso-wrap-distance-top:0;mso-wrap-distance-right:9pt;mso-wrap-distance-bottom:0;mso-position-horizontal:absolute;mso-position-horizontal-relative:text;mso-position-vertical:absolute;mso-position-vertical-relative:text;mso-width-percent:0;mso-height-percent:0;mso-width-relative:margin;mso-height-relative:margin;v-text-anchor:top" o:gfxdata="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" filled="f" stroked="f" strokeweight=".5pt">
+              <v:shape id="Text Box 87" o:spid="_x0000_s1026" type="#_x0000_t202" style="position:absolute;margin-left:78.05pt;margin-top:40.05pt;width:38.3pt;height:15.55pt;rotation:90;z-index:251718656;visibility:visible;mso-wrap-style:square;mso-width-percent:0;mso-height-percent:0;mso-wrap-distance-left:9pt;mso-wrap-distance-top:0;mso-wrap-distance-right:9pt;mso-wrap-distance-bottom:0;mso-position-horizontal:absolute;mso-position-horizontal-relative:text;mso-position-vertical:absolute;mso-position-vertical-relative:text;mso-width-percent:0;mso-height-percent:0;mso-width-relative:margin;mso-height-relative:margin;v-text-anchor:top" o:gfxdata="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" filled="f" stroked="f" strokeweight=".5pt">
                 <v:textbox>
                   <w:txbxContent>
                     <w:p>
@@ -2178,7 +2178,7 @@
         <mc:AlternateContent>
           <mc:Choice Requires="wpg">
             <w:drawing>
-              <wp:anchor distT="0" distB="0" distL="114300" distR="114300" simplePos="0" relativeHeight="251742208" behindDoc="1" locked="0" layoutInCell="1" allowOverlap="1" wp14:anchorId="542F9E85" wp14:editId="694CFDBB">
+              <wp:anchor distT="0" distB="0" distL="114300" distR="114300" simplePos="0" relativeHeight="251732992" behindDoc="1" locked="0" layoutInCell="1" allowOverlap="1" wp14:anchorId="542F9E85" wp14:editId="5F3342FF">
                 <wp:simplePos x="0" y="0"/>
                 <wp:positionH relativeFrom="column">
                   <wp:posOffset>275505</wp:posOffset>
@@ -2305,14 +2305,27 @@
                               <w:r>
                                 <w:t xml:space="preserve">Figure </w:t>
                               </w:r>
-                              <w:fldSimple w:instr=" SEQ Figure \* ARABIC ">
-                                <w:r>
-                                  <w:rPr>
-                                    <w:noProof/>
-                                  </w:rPr>
-                                  <w:t>1</w:t>
-                                </w:r>
-                              </w:fldSimple>
+                              <w:r>
+                                <w:fldChar w:fldCharType="begin"/>
+                              </w:r>
+                              <w:r>
+                                <w:instrText xml:space="preserve"> SEQ Figure \* ARABIC </w:instrText>
+                              </w:r>
+                              <w:r>
+                                <w:fldChar w:fldCharType="separate"/>
+                              </w:r>
+                              <w:r>
+                                <w:rPr>
+                                  <w:noProof/>
+                                </w:rPr>
+                                <w:t>1</w:t>
+                              </w:r>
+                              <w:r>
+                                <w:rPr>
+                                  <w:noProof/>
+                                </w:rPr>
+                                <w:fldChar w:fldCharType="end"/>
+                              </w:r>
                               <w:r>
                                 <w:t>:</w:t>
                               </w:r>
@@ -5154,7 +5167,7 @@
           </mc:Choice>
           <mc:Fallback>
             <w:pict>
-              <v:group w14:anchorId="542F9E85" id="Group 323" o:spid="_x0000_s1027" style="position:absolute;margin-left:21.7pt;margin-top:11.3pt;width:416.55pt;height:408.9pt;z-index:-251574272;mso-height-relative:margin" coordsize="52901,51931" o:gfxdata="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">
+              <v:group w14:anchorId="542F9E85" id="Group 323" o:spid="_x0000_s1027" style="position:absolute;margin-left:21.7pt;margin-top:11.3pt;width:416.55pt;height:408.9pt;z-index:-251583488;mso-height-relative:margin" coordsize="52901,51931" o:gfxdata="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">
                 <v:shape id="Text Box 31" o:spid="_x0000_s1028" type="#_x0000_t202" style="position:absolute;top:49346;width:32137;height:2585;visibility:visible;mso-wrap-style:square;v-text-anchor:top" o:gfxdata="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" stroked="f">
                   <v:textbox style="mso-fit-shape-to-text:t" inset="0,0,0,0">
                     <w:txbxContent>
@@ -6128,7 +6141,19 @@
     <w:p/>
     <w:p>
       <w:r>
-        <w:t>There are two implementations of Doc2Vec, namely Continuous Bag of Words (CBOW) and Distributed Memory (DM)</w:t>
+        <w:t xml:space="preserve">There are two implementations of Doc2Vec, namely </w:t>
+      </w:r>
+      <w:r>
+        <w:t>Distributed</w:t>
+      </w:r>
+      <w:r>
+        <w:t xml:space="preserve"> Bag of Words (</w:t>
+      </w:r>
+      <w:r>
+        <w:t>D</w:t>
+      </w:r>
+      <w:r>
+        <w:t>BOW) and Distributed Memory (DM)</w:t>
       </w:r>
       <w:r>
         <w:t xml:space="preserve"> </w:t>
@@ -6144,6 +6169,7 @@
             <w:docPart w:val="DefaultPlaceholder_-1854013440"/>
           </w:placeholder>
         </w:sdtPr>
+        <w:sdtEndPr/>
         <w:sdtContent>
           <w:r>
             <w:rPr>
@@ -6251,7 +6277,7 @@
         <mc:AlternateContent>
           <mc:Choice Requires="wpg">
             <w:drawing>
-              <wp:anchor distT="0" distB="0" distL="114300" distR="114300" simplePos="0" relativeHeight="251821056" behindDoc="0" locked="0" layoutInCell="1" allowOverlap="1" wp14:anchorId="25D2F6C0" wp14:editId="70FD1AF9">
+              <wp:anchor distT="0" distB="0" distL="114300" distR="114300" simplePos="0" relativeHeight="251811840" behindDoc="0" locked="0" layoutInCell="1" allowOverlap="1" wp14:anchorId="25D2F6C0" wp14:editId="4C9E0DFF">
                 <wp:simplePos x="0" y="0"/>
                 <wp:positionH relativeFrom="column">
                   <wp:posOffset>-138252</wp:posOffset>
@@ -9698,27 +9724,14 @@
                               <w:r>
                                 <w:t xml:space="preserve">Figure </w:t>
                               </w:r>
-                              <w:r>
-                                <w:fldChar w:fldCharType="begin"/>
-                              </w:r>
-                              <w:r>
-                                <w:instrText xml:space="preserve"> SEQ Figure \* ARABIC </w:instrText>
-                              </w:r>
-                              <w:r>
-                                <w:fldChar w:fldCharType="separate"/>
-                              </w:r>
-                              <w:r>
-                                <w:rPr>
-                                  <w:noProof/>
-                                </w:rPr>
-                                <w:t>2</w:t>
-                              </w:r>
-                              <w:r>
-                                <w:rPr>
-                                  <w:noProof/>
-                                </w:rPr>
-                                <w:fldChar w:fldCharType="end"/>
-                              </w:r>
+                              <w:fldSimple w:instr=" SEQ Figure \* ARABIC ">
+                                <w:r>
+                                  <w:rPr>
+                                    <w:noProof/>
+                                  </w:rPr>
+                                  <w:t>2</w:t>
+                                </w:r>
+                              </w:fldSimple>
                               <w:r>
                                 <w:t>: Doc2Vec model</w:t>
                               </w:r>
@@ -9755,7 +9768,7 @@
           </mc:Choice>
           <mc:Fallback>
             <w:pict>
-              <v:group w14:anchorId="25D2F6C0" id="Group 322" o:spid="_x0000_s1115" style="position:absolute;margin-left:-10.9pt;margin-top:-21.8pt;width:451.15pt;height:540.2pt;z-index:251821056" coordsize="57295,68605" o:gfxdata="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">
+              <v:group w14:anchorId="25D2F6C0" id="Group 322" o:spid="_x0000_s1115" style="position:absolute;margin-left:-10.9pt;margin-top:-21.8pt;width:451.15pt;height:540.2pt;z-index:251811840" coordsize="57295,68605" o:gfxdata="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">
                 <v:group id="Group 320" o:spid="_x0000_s1116" style="position:absolute;left:1479;width:55816;height:63927" coordsize="55816,63927" o:gfxdata="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">
                   <v:shape id="Straight Arrow Connector 198" o:spid="_x0000_s1117" type="#_x0000_t32" style="position:absolute;left:34698;top:3490;width:0;height:4995;visibility:visible;mso-wrap-style:square" o:connectortype="straight" o:gfxdata="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" strokecolor="#4472c4 [3204]" strokeweight=".5pt">
                     <v:stroke endarrow="block" joinstyle="miter"/>
@@ -10663,6 +10676,3925 @@
           <w:color w:val="525C65"/>
         </w:rPr>
       </w:pPr>
+      <w:r>
+        <w:rPr>
+          <w:rFonts w:ascii="Open Sans" w:hAnsi="Open Sans" w:cs="Open Sans"/>
+          <w:noProof/>
+          <w:color w:val="525C65"/>
+        </w:rPr>
+        <w:lastRenderedPageBreak/>
+        <mc:AlternateContent>
+          <mc:Choice Requires="wpg">
+            <w:drawing>
+              <wp:anchor distT="0" distB="0" distL="114300" distR="114300" simplePos="0" relativeHeight="251866112" behindDoc="0" locked="0" layoutInCell="1" allowOverlap="1" wp14:anchorId="558BB23D" wp14:editId="39826A7E">
+                <wp:simplePos x="0" y="0"/>
+                <wp:positionH relativeFrom="column">
+                  <wp:posOffset>34925</wp:posOffset>
+                </wp:positionH>
+                <wp:positionV relativeFrom="paragraph">
+                  <wp:posOffset>-324827</wp:posOffset>
+                </wp:positionV>
+                <wp:extent cx="5625270" cy="5756275"/>
+                <wp:effectExtent l="0" t="0" r="0" b="0"/>
+                <wp:wrapNone/>
+                <wp:docPr id="343" name="Group 343"/>
+                <wp:cNvGraphicFramePr/>
+                <a:graphic xmlns:a="http://schemas.openxmlformats.org/drawingml/2006/main">
+                  <a:graphicData uri="http://schemas.microsoft.com/office/word/2010/wordprocessingGroup">
+                    <wpg:wgp>
+                      <wpg:cNvGrpSpPr/>
+                      <wpg:grpSpPr>
+                        <a:xfrm>
+                          <a:off x="0" y="0"/>
+                          <a:ext cx="5625270" cy="5756275"/>
+                          <a:chOff x="0" y="0"/>
+                          <a:chExt cx="5625270" cy="5756275"/>
+                        </a:xfrm>
+                      </wpg:grpSpPr>
+                      <wpg:grpSp>
+                        <wpg:cNvPr id="341" name="Group 341"/>
+                        <wpg:cNvGrpSpPr/>
+                        <wpg:grpSpPr>
+                          <a:xfrm>
+                            <a:off x="246185" y="0"/>
+                            <a:ext cx="5379085" cy="5435600"/>
+                            <a:chOff x="0" y="0"/>
+                            <a:chExt cx="5379249" cy="5435600"/>
+                          </a:xfrm>
+                        </wpg:grpSpPr>
+                        <wps:wsp>
+                          <wps:cNvPr id="283" name="Text Box 283"/>
+                          <wps:cNvSpPr txBox="1"/>
+                          <wps:spPr>
+                            <a:xfrm>
+                              <a:off x="3548091" y="1626208"/>
+                              <a:ext cx="634365" cy="342265"/>
+                            </a:xfrm>
+                            <a:prstGeom prst="rect">
+                              <a:avLst/>
+                            </a:prstGeom>
+                            <a:solidFill>
+                              <a:schemeClr val="lt1"/>
+                            </a:solidFill>
+                            <a:ln w="6350">
+                              <a:solidFill>
+                                <a:prstClr val="black"/>
+                              </a:solidFill>
+                            </a:ln>
+                          </wps:spPr>
+                          <wps:txbx>
+                            <w:txbxContent>
+                              <w:p>
+                                <w:pPr>
+                                  <w:rPr>
+                                    <w:lang w:val="en-US"/>
+                                  </w:rPr>
+                                </w:pPr>
+                                <w:r>
+                                  <w:rPr>
+                                    <w:lang w:val="en-US"/>
+                                  </w:rPr>
+                                  <w:t>brown</w:t>
+                                </w:r>
+                              </w:p>
+                            </w:txbxContent>
+                          </wps:txbx>
+                          <wps:bodyPr rot="0" spcFirstLastPara="0" vertOverflow="overflow" horzOverflow="overflow" vert="horz" wrap="square" lIns="91440" tIns="45720" rIns="91440" bIns="45720" numCol="1" spcCol="0" rtlCol="0" fromWordArt="0" anchor="t" anchorCtr="0" forceAA="0" compatLnSpc="1">
+                            <a:prstTxWarp prst="textNoShape">
+                              <a:avLst/>
+                            </a:prstTxWarp>
+                            <a:noAutofit/>
+                          </wps:bodyPr>
+                        </wps:wsp>
+                        <wps:wsp>
+                          <wps:cNvPr id="297" name="Text Box 297"/>
+                          <wps:cNvSpPr txBox="1"/>
+                          <wps:spPr>
+                            <a:xfrm>
+                              <a:off x="3548091" y="2573461"/>
+                              <a:ext cx="634365" cy="342265"/>
+                            </a:xfrm>
+                            <a:prstGeom prst="rect">
+                              <a:avLst/>
+                            </a:prstGeom>
+                            <a:solidFill>
+                              <a:schemeClr val="lt1"/>
+                            </a:solidFill>
+                            <a:ln w="6350">
+                              <a:solidFill>
+                                <a:prstClr val="black"/>
+                              </a:solidFill>
+                            </a:ln>
+                          </wps:spPr>
+                          <wps:txbx>
+                            <w:txbxContent>
+                              <w:p>
+                                <w:pPr>
+                                  <w:rPr>
+                                    <w:lang w:val="en-US"/>
+                                  </w:rPr>
+                                </w:pPr>
+                                <w:r>
+                                  <w:rPr>
+                                    <w:lang w:val="en-US"/>
+                                  </w:rPr>
+                                  <w:t>fox</w:t>
+                                </w:r>
+                              </w:p>
+                            </w:txbxContent>
+                          </wps:txbx>
+                          <wps:bodyPr rot="0" spcFirstLastPara="0" vertOverflow="overflow" horzOverflow="overflow" vert="horz" wrap="square" lIns="91440" tIns="45720" rIns="91440" bIns="45720" numCol="1" spcCol="0" rtlCol="0" fromWordArt="0" anchor="t" anchorCtr="0" forceAA="0" compatLnSpc="1">
+                            <a:prstTxWarp prst="textNoShape">
+                              <a:avLst/>
+                            </a:prstTxWarp>
+                            <a:noAutofit/>
+                          </wps:bodyPr>
+                        </wps:wsp>
+                        <wps:wsp>
+                          <wps:cNvPr id="298" name="Straight Arrow Connector 298"/>
+                          <wps:cNvCnPr/>
+                          <wps:spPr>
+                            <a:xfrm>
+                              <a:off x="3104580" y="835538"/>
+                              <a:ext cx="386991" cy="0"/>
+                            </a:xfrm>
+                            <a:prstGeom prst="straightConnector1">
+                              <a:avLst/>
+                            </a:prstGeom>
+                            <a:ln>
+                              <a:tailEnd type="triangle"/>
+                            </a:ln>
+                          </wps:spPr>
+                          <wps:style>
+                            <a:lnRef idx="1">
+                              <a:schemeClr val="accent1"/>
+                            </a:lnRef>
+                            <a:fillRef idx="0">
+                              <a:schemeClr val="accent1"/>
+                            </a:fillRef>
+                            <a:effectRef idx="0">
+                              <a:schemeClr val="accent1"/>
+                            </a:effectRef>
+                            <a:fontRef idx="minor">
+                              <a:schemeClr val="tx1"/>
+                            </a:fontRef>
+                          </wps:style>
+                          <wps:bodyPr/>
+                        </wps:wsp>
+                        <wps:wsp>
+                          <wps:cNvPr id="299" name="Straight Arrow Connector 299"/>
+                          <wps:cNvCnPr/>
+                          <wps:spPr>
+                            <a:xfrm>
+                              <a:off x="3110055" y="1777315"/>
+                              <a:ext cx="386715" cy="0"/>
+                            </a:xfrm>
+                            <a:prstGeom prst="straightConnector1">
+                              <a:avLst/>
+                            </a:prstGeom>
+                            <a:ln>
+                              <a:tailEnd type="triangle"/>
+                            </a:ln>
+                          </wps:spPr>
+                          <wps:style>
+                            <a:lnRef idx="1">
+                              <a:schemeClr val="accent1"/>
+                            </a:lnRef>
+                            <a:fillRef idx="0">
+                              <a:schemeClr val="accent1"/>
+                            </a:fillRef>
+                            <a:effectRef idx="0">
+                              <a:schemeClr val="accent1"/>
+                            </a:effectRef>
+                            <a:fontRef idx="minor">
+                              <a:schemeClr val="tx1"/>
+                            </a:fontRef>
+                          </wps:style>
+                          <wps:bodyPr/>
+                        </wps:wsp>
+                        <wps:wsp>
+                          <wps:cNvPr id="300" name="Straight Arrow Connector 300"/>
+                          <wps:cNvCnPr/>
+                          <wps:spPr>
+                            <a:xfrm>
+                              <a:off x="3126481" y="2735519"/>
+                              <a:ext cx="386715" cy="0"/>
+                            </a:xfrm>
+                            <a:prstGeom prst="straightConnector1">
+                              <a:avLst/>
+                            </a:prstGeom>
+                            <a:ln>
+                              <a:tailEnd type="triangle"/>
+                            </a:ln>
+                          </wps:spPr>
+                          <wps:style>
+                            <a:lnRef idx="1">
+                              <a:schemeClr val="accent1"/>
+                            </a:lnRef>
+                            <a:fillRef idx="0">
+                              <a:schemeClr val="accent1"/>
+                            </a:fillRef>
+                            <a:effectRef idx="0">
+                              <a:schemeClr val="accent1"/>
+                            </a:effectRef>
+                            <a:fontRef idx="minor">
+                              <a:schemeClr val="tx1"/>
+                            </a:fontRef>
+                          </wps:style>
+                          <wps:bodyPr/>
+                        </wps:wsp>
+                        <wps:wsp>
+                          <wps:cNvPr id="301" name="Right Brace 301"/>
+                          <wps:cNvSpPr/>
+                          <wps:spPr>
+                            <a:xfrm>
+                              <a:off x="4298228" y="553020"/>
+                              <a:ext cx="282257" cy="2458477"/>
+                            </a:xfrm>
+                            <a:prstGeom prst="rightBrace">
+                              <a:avLst/>
+                            </a:prstGeom>
+                          </wps:spPr>
+                          <wps:style>
+                            <a:lnRef idx="1">
+                              <a:schemeClr val="accent1"/>
+                            </a:lnRef>
+                            <a:fillRef idx="0">
+                              <a:schemeClr val="accent1"/>
+                            </a:fillRef>
+                            <a:effectRef idx="0">
+                              <a:schemeClr val="accent1"/>
+                            </a:effectRef>
+                            <a:fontRef idx="minor">
+                              <a:schemeClr val="tx1"/>
+                            </a:fontRef>
+                          </wps:style>
+                          <wps:bodyPr rot="0" spcFirstLastPara="0" vertOverflow="overflow" horzOverflow="overflow" vert="horz" wrap="square" lIns="91440" tIns="45720" rIns="91440" bIns="45720" numCol="1" spcCol="0" rtlCol="0" fromWordArt="0" anchor="ctr" anchorCtr="0" forceAA="0" compatLnSpc="1">
+                            <a:prstTxWarp prst="textNoShape">
+                              <a:avLst/>
+                            </a:prstTxWarp>
+                            <a:noAutofit/>
+                          </wps:bodyPr>
+                        </wps:wsp>
+                        <wpg:grpSp>
+                          <wpg:cNvPr id="340" name="Group 340"/>
+                          <wpg:cNvGrpSpPr/>
+                          <wpg:grpSpPr>
+                            <a:xfrm>
+                              <a:off x="0" y="0"/>
+                              <a:ext cx="5379249" cy="5435600"/>
+                              <a:chOff x="0" y="0"/>
+                              <a:chExt cx="5379249" cy="5435600"/>
+                            </a:xfrm>
+                          </wpg:grpSpPr>
+                          <wps:wsp>
+                            <wps:cNvPr id="324" name="Straight Connector 324"/>
+                            <wps:cNvCnPr/>
+                            <wps:spPr>
+                              <a:xfrm flipV="1">
+                                <a:off x="2118999" y="837743"/>
+                                <a:ext cx="839767" cy="177420"/>
+                              </a:xfrm>
+                              <a:prstGeom prst="line">
+                                <a:avLst/>
+                              </a:prstGeom>
+                            </wps:spPr>
+                            <wps:style>
+                              <a:lnRef idx="1">
+                                <a:schemeClr val="accent1"/>
+                              </a:lnRef>
+                              <a:fillRef idx="0">
+                                <a:schemeClr val="accent1"/>
+                              </a:fillRef>
+                              <a:effectRef idx="0">
+                                <a:schemeClr val="accent1"/>
+                              </a:effectRef>
+                              <a:fontRef idx="minor">
+                                <a:schemeClr val="tx1"/>
+                              </a:fontRef>
+                            </wps:style>
+                            <wps:bodyPr/>
+                          </wps:wsp>
+                          <wps:wsp>
+                            <wps:cNvPr id="325" name="Straight Connector 325"/>
+                            <wps:cNvCnPr/>
+                            <wps:spPr>
+                              <a:xfrm>
+                                <a:off x="2118999" y="1012958"/>
+                                <a:ext cx="840862" cy="762407"/>
+                              </a:xfrm>
+                              <a:prstGeom prst="line">
+                                <a:avLst/>
+                              </a:prstGeom>
+                            </wps:spPr>
+                            <wps:style>
+                              <a:lnRef idx="1">
+                                <a:schemeClr val="accent1"/>
+                              </a:lnRef>
+                              <a:fillRef idx="0">
+                                <a:schemeClr val="accent1"/>
+                              </a:fillRef>
+                              <a:effectRef idx="0">
+                                <a:schemeClr val="accent1"/>
+                              </a:effectRef>
+                              <a:fontRef idx="minor">
+                                <a:schemeClr val="tx1"/>
+                              </a:fontRef>
+                            </wps:style>
+                            <wps:bodyPr/>
+                          </wps:wsp>
+                          <wps:wsp>
+                            <wps:cNvPr id="326" name="Straight Connector 326"/>
+                            <wps:cNvCnPr/>
+                            <wps:spPr>
+                              <a:xfrm>
+                                <a:off x="2118999" y="1012958"/>
+                                <a:ext cx="839470" cy="1720611"/>
+                              </a:xfrm>
+                              <a:prstGeom prst="line">
+                                <a:avLst/>
+                              </a:prstGeom>
+                            </wps:spPr>
+                            <wps:style>
+                              <a:lnRef idx="1">
+                                <a:schemeClr val="accent1"/>
+                              </a:lnRef>
+                              <a:fillRef idx="0">
+                                <a:schemeClr val="accent1"/>
+                              </a:fillRef>
+                              <a:effectRef idx="0">
+                                <a:schemeClr val="accent1"/>
+                              </a:effectRef>
+                              <a:fontRef idx="minor">
+                                <a:schemeClr val="tx1"/>
+                              </a:fontRef>
+                            </wps:style>
+                            <wps:bodyPr/>
+                          </wps:wsp>
+                          <wps:wsp>
+                            <wps:cNvPr id="327" name="Straight Connector 327"/>
+                            <wps:cNvCnPr/>
+                            <wps:spPr>
+                              <a:xfrm flipV="1">
+                                <a:off x="2118999" y="837743"/>
+                                <a:ext cx="839470" cy="619128"/>
+                              </a:xfrm>
+                              <a:prstGeom prst="line">
+                                <a:avLst/>
+                              </a:prstGeom>
+                            </wps:spPr>
+                            <wps:style>
+                              <a:lnRef idx="1">
+                                <a:schemeClr val="accent1"/>
+                              </a:lnRef>
+                              <a:fillRef idx="0">
+                                <a:schemeClr val="accent1"/>
+                              </a:fillRef>
+                              <a:effectRef idx="0">
+                                <a:schemeClr val="accent1"/>
+                              </a:effectRef>
+                              <a:fontRef idx="minor">
+                                <a:schemeClr val="tx1"/>
+                              </a:fontRef>
+                            </wps:style>
+                            <wps:bodyPr/>
+                          </wps:wsp>
+                          <wps:wsp>
+                            <wps:cNvPr id="328" name="Straight Connector 328"/>
+                            <wps:cNvCnPr/>
+                            <wps:spPr>
+                              <a:xfrm>
+                                <a:off x="2118999" y="1456469"/>
+                                <a:ext cx="839470" cy="320447"/>
+                              </a:xfrm>
+                              <a:prstGeom prst="line">
+                                <a:avLst/>
+                              </a:prstGeom>
+                            </wps:spPr>
+                            <wps:style>
+                              <a:lnRef idx="1">
+                                <a:schemeClr val="accent1"/>
+                              </a:lnRef>
+                              <a:fillRef idx="0">
+                                <a:schemeClr val="accent1"/>
+                              </a:fillRef>
+                              <a:effectRef idx="0">
+                                <a:schemeClr val="accent1"/>
+                              </a:effectRef>
+                              <a:fontRef idx="minor">
+                                <a:schemeClr val="tx1"/>
+                              </a:fontRef>
+                            </wps:style>
+                            <wps:bodyPr/>
+                          </wps:wsp>
+                          <wps:wsp>
+                            <wps:cNvPr id="329" name="Straight Connector 329"/>
+                            <wps:cNvCnPr/>
+                            <wps:spPr>
+                              <a:xfrm>
+                                <a:off x="2118999" y="1456469"/>
+                                <a:ext cx="839470" cy="1276302"/>
+                              </a:xfrm>
+                              <a:prstGeom prst="line">
+                                <a:avLst/>
+                              </a:prstGeom>
+                            </wps:spPr>
+                            <wps:style>
+                              <a:lnRef idx="1">
+                                <a:schemeClr val="accent1"/>
+                              </a:lnRef>
+                              <a:fillRef idx="0">
+                                <a:schemeClr val="accent1"/>
+                              </a:fillRef>
+                              <a:effectRef idx="0">
+                                <a:schemeClr val="accent1"/>
+                              </a:effectRef>
+                              <a:fontRef idx="minor">
+                                <a:schemeClr val="tx1"/>
+                              </a:fontRef>
+                            </wps:style>
+                            <wps:bodyPr/>
+                          </wps:wsp>
+                          <wps:wsp>
+                            <wps:cNvPr id="330" name="Straight Connector 330"/>
+                            <wps:cNvCnPr/>
+                            <wps:spPr>
+                              <a:xfrm flipV="1">
+                                <a:off x="2135425" y="837743"/>
+                                <a:ext cx="823164" cy="1242529"/>
+                              </a:xfrm>
+                              <a:prstGeom prst="line">
+                                <a:avLst/>
+                              </a:prstGeom>
+                            </wps:spPr>
+                            <wps:style>
+                              <a:lnRef idx="1">
+                                <a:schemeClr val="accent1"/>
+                              </a:lnRef>
+                              <a:fillRef idx="0">
+                                <a:schemeClr val="accent1"/>
+                              </a:fillRef>
+                              <a:effectRef idx="0">
+                                <a:schemeClr val="accent1"/>
+                              </a:effectRef>
+                              <a:fontRef idx="minor">
+                                <a:schemeClr val="tx1"/>
+                              </a:fontRef>
+                            </wps:style>
+                            <wps:bodyPr/>
+                          </wps:wsp>
+                          <wps:wsp>
+                            <wps:cNvPr id="331" name="Straight Connector 331"/>
+                            <wps:cNvCnPr/>
+                            <wps:spPr>
+                              <a:xfrm flipV="1">
+                                <a:off x="2135425" y="1779521"/>
+                                <a:ext cx="822960" cy="302957"/>
+                              </a:xfrm>
+                              <a:prstGeom prst="line">
+                                <a:avLst/>
+                              </a:prstGeom>
+                            </wps:spPr>
+                            <wps:style>
+                              <a:lnRef idx="1">
+                                <a:schemeClr val="accent1"/>
+                              </a:lnRef>
+                              <a:fillRef idx="0">
+                                <a:schemeClr val="accent1"/>
+                              </a:fillRef>
+                              <a:effectRef idx="0">
+                                <a:schemeClr val="accent1"/>
+                              </a:effectRef>
+                              <a:fontRef idx="minor">
+                                <a:schemeClr val="tx1"/>
+                              </a:fontRef>
+                            </wps:style>
+                            <wps:bodyPr/>
+                          </wps:wsp>
+                          <wps:wsp>
+                            <wps:cNvPr id="332" name="Straight Connector 332"/>
+                            <wps:cNvCnPr/>
+                            <wps:spPr>
+                              <a:xfrm>
+                                <a:off x="2135425" y="2080670"/>
+                                <a:ext cx="822960" cy="649768"/>
+                              </a:xfrm>
+                              <a:prstGeom prst="line">
+                                <a:avLst/>
+                              </a:prstGeom>
+                            </wps:spPr>
+                            <wps:style>
+                              <a:lnRef idx="1">
+                                <a:schemeClr val="accent1"/>
+                              </a:lnRef>
+                              <a:fillRef idx="0">
+                                <a:schemeClr val="accent1"/>
+                              </a:fillRef>
+                              <a:effectRef idx="0">
+                                <a:schemeClr val="accent1"/>
+                              </a:effectRef>
+                              <a:fontRef idx="minor">
+                                <a:schemeClr val="tx1"/>
+                              </a:fontRef>
+                            </wps:style>
+                            <wps:bodyPr/>
+                          </wps:wsp>
+                          <wps:wsp>
+                            <wps:cNvPr id="333" name="Straight Connector 333"/>
+                            <wps:cNvCnPr/>
+                            <wps:spPr>
+                              <a:xfrm flipV="1">
+                                <a:off x="2135425" y="837743"/>
+                                <a:ext cx="822960" cy="1669467"/>
+                              </a:xfrm>
+                              <a:prstGeom prst="line">
+                                <a:avLst/>
+                              </a:prstGeom>
+                            </wps:spPr>
+                            <wps:style>
+                              <a:lnRef idx="1">
+                                <a:schemeClr val="accent1"/>
+                              </a:lnRef>
+                              <a:fillRef idx="0">
+                                <a:schemeClr val="accent1"/>
+                              </a:fillRef>
+                              <a:effectRef idx="0">
+                                <a:schemeClr val="accent1"/>
+                              </a:effectRef>
+                              <a:fontRef idx="minor">
+                                <a:schemeClr val="tx1"/>
+                              </a:fontRef>
+                            </wps:style>
+                            <wps:bodyPr/>
+                          </wps:wsp>
+                          <wps:wsp>
+                            <wps:cNvPr id="334" name="Straight Connector 334"/>
+                            <wps:cNvCnPr/>
+                            <wps:spPr>
+                              <a:xfrm flipV="1">
+                                <a:off x="2135425" y="1779521"/>
+                                <a:ext cx="822960" cy="727689"/>
+                              </a:xfrm>
+                              <a:prstGeom prst="line">
+                                <a:avLst/>
+                              </a:prstGeom>
+                            </wps:spPr>
+                            <wps:style>
+                              <a:lnRef idx="1">
+                                <a:schemeClr val="accent1"/>
+                              </a:lnRef>
+                              <a:fillRef idx="0">
+                                <a:schemeClr val="accent1"/>
+                              </a:fillRef>
+                              <a:effectRef idx="0">
+                                <a:schemeClr val="accent1"/>
+                              </a:effectRef>
+                              <a:fontRef idx="minor">
+                                <a:schemeClr val="tx1"/>
+                              </a:fontRef>
+                            </wps:style>
+                            <wps:bodyPr/>
+                          </wps:wsp>
+                          <wps:wsp>
+                            <wps:cNvPr id="335" name="Straight Connector 335"/>
+                            <wps:cNvCnPr/>
+                            <wps:spPr>
+                              <a:xfrm>
+                                <a:off x="2135425" y="2507755"/>
+                                <a:ext cx="822960" cy="223065"/>
+                              </a:xfrm>
+                              <a:prstGeom prst="line">
+                                <a:avLst/>
+                              </a:prstGeom>
+                            </wps:spPr>
+                            <wps:style>
+                              <a:lnRef idx="1">
+                                <a:schemeClr val="accent1"/>
+                              </a:lnRef>
+                              <a:fillRef idx="0">
+                                <a:schemeClr val="accent1"/>
+                              </a:fillRef>
+                              <a:effectRef idx="0">
+                                <a:schemeClr val="accent1"/>
+                              </a:effectRef>
+                              <a:fontRef idx="minor">
+                                <a:schemeClr val="tx1"/>
+                              </a:fontRef>
+                            </wps:style>
+                            <wps:bodyPr/>
+                          </wps:wsp>
+                          <wpg:grpSp>
+                            <wpg:cNvPr id="339" name="Group 339"/>
+                            <wpg:cNvGrpSpPr/>
+                            <wpg:grpSpPr>
+                              <a:xfrm>
+                                <a:off x="0" y="0"/>
+                                <a:ext cx="5379249" cy="5435600"/>
+                                <a:chOff x="0" y="0"/>
+                                <a:chExt cx="5379249" cy="5435600"/>
+                              </a:xfrm>
+                            </wpg:grpSpPr>
+                            <wpg:grpSp>
+                              <wpg:cNvPr id="338" name="Group 338"/>
+                              <wpg:cNvGrpSpPr/>
+                              <wpg:grpSpPr>
+                                <a:xfrm>
+                                  <a:off x="0" y="0"/>
+                                  <a:ext cx="5379249" cy="5435600"/>
+                                  <a:chOff x="0" y="0"/>
+                                  <a:chExt cx="5379249" cy="5435600"/>
+                                </a:xfrm>
+                              </wpg:grpSpPr>
+                              <wpg:grpSp>
+                                <wpg:cNvPr id="291" name="Group 291"/>
+                                <wpg:cNvGrpSpPr/>
+                                <wpg:grpSpPr>
+                                  <a:xfrm>
+                                    <a:off x="0" y="0"/>
+                                    <a:ext cx="5379249" cy="5435600"/>
+                                    <a:chOff x="0" y="0"/>
+                                    <a:chExt cx="5379679" cy="5436185"/>
+                                  </a:xfrm>
+                                </wpg:grpSpPr>
+                                <wpg:grpSp>
+                                  <wpg:cNvPr id="282" name="Group 282"/>
+                                  <wpg:cNvGrpSpPr/>
+                                  <wpg:grpSpPr>
+                                    <a:xfrm>
+                                      <a:off x="0" y="0"/>
+                                      <a:ext cx="5379679" cy="5436185"/>
+                                      <a:chOff x="87604" y="-732740"/>
+                                      <a:chExt cx="5379679" cy="5436185"/>
+                                    </a:xfrm>
+                                  </wpg:grpSpPr>
+                                  <wpg:grpSp>
+                                    <wpg:cNvPr id="91" name="Group 91"/>
+                                    <wpg:cNvGrpSpPr/>
+                                    <wpg:grpSpPr>
+                                      <a:xfrm>
+                                        <a:off x="591348" y="-732740"/>
+                                        <a:ext cx="4875935" cy="5436185"/>
+                                        <a:chOff x="1415822" y="-732839"/>
+                                        <a:chExt cx="4876086" cy="5436919"/>
+                                      </a:xfrm>
+                                    </wpg:grpSpPr>
+                                    <wpg:grpSp>
+                                      <wpg:cNvPr id="112" name="Group 112"/>
+                                      <wpg:cNvGrpSpPr/>
+                                      <wpg:grpSpPr>
+                                        <a:xfrm>
+                                          <a:off x="1415822" y="-732839"/>
+                                          <a:ext cx="4876086" cy="5436919"/>
+                                          <a:chOff x="1415822" y="-732839"/>
+                                          <a:chExt cx="4876086" cy="5436919"/>
+                                        </a:xfrm>
+                                      </wpg:grpSpPr>
+                                      <wpg:grpSp>
+                                        <wpg:cNvPr id="113" name="Group 113"/>
+                                        <wpg:cNvGrpSpPr/>
+                                        <wpg:grpSpPr>
+                                          <a:xfrm>
+                                            <a:off x="1415822" y="-732839"/>
+                                            <a:ext cx="4876086" cy="5436919"/>
+                                            <a:chOff x="690664" y="-732886"/>
+                                            <a:chExt cx="4876449" cy="5437263"/>
+                                          </a:xfrm>
+                                        </wpg:grpSpPr>
+                                        <wpg:grpSp>
+                                          <wpg:cNvPr id="114" name="Group 114"/>
+                                          <wpg:cNvGrpSpPr/>
+                                          <wpg:grpSpPr>
+                                            <a:xfrm>
+                                              <a:off x="690664" y="-732886"/>
+                                              <a:ext cx="3677390" cy="5437263"/>
+                                              <a:chOff x="0" y="-732886"/>
+                                              <a:chExt cx="3677390" cy="5437263"/>
+                                            </a:xfrm>
+                                          </wpg:grpSpPr>
+                                          <wpg:grpSp>
+                                            <wpg:cNvPr id="118" name="Group 118"/>
+                                            <wpg:cNvGrpSpPr/>
+                                            <wpg:grpSpPr>
+                                              <a:xfrm>
+                                                <a:off x="0" y="-732886"/>
+                                                <a:ext cx="3677390" cy="5437263"/>
+                                                <a:chOff x="0" y="-732886"/>
+                                                <a:chExt cx="3677390" cy="5437263"/>
+                                              </a:xfrm>
+                                            </wpg:grpSpPr>
+                                            <wpg:grpSp>
+                                              <wpg:cNvPr id="119" name="Group 119"/>
+                                              <wpg:cNvGrpSpPr/>
+                                              <wpg:grpSpPr>
+                                                <a:xfrm>
+                                                  <a:off x="634366" y="-732886"/>
+                                                  <a:ext cx="3043024" cy="2637042"/>
+                                                  <a:chOff x="498179" y="-732886"/>
+                                                  <a:chExt cx="3043024" cy="2637042"/>
+                                                </a:xfrm>
+                                              </wpg:grpSpPr>
+                                              <wpg:grpSp>
+                                                <wpg:cNvPr id="136" name="Group 136"/>
+                                                <wpg:cNvGrpSpPr/>
+                                                <wpg:grpSpPr>
+                                                  <a:xfrm>
+                                                    <a:off x="1213902" y="-93111"/>
+                                                    <a:ext cx="2327301" cy="1997267"/>
+                                                    <a:chOff x="1214073" y="-710721"/>
+                                                    <a:chExt cx="2327595" cy="1998372"/>
+                                                  </a:xfrm>
+                                                </wpg:grpSpPr>
+                                                <wps:wsp>
+                                                  <wps:cNvPr id="138" name="Text Box 138"/>
+                                                  <wps:cNvSpPr txBox="1"/>
+                                                  <wps:spPr>
+                                                    <a:xfrm>
+                                                      <a:off x="2906668" y="-710721"/>
+                                                      <a:ext cx="635000" cy="342900"/>
+                                                    </a:xfrm>
+                                                    <a:prstGeom prst="rect">
+                                                      <a:avLst/>
+                                                    </a:prstGeom>
+                                                    <a:solidFill>
+                                                      <a:schemeClr val="lt1"/>
+                                                    </a:solidFill>
+                                                    <a:ln w="6350">
+                                                      <a:solidFill>
+                                                        <a:prstClr val="black"/>
+                                                      </a:solidFill>
+                                                    </a:ln>
+                                                  </wps:spPr>
+                                                  <wps:txbx>
+                                                    <w:txbxContent>
+                                                      <w:p>
+                                                        <w:pPr>
+                                                          <w:rPr>
+                                                            <w:lang w:val="en-US"/>
+                                                          </w:rPr>
+                                                        </w:pPr>
+                                                        <w:r>
+                                                          <w:rPr>
+                                                            <w:lang w:val="en-US"/>
+                                                          </w:rPr>
+                                                          <w:t>quick</w:t>
+                                                        </w:r>
+                                                      </w:p>
+                                                    </w:txbxContent>
+                                                  </wps:txbx>
+                                                  <wps:bodyPr rot="0" spcFirstLastPara="0" vertOverflow="overflow" horzOverflow="overflow" vert="horz" wrap="square" lIns="91440" tIns="45720" rIns="91440" bIns="45720" numCol="1" spcCol="0" rtlCol="0" fromWordArt="0" anchor="t" anchorCtr="0" forceAA="0" compatLnSpc="1">
+                                                    <a:prstTxWarp prst="textNoShape">
+                                                      <a:avLst/>
+                                                    </a:prstTxWarp>
+                                                    <a:noAutofit/>
+                                                  </wps:bodyPr>
+                                                </wps:wsp>
+                                                <wps:wsp>
+                                                  <wps:cNvPr id="143" name="Rectangle 143"/>
+                                                  <wps:cNvSpPr/>
+                                                  <wps:spPr>
+                                                    <a:xfrm>
+                                                      <a:off x="1214073" y="-476723"/>
+                                                      <a:ext cx="266700" cy="266700"/>
+                                                    </a:xfrm>
+                                                    <a:prstGeom prst="rect">
+                                                      <a:avLst/>
+                                                    </a:prstGeom>
+                                                  </wps:spPr>
+                                                  <wps:style>
+                                                    <a:lnRef idx="2">
+                                                      <a:schemeClr val="accent1">
+                                                        <a:shade val="50000"/>
+                                                      </a:schemeClr>
+                                                    </a:lnRef>
+                                                    <a:fillRef idx="1">
+                                                      <a:schemeClr val="accent1"/>
+                                                    </a:fillRef>
+                                                    <a:effectRef idx="0">
+                                                      <a:schemeClr val="accent1"/>
+                                                    </a:effectRef>
+                                                    <a:fontRef idx="minor">
+                                                      <a:schemeClr val="lt1"/>
+                                                    </a:fontRef>
+                                                  </wps:style>
+                                                  <wps:bodyPr rot="0" spcFirstLastPara="0" vertOverflow="overflow" horzOverflow="overflow" vert="horz" wrap="square" lIns="91440" tIns="45720" rIns="91440" bIns="45720" numCol="1" spcCol="0" rtlCol="0" fromWordArt="0" anchor="ctr" anchorCtr="0" forceAA="0" compatLnSpc="1">
+                                                    <a:prstTxWarp prst="textNoShape">
+                                                      <a:avLst/>
+                                                    </a:prstTxWarp>
+                                                    <a:noAutofit/>
+                                                  </wps:bodyPr>
+                                                </wps:wsp>
+                                                <wps:wsp>
+                                                  <wps:cNvPr id="144" name="Rectangle 144"/>
+                                                  <wps:cNvSpPr/>
+                                                  <wps:spPr>
+                                                    <a:xfrm>
+                                                      <a:off x="1214073" y="-45358"/>
+                                                      <a:ext cx="266700" cy="266700"/>
+                                                    </a:xfrm>
+                                                    <a:prstGeom prst="rect">
+                                                      <a:avLst/>
+                                                    </a:prstGeom>
+                                                  </wps:spPr>
+                                                  <wps:style>
+                                                    <a:lnRef idx="2">
+                                                      <a:schemeClr val="accent1">
+                                                        <a:shade val="50000"/>
+                                                      </a:schemeClr>
+                                                    </a:lnRef>
+                                                    <a:fillRef idx="1">
+                                                      <a:schemeClr val="accent1"/>
+                                                    </a:fillRef>
+                                                    <a:effectRef idx="0">
+                                                      <a:schemeClr val="accent1"/>
+                                                    </a:effectRef>
+                                                    <a:fontRef idx="minor">
+                                                      <a:schemeClr val="lt1"/>
+                                                    </a:fontRef>
+                                                  </wps:style>
+                                                  <wps:bodyPr rot="0" spcFirstLastPara="0" vertOverflow="overflow" horzOverflow="overflow" vert="horz" wrap="square" lIns="91440" tIns="45720" rIns="91440" bIns="45720" numCol="1" spcCol="0" rtlCol="0" fromWordArt="0" anchor="ctr" anchorCtr="0" forceAA="0" compatLnSpc="1">
+                                                    <a:prstTxWarp prst="textNoShape">
+                                                      <a:avLst/>
+                                                    </a:prstTxWarp>
+                                                    <a:noAutofit/>
+                                                  </wps:bodyPr>
+                                                </wps:wsp>
+                                                <wps:wsp>
+                                                  <wps:cNvPr id="145" name="Rectangle 145"/>
+                                                  <wps:cNvSpPr/>
+                                                  <wps:spPr>
+                                                    <a:xfrm>
+                                                      <a:off x="1229289" y="589576"/>
+                                                      <a:ext cx="266700" cy="266700"/>
+                                                    </a:xfrm>
+                                                    <a:prstGeom prst="rect">
+                                                      <a:avLst/>
+                                                    </a:prstGeom>
+                                                  </wps:spPr>
+                                                  <wps:style>
+                                                    <a:lnRef idx="2">
+                                                      <a:schemeClr val="accent1">
+                                                        <a:shade val="50000"/>
+                                                      </a:schemeClr>
+                                                    </a:lnRef>
+                                                    <a:fillRef idx="1">
+                                                      <a:schemeClr val="accent1"/>
+                                                    </a:fillRef>
+                                                    <a:effectRef idx="0">
+                                                      <a:schemeClr val="accent1"/>
+                                                    </a:effectRef>
+                                                    <a:fontRef idx="minor">
+                                                      <a:schemeClr val="lt1"/>
+                                                    </a:fontRef>
+                                                  </wps:style>
+                                                  <wps:bodyPr rot="0" spcFirstLastPara="0" vertOverflow="overflow" horzOverflow="overflow" vert="horz" wrap="square" lIns="91440" tIns="45720" rIns="91440" bIns="45720" numCol="1" spcCol="0" rtlCol="0" fromWordArt="0" anchor="ctr" anchorCtr="0" forceAA="0" compatLnSpc="1">
+                                                    <a:prstTxWarp prst="textNoShape">
+                                                      <a:avLst/>
+                                                    </a:prstTxWarp>
+                                                    <a:noAutofit/>
+                                                  </wps:bodyPr>
+                                                </wps:wsp>
+                                                <wps:wsp>
+                                                  <wps:cNvPr id="155" name="Rectangle 155"/>
+                                                  <wps:cNvSpPr/>
+                                                  <wps:spPr>
+                                                    <a:xfrm>
+                                                      <a:off x="1229289" y="1020951"/>
+                                                      <a:ext cx="266700" cy="266700"/>
+                                                    </a:xfrm>
+                                                    <a:prstGeom prst="rect">
+                                                      <a:avLst/>
+                                                    </a:prstGeom>
+                                                  </wps:spPr>
+                                                  <wps:style>
+                                                    <a:lnRef idx="2">
+                                                      <a:schemeClr val="accent1">
+                                                        <a:shade val="50000"/>
+                                                      </a:schemeClr>
+                                                    </a:lnRef>
+                                                    <a:fillRef idx="1">
+                                                      <a:schemeClr val="accent1"/>
+                                                    </a:fillRef>
+                                                    <a:effectRef idx="0">
+                                                      <a:schemeClr val="accent1"/>
+                                                    </a:effectRef>
+                                                    <a:fontRef idx="minor">
+                                                      <a:schemeClr val="lt1"/>
+                                                    </a:fontRef>
+                                                  </wps:style>
+                                                  <wps:bodyPr rot="0" spcFirstLastPara="0" vertOverflow="overflow" horzOverflow="overflow" vert="horz" wrap="square" lIns="91440" tIns="45720" rIns="91440" bIns="45720" numCol="1" spcCol="0" rtlCol="0" fromWordArt="0" anchor="ctr" anchorCtr="0" forceAA="0" compatLnSpc="1">
+                                                    <a:prstTxWarp prst="textNoShape">
+                                                      <a:avLst/>
+                                                    </a:prstTxWarp>
+                                                    <a:noAutofit/>
+                                                  </wps:bodyPr>
+                                                </wps:wsp>
+                                                <wps:wsp>
+                                                  <wps:cNvPr id="156" name="Text Box 156"/>
+                                                  <wps:cNvSpPr txBox="1"/>
+                                                  <wps:spPr>
+                                                    <a:xfrm rot="5400000">
+                                                      <a:off x="1245904" y="202076"/>
+                                                      <a:ext cx="394009" cy="381000"/>
+                                                    </a:xfrm>
+                                                    <a:prstGeom prst="rect">
+                                                      <a:avLst/>
+                                                    </a:prstGeom>
+                                                    <a:noFill/>
+                                                    <a:ln w="6350">
+                                                      <a:noFill/>
+                                                    </a:ln>
+                                                  </wps:spPr>
+                                                  <wps:txbx>
+                                                    <w:txbxContent>
+                                                      <w:p>
+                                                        <w:pPr>
+                                                          <w:rPr>
+                                                            <w:sz w:val="40"/>
+                                                            <w:lang w:val="en-US"/>
+                                                          </w:rPr>
+                                                        </w:pPr>
+                                                        <w:r>
+                                                          <w:rPr>
+                                                            <w:sz w:val="40"/>
+                                                            <w:lang w:val="en-US"/>
+                                                          </w:rPr>
+                                                          <w:t>…</w:t>
+                                                        </w:r>
+                                                      </w:p>
+                                                    </w:txbxContent>
+                                                  </wps:txbx>
+                                                  <wps:bodyPr rot="0" spcFirstLastPara="0" vertOverflow="overflow" horzOverflow="overflow" vert="horz" wrap="square" lIns="91440" tIns="45720" rIns="91440" bIns="45720" numCol="1" spcCol="0" rtlCol="0" fromWordArt="0" anchor="t" anchorCtr="0" forceAA="0" compatLnSpc="1">
+                                                    <a:prstTxWarp prst="textNoShape">
+                                                      <a:avLst/>
+                                                    </a:prstTxWarp>
+                                                    <a:noAutofit/>
+                                                  </wps:bodyPr>
+                                                </wps:wsp>
+                                              </wpg:grpSp>
+                                              <wps:wsp>
+                                                <wps:cNvPr id="170" name="Text Box 170"/>
+                                                <wps:cNvSpPr txBox="1"/>
+                                                <wps:spPr>
+                                                  <a:xfrm>
+                                                    <a:off x="498179" y="-732886"/>
+                                                    <a:ext cx="2575560" cy="327660"/>
+                                                  </a:xfrm>
+                                                  <a:prstGeom prst="rect">
+                                                    <a:avLst/>
+                                                  </a:prstGeom>
+                                                  <a:noFill/>
+                                                  <a:ln w="6350">
+                                                    <a:noFill/>
+                                                  </a:ln>
+                                                </wps:spPr>
+                                                <wps:txbx>
+                                                  <w:txbxContent>
+                                                    <w:p>
+                                                      <w:pPr>
+                                                        <w:rPr>
+                                                          <w:i/>
+                                                          <w:iCs/>
+                                                          <w:sz w:val="20"/>
+                                                          <w:szCs w:val="20"/>
+                                                          <w:lang w:val="en-US"/>
+                                                        </w:rPr>
+                                                      </w:pPr>
+                                                      <w:r>
+                                                        <w:rPr>
+                                                          <w:i/>
+                                                          <w:iCs/>
+                                                          <w:sz w:val="20"/>
+                                                          <w:szCs w:val="20"/>
+                                                          <w:lang w:val="en-US"/>
+                                                        </w:rPr>
+                                                        <w:t>Hidden layer / Representational vector</w:t>
+                                                      </w:r>
+                                                    </w:p>
+                                                  </w:txbxContent>
+                                                </wps:txbx>
+                                                <wps:bodyPr rot="0" spcFirstLastPara="0" vertOverflow="overflow" horzOverflow="overflow" vert="horz" wrap="square" lIns="91440" tIns="45720" rIns="91440" bIns="45720" numCol="1" spcCol="0" rtlCol="0" fromWordArt="0" anchor="t" anchorCtr="0" forceAA="0" compatLnSpc="1">
+                                                  <a:prstTxWarp prst="textNoShape">
+                                                    <a:avLst/>
+                                                  </a:prstTxWarp>
+                                                  <a:noAutofit/>
+                                                </wps:bodyPr>
+                                              </wps:wsp>
+                                              <wps:wsp>
+                                                <wps:cNvPr id="171" name="Straight Arrow Connector 171"/>
+                                                <wps:cNvCnPr/>
+                                                <wps:spPr>
+                                                  <a:xfrm flipH="1">
+                                                    <a:off x="1458967" y="-479742"/>
+                                                    <a:ext cx="175068" cy="431061"/>
+                                                  </a:xfrm>
+                                                  <a:prstGeom prst="straightConnector1">
+                                                    <a:avLst/>
+                                                  </a:prstGeom>
+                                                  <a:ln>
+                                                    <a:tailEnd type="triangle"/>
+                                                  </a:ln>
+                                                </wps:spPr>
+                                                <wps:style>
+                                                  <a:lnRef idx="1">
+                                                    <a:schemeClr val="accent1"/>
+                                                  </a:lnRef>
+                                                  <a:fillRef idx="0">
+                                                    <a:schemeClr val="accent1"/>
+                                                  </a:fillRef>
+                                                  <a:effectRef idx="0">
+                                                    <a:schemeClr val="accent1"/>
+                                                  </a:effectRef>
+                                                  <a:fontRef idx="minor">
+                                                    <a:schemeClr val="tx1"/>
+                                                  </a:fontRef>
+                                                </wps:style>
+                                                <wps:bodyPr/>
+                                              </wps:wsp>
+                                            </wpg:grpSp>
+                                            <wpg:grpSp>
+                                              <wpg:cNvPr id="199" name="Group 199"/>
+                                              <wpg:cNvGrpSpPr/>
+                                              <wpg:grpSpPr>
+                                                <a:xfrm>
+                                                  <a:off x="0" y="2983149"/>
+                                                  <a:ext cx="2767434" cy="1721228"/>
+                                                  <a:chOff x="0" y="0"/>
+                                                  <a:chExt cx="2767434" cy="1721228"/>
+                                                </a:xfrm>
+                                              </wpg:grpSpPr>
+                                              <wpg:grpSp>
+                                                <wpg:cNvPr id="200" name="Group 200"/>
+                                                <wpg:cNvGrpSpPr/>
+                                                <wpg:grpSpPr>
+                                                  <a:xfrm rot="16200000">
+                                                    <a:off x="1515860" y="-85961"/>
+                                                    <a:ext cx="424211" cy="1763816"/>
+                                                    <a:chOff x="0" y="0"/>
+                                                    <a:chExt cx="424211" cy="1763816"/>
+                                                  </a:xfrm>
+                                                </wpg:grpSpPr>
+                                                <wps:wsp>
+                                                  <wps:cNvPr id="201" name="Rectangle 201"/>
+                                                  <wps:cNvSpPr/>
+                                                  <wps:spPr>
+                                                    <a:xfrm>
+                                                      <a:off x="0" y="0"/>
+                                                      <a:ext cx="266665" cy="266552"/>
+                                                    </a:xfrm>
+                                                    <a:prstGeom prst="rect">
+                                                      <a:avLst/>
+                                                    </a:prstGeom>
+                                                  </wps:spPr>
+                                                  <wps:style>
+                                                    <a:lnRef idx="2">
+                                                      <a:schemeClr val="accent1">
+                                                        <a:shade val="50000"/>
+                                                      </a:schemeClr>
+                                                    </a:lnRef>
+                                                    <a:fillRef idx="1">
+                                                      <a:schemeClr val="accent1"/>
+                                                    </a:fillRef>
+                                                    <a:effectRef idx="0">
+                                                      <a:schemeClr val="accent1"/>
+                                                    </a:effectRef>
+                                                    <a:fontRef idx="minor">
+                                                      <a:schemeClr val="lt1"/>
+                                                    </a:fontRef>
+                                                  </wps:style>
+                                                  <wps:bodyPr rot="0" spcFirstLastPara="0" vertOverflow="overflow" horzOverflow="overflow" vert="horz" wrap="square" lIns="91440" tIns="45720" rIns="91440" bIns="45720" numCol="1" spcCol="0" rtlCol="0" fromWordArt="0" anchor="ctr" anchorCtr="0" forceAA="0" compatLnSpc="1">
+                                                    <a:prstTxWarp prst="textNoShape">
+                                                      <a:avLst/>
+                                                    </a:prstTxWarp>
+                                                    <a:noAutofit/>
+                                                  </wps:bodyPr>
+                                                </wps:wsp>
+                                                <wps:wsp>
+                                                  <wps:cNvPr id="202" name="Rectangle 202"/>
+                                                  <wps:cNvSpPr/>
+                                                  <wps:spPr>
+                                                    <a:xfrm>
+                                                      <a:off x="0" y="427790"/>
+                                                      <a:ext cx="266665" cy="266552"/>
+                                                    </a:xfrm>
+                                                    <a:prstGeom prst="rect">
+                                                      <a:avLst/>
+                                                    </a:prstGeom>
+                                                  </wps:spPr>
+                                                  <wps:style>
+                                                    <a:lnRef idx="2">
+                                                      <a:schemeClr val="accent1">
+                                                        <a:shade val="50000"/>
+                                                      </a:schemeClr>
+                                                    </a:lnRef>
+                                                    <a:fillRef idx="1">
+                                                      <a:schemeClr val="accent1"/>
+                                                    </a:fillRef>
+                                                    <a:effectRef idx="0">
+                                                      <a:schemeClr val="accent1"/>
+                                                    </a:effectRef>
+                                                    <a:fontRef idx="minor">
+                                                      <a:schemeClr val="lt1"/>
+                                                    </a:fontRef>
+                                                  </wps:style>
+                                                  <wps:bodyPr rot="0" spcFirstLastPara="0" vertOverflow="overflow" horzOverflow="overflow" vert="horz" wrap="square" lIns="91440" tIns="45720" rIns="91440" bIns="45720" numCol="1" spcCol="0" rtlCol="0" fromWordArt="0" anchor="ctr" anchorCtr="0" forceAA="0" compatLnSpc="1">
+                                                    <a:prstTxWarp prst="textNoShape">
+                                                      <a:avLst/>
+                                                    </a:prstTxWarp>
+                                                    <a:noAutofit/>
+                                                  </wps:bodyPr>
+                                                </wps:wsp>
+                                                <wps:wsp>
+                                                  <wps:cNvPr id="203" name="Rectangle 203"/>
+                                                  <wps:cNvSpPr/>
+                                                  <wps:spPr>
+                                                    <a:xfrm>
+                                                      <a:off x="16042" y="1064127"/>
+                                                      <a:ext cx="266665" cy="266552"/>
+                                                    </a:xfrm>
+                                                    <a:prstGeom prst="rect">
+                                                      <a:avLst/>
+                                                    </a:prstGeom>
+                                                  </wps:spPr>
+                                                  <wps:style>
+                                                    <a:lnRef idx="2">
+                                                      <a:schemeClr val="accent1">
+                                                        <a:shade val="50000"/>
+                                                      </a:schemeClr>
+                                                    </a:lnRef>
+                                                    <a:fillRef idx="1">
+                                                      <a:schemeClr val="accent1"/>
+                                                    </a:fillRef>
+                                                    <a:effectRef idx="0">
+                                                      <a:schemeClr val="accent1"/>
+                                                    </a:effectRef>
+                                                    <a:fontRef idx="minor">
+                                                      <a:schemeClr val="lt1"/>
+                                                    </a:fontRef>
+                                                  </wps:style>
+                                                  <wps:bodyPr rot="0" spcFirstLastPara="0" vertOverflow="overflow" horzOverflow="overflow" vert="horz" wrap="square" lIns="91440" tIns="45720" rIns="91440" bIns="45720" numCol="1" spcCol="0" rtlCol="0" fromWordArt="0" anchor="ctr" anchorCtr="0" forceAA="0" compatLnSpc="1">
+                                                    <a:prstTxWarp prst="textNoShape">
+                                                      <a:avLst/>
+                                                    </a:prstTxWarp>
+                                                    <a:noAutofit/>
+                                                  </wps:bodyPr>
+                                                </wps:wsp>
+                                                <wps:wsp>
+                                                  <wps:cNvPr id="204" name="Rectangle 204"/>
+                                                  <wps:cNvSpPr/>
+                                                  <wps:spPr>
+                                                    <a:xfrm>
+                                                      <a:off x="16042" y="1497264"/>
+                                                      <a:ext cx="266665" cy="266552"/>
+                                                    </a:xfrm>
+                                                    <a:prstGeom prst="rect">
+                                                      <a:avLst/>
+                                                    </a:prstGeom>
+                                                  </wps:spPr>
+                                                  <wps:style>
+                                                    <a:lnRef idx="2">
+                                                      <a:schemeClr val="accent1">
+                                                        <a:shade val="50000"/>
+                                                      </a:schemeClr>
+                                                    </a:lnRef>
+                                                    <a:fillRef idx="1">
+                                                      <a:schemeClr val="accent1"/>
+                                                    </a:fillRef>
+                                                    <a:effectRef idx="0">
+                                                      <a:schemeClr val="accent1"/>
+                                                    </a:effectRef>
+                                                    <a:fontRef idx="minor">
+                                                      <a:schemeClr val="lt1"/>
+                                                    </a:fontRef>
+                                                  </wps:style>
+                                                  <wps:bodyPr rot="0" spcFirstLastPara="0" vertOverflow="overflow" horzOverflow="overflow" vert="horz" wrap="square" lIns="91440" tIns="45720" rIns="91440" bIns="45720" numCol="1" spcCol="0" rtlCol="0" fromWordArt="0" anchor="ctr" anchorCtr="0" forceAA="0" compatLnSpc="1">
+                                                    <a:prstTxWarp prst="textNoShape">
+                                                      <a:avLst/>
+                                                    </a:prstTxWarp>
+                                                    <a:noAutofit/>
+                                                  </wps:bodyPr>
+                                                </wps:wsp>
+                                                <wps:wsp>
+                                                  <wps:cNvPr id="205" name="Text Box 205"/>
+                                                  <wps:cNvSpPr txBox="1"/>
+                                                  <wps:spPr>
+                                                    <a:xfrm rot="5400000">
+                                                      <a:off x="-147053" y="858253"/>
+                                                      <a:ext cx="761578" cy="380950"/>
+                                                    </a:xfrm>
+                                                    <a:prstGeom prst="rect">
+                                                      <a:avLst/>
+                                                    </a:prstGeom>
+                                                    <a:noFill/>
+                                                    <a:ln w="6350">
+                                                      <a:noFill/>
+                                                    </a:ln>
+                                                  </wps:spPr>
+                                                  <wps:txbx>
+                                                    <w:txbxContent>
+                                                      <w:p>
+                                                        <w:pPr>
+                                                          <w:rPr>
+                                                            <w:sz w:val="40"/>
+                                                            <w:lang w:val="en-US"/>
+                                                          </w:rPr>
+                                                        </w:pPr>
+                                                        <w:r>
+                                                          <w:rPr>
+                                                            <w:sz w:val="40"/>
+                                                            <w:lang w:val="en-US"/>
+                                                          </w:rPr>
+                                                          <w:t>…</w:t>
+                                                        </w:r>
+                                                      </w:p>
+                                                    </w:txbxContent>
+                                                  </wps:txbx>
+                                                  <wps:bodyPr rot="0" spcFirstLastPara="0" vertOverflow="overflow" horzOverflow="overflow" vert="horz" wrap="square" lIns="91440" tIns="45720" rIns="91440" bIns="45720" numCol="1" spcCol="0" rtlCol="0" fromWordArt="0" anchor="t" anchorCtr="0" forceAA="0" compatLnSpc="1">
+                                                    <a:prstTxWarp prst="textNoShape">
+                                                      <a:avLst/>
+                                                    </a:prstTxWarp>
+                                                    <a:noAutofit/>
+                                                  </wps:bodyPr>
+                                                </wps:wsp>
+                                              </wpg:grpSp>
+                                              <wpg:grpSp>
+                                                <wpg:cNvPr id="206" name="Group 206"/>
+                                                <wpg:cNvGrpSpPr/>
+                                                <wpg:grpSpPr>
+                                                  <a:xfrm rot="16200000">
+                                                    <a:off x="1509375" y="-442642"/>
+                                                    <a:ext cx="424180" cy="1763395"/>
+                                                    <a:chOff x="0" y="0"/>
+                                                    <a:chExt cx="424211" cy="1763816"/>
+                                                  </a:xfrm>
+                                                </wpg:grpSpPr>
+                                                <wps:wsp>
+                                                  <wps:cNvPr id="207" name="Rectangle 207"/>
+                                                  <wps:cNvSpPr/>
+                                                  <wps:spPr>
+                                                    <a:xfrm>
+                                                      <a:off x="0" y="0"/>
+                                                      <a:ext cx="266665" cy="266552"/>
+                                                    </a:xfrm>
+                                                    <a:prstGeom prst="rect">
+                                                      <a:avLst/>
+                                                    </a:prstGeom>
+                                                  </wps:spPr>
+                                                  <wps:style>
+                                                    <a:lnRef idx="2">
+                                                      <a:schemeClr val="accent1">
+                                                        <a:shade val="50000"/>
+                                                      </a:schemeClr>
+                                                    </a:lnRef>
+                                                    <a:fillRef idx="1">
+                                                      <a:schemeClr val="accent1"/>
+                                                    </a:fillRef>
+                                                    <a:effectRef idx="0">
+                                                      <a:schemeClr val="accent1"/>
+                                                    </a:effectRef>
+                                                    <a:fontRef idx="minor">
+                                                      <a:schemeClr val="lt1"/>
+                                                    </a:fontRef>
+                                                  </wps:style>
+                                                  <wps:bodyPr rot="0" spcFirstLastPara="0" vertOverflow="overflow" horzOverflow="overflow" vert="horz" wrap="square" lIns="91440" tIns="45720" rIns="91440" bIns="45720" numCol="1" spcCol="0" rtlCol="0" fromWordArt="0" anchor="ctr" anchorCtr="0" forceAA="0" compatLnSpc="1">
+                                                    <a:prstTxWarp prst="textNoShape">
+                                                      <a:avLst/>
+                                                    </a:prstTxWarp>
+                                                    <a:noAutofit/>
+                                                  </wps:bodyPr>
+                                                </wps:wsp>
+                                                <wps:wsp>
+                                                  <wps:cNvPr id="208" name="Rectangle 208"/>
+                                                  <wps:cNvSpPr/>
+                                                  <wps:spPr>
+                                                    <a:xfrm>
+                                                      <a:off x="0" y="427790"/>
+                                                      <a:ext cx="266665" cy="266552"/>
+                                                    </a:xfrm>
+                                                    <a:prstGeom prst="rect">
+                                                      <a:avLst/>
+                                                    </a:prstGeom>
+                                                  </wps:spPr>
+                                                  <wps:style>
+                                                    <a:lnRef idx="2">
+                                                      <a:schemeClr val="accent1">
+                                                        <a:shade val="50000"/>
+                                                      </a:schemeClr>
+                                                    </a:lnRef>
+                                                    <a:fillRef idx="1">
+                                                      <a:schemeClr val="accent1"/>
+                                                    </a:fillRef>
+                                                    <a:effectRef idx="0">
+                                                      <a:schemeClr val="accent1"/>
+                                                    </a:effectRef>
+                                                    <a:fontRef idx="minor">
+                                                      <a:schemeClr val="lt1"/>
+                                                    </a:fontRef>
+                                                  </wps:style>
+                                                  <wps:bodyPr rot="0" spcFirstLastPara="0" vertOverflow="overflow" horzOverflow="overflow" vert="horz" wrap="square" lIns="91440" tIns="45720" rIns="91440" bIns="45720" numCol="1" spcCol="0" rtlCol="0" fromWordArt="0" anchor="ctr" anchorCtr="0" forceAA="0" compatLnSpc="1">
+                                                    <a:prstTxWarp prst="textNoShape">
+                                                      <a:avLst/>
+                                                    </a:prstTxWarp>
+                                                    <a:noAutofit/>
+                                                  </wps:bodyPr>
+                                                </wps:wsp>
+                                                <wps:wsp>
+                                                  <wps:cNvPr id="209" name="Rectangle 209"/>
+                                                  <wps:cNvSpPr/>
+                                                  <wps:spPr>
+                                                    <a:xfrm>
+                                                      <a:off x="16042" y="1064127"/>
+                                                      <a:ext cx="266665" cy="266552"/>
+                                                    </a:xfrm>
+                                                    <a:prstGeom prst="rect">
+                                                      <a:avLst/>
+                                                    </a:prstGeom>
+                                                  </wps:spPr>
+                                                  <wps:style>
+                                                    <a:lnRef idx="2">
+                                                      <a:schemeClr val="accent1">
+                                                        <a:shade val="50000"/>
+                                                      </a:schemeClr>
+                                                    </a:lnRef>
+                                                    <a:fillRef idx="1">
+                                                      <a:schemeClr val="accent1"/>
+                                                    </a:fillRef>
+                                                    <a:effectRef idx="0">
+                                                      <a:schemeClr val="accent1"/>
+                                                    </a:effectRef>
+                                                    <a:fontRef idx="minor">
+                                                      <a:schemeClr val="lt1"/>
+                                                    </a:fontRef>
+                                                  </wps:style>
+                                                  <wps:bodyPr rot="0" spcFirstLastPara="0" vertOverflow="overflow" horzOverflow="overflow" vert="horz" wrap="square" lIns="91440" tIns="45720" rIns="91440" bIns="45720" numCol="1" spcCol="0" rtlCol="0" fromWordArt="0" anchor="ctr" anchorCtr="0" forceAA="0" compatLnSpc="1">
+                                                    <a:prstTxWarp prst="textNoShape">
+                                                      <a:avLst/>
+                                                    </a:prstTxWarp>
+                                                    <a:noAutofit/>
+                                                  </wps:bodyPr>
+                                                </wps:wsp>
+                                                <wps:wsp>
+                                                  <wps:cNvPr id="210" name="Rectangle 210"/>
+                                                  <wps:cNvSpPr/>
+                                                  <wps:spPr>
+                                                    <a:xfrm>
+                                                      <a:off x="16042" y="1497264"/>
+                                                      <a:ext cx="266665" cy="266552"/>
+                                                    </a:xfrm>
+                                                    <a:prstGeom prst="rect">
+                                                      <a:avLst/>
+                                                    </a:prstGeom>
+                                                  </wps:spPr>
+                                                  <wps:style>
+                                                    <a:lnRef idx="2">
+                                                      <a:schemeClr val="accent1">
+                                                        <a:shade val="50000"/>
+                                                      </a:schemeClr>
+                                                    </a:lnRef>
+                                                    <a:fillRef idx="1">
+                                                      <a:schemeClr val="accent1"/>
+                                                    </a:fillRef>
+                                                    <a:effectRef idx="0">
+                                                      <a:schemeClr val="accent1"/>
+                                                    </a:effectRef>
+                                                    <a:fontRef idx="minor">
+                                                      <a:schemeClr val="lt1"/>
+                                                    </a:fontRef>
+                                                  </wps:style>
+                                                  <wps:bodyPr rot="0" spcFirstLastPara="0" vertOverflow="overflow" horzOverflow="overflow" vert="horz" wrap="square" lIns="91440" tIns="45720" rIns="91440" bIns="45720" numCol="1" spcCol="0" rtlCol="0" fromWordArt="0" anchor="ctr" anchorCtr="0" forceAA="0" compatLnSpc="1">
+                                                    <a:prstTxWarp prst="textNoShape">
+                                                      <a:avLst/>
+                                                    </a:prstTxWarp>
+                                                    <a:noAutofit/>
+                                                  </wps:bodyPr>
+                                                </wps:wsp>
+                                                <wps:wsp>
+                                                  <wps:cNvPr id="211" name="Text Box 211"/>
+                                                  <wps:cNvSpPr txBox="1"/>
+                                                  <wps:spPr>
+                                                    <a:xfrm rot="5400000">
+                                                      <a:off x="-147053" y="858253"/>
+                                                      <a:ext cx="761578" cy="380950"/>
+                                                    </a:xfrm>
+                                                    <a:prstGeom prst="rect">
+                                                      <a:avLst/>
+                                                    </a:prstGeom>
+                                                    <a:noFill/>
+                                                    <a:ln w="6350">
+                                                      <a:noFill/>
+                                                    </a:ln>
+                                                  </wps:spPr>
+                                                  <wps:txbx>
+                                                    <w:txbxContent>
+                                                      <w:p>
+                                                        <w:pPr>
+                                                          <w:rPr>
+                                                            <w:sz w:val="40"/>
+                                                            <w:lang w:val="en-US"/>
+                                                          </w:rPr>
+                                                        </w:pPr>
+                                                        <w:r>
+                                                          <w:rPr>
+                                                            <w:sz w:val="40"/>
+                                                            <w:lang w:val="en-US"/>
+                                                          </w:rPr>
+                                                          <w:t>…</w:t>
+                                                        </w:r>
+                                                      </w:p>
+                                                    </w:txbxContent>
+                                                  </wps:txbx>
+                                                  <wps:bodyPr rot="0" spcFirstLastPara="0" vertOverflow="overflow" horzOverflow="overflow" vert="horz" wrap="square" lIns="91440" tIns="45720" rIns="91440" bIns="45720" numCol="1" spcCol="0" rtlCol="0" fromWordArt="0" anchor="t" anchorCtr="0" forceAA="0" compatLnSpc="1">
+                                                    <a:prstTxWarp prst="textNoShape">
+                                                      <a:avLst/>
+                                                    </a:prstTxWarp>
+                                                    <a:noAutofit/>
+                                                  </wps:bodyPr>
+                                                </wps:wsp>
+                                              </wpg:grpSp>
+                                              <wpg:grpSp>
+                                                <wpg:cNvPr id="212" name="Group 212"/>
+                                                <wpg:cNvGrpSpPr/>
+                                                <wpg:grpSpPr>
+                                                  <a:xfrm rot="16200000">
+                                                    <a:off x="1509375" y="607945"/>
+                                                    <a:ext cx="424180" cy="1763395"/>
+                                                    <a:chOff x="0" y="0"/>
+                                                    <a:chExt cx="424211" cy="1763816"/>
+                                                  </a:xfrm>
+                                                </wpg:grpSpPr>
+                                                <wps:wsp>
+                                                  <wps:cNvPr id="213" name="Rectangle 213"/>
+                                                  <wps:cNvSpPr/>
+                                                  <wps:spPr>
+                                                    <a:xfrm>
+                                                      <a:off x="0" y="0"/>
+                                                      <a:ext cx="266665" cy="266552"/>
+                                                    </a:xfrm>
+                                                    <a:prstGeom prst="rect">
+                                                      <a:avLst/>
+                                                    </a:prstGeom>
+                                                  </wps:spPr>
+                                                  <wps:style>
+                                                    <a:lnRef idx="2">
+                                                      <a:schemeClr val="accent1">
+                                                        <a:shade val="50000"/>
+                                                      </a:schemeClr>
+                                                    </a:lnRef>
+                                                    <a:fillRef idx="1">
+                                                      <a:schemeClr val="accent1"/>
+                                                    </a:fillRef>
+                                                    <a:effectRef idx="0">
+                                                      <a:schemeClr val="accent1"/>
+                                                    </a:effectRef>
+                                                    <a:fontRef idx="minor">
+                                                      <a:schemeClr val="lt1"/>
+                                                    </a:fontRef>
+                                                  </wps:style>
+                                                  <wps:bodyPr rot="0" spcFirstLastPara="0" vertOverflow="overflow" horzOverflow="overflow" vert="horz" wrap="square" lIns="91440" tIns="45720" rIns="91440" bIns="45720" numCol="1" spcCol="0" rtlCol="0" fromWordArt="0" anchor="ctr" anchorCtr="0" forceAA="0" compatLnSpc="1">
+                                                    <a:prstTxWarp prst="textNoShape">
+                                                      <a:avLst/>
+                                                    </a:prstTxWarp>
+                                                    <a:noAutofit/>
+                                                  </wps:bodyPr>
+                                                </wps:wsp>
+                                                <wps:wsp>
+                                                  <wps:cNvPr id="214" name="Rectangle 214"/>
+                                                  <wps:cNvSpPr/>
+                                                  <wps:spPr>
+                                                    <a:xfrm>
+                                                      <a:off x="0" y="427790"/>
+                                                      <a:ext cx="266665" cy="266552"/>
+                                                    </a:xfrm>
+                                                    <a:prstGeom prst="rect">
+                                                      <a:avLst/>
+                                                    </a:prstGeom>
+                                                  </wps:spPr>
+                                                  <wps:style>
+                                                    <a:lnRef idx="2">
+                                                      <a:schemeClr val="accent1">
+                                                        <a:shade val="50000"/>
+                                                      </a:schemeClr>
+                                                    </a:lnRef>
+                                                    <a:fillRef idx="1">
+                                                      <a:schemeClr val="accent1"/>
+                                                    </a:fillRef>
+                                                    <a:effectRef idx="0">
+                                                      <a:schemeClr val="accent1"/>
+                                                    </a:effectRef>
+                                                    <a:fontRef idx="minor">
+                                                      <a:schemeClr val="lt1"/>
+                                                    </a:fontRef>
+                                                  </wps:style>
+                                                  <wps:bodyPr rot="0" spcFirstLastPara="0" vertOverflow="overflow" horzOverflow="overflow" vert="horz" wrap="square" lIns="91440" tIns="45720" rIns="91440" bIns="45720" numCol="1" spcCol="0" rtlCol="0" fromWordArt="0" anchor="ctr" anchorCtr="0" forceAA="0" compatLnSpc="1">
+                                                    <a:prstTxWarp prst="textNoShape">
+                                                      <a:avLst/>
+                                                    </a:prstTxWarp>
+                                                    <a:noAutofit/>
+                                                  </wps:bodyPr>
+                                                </wps:wsp>
+                                                <wps:wsp>
+                                                  <wps:cNvPr id="215" name="Rectangle 215"/>
+                                                  <wps:cNvSpPr/>
+                                                  <wps:spPr>
+                                                    <a:xfrm>
+                                                      <a:off x="16042" y="1064127"/>
+                                                      <a:ext cx="266665" cy="266552"/>
+                                                    </a:xfrm>
+                                                    <a:prstGeom prst="rect">
+                                                      <a:avLst/>
+                                                    </a:prstGeom>
+                                                  </wps:spPr>
+                                                  <wps:style>
+                                                    <a:lnRef idx="2">
+                                                      <a:schemeClr val="accent1">
+                                                        <a:shade val="50000"/>
+                                                      </a:schemeClr>
+                                                    </a:lnRef>
+                                                    <a:fillRef idx="1">
+                                                      <a:schemeClr val="accent1"/>
+                                                    </a:fillRef>
+                                                    <a:effectRef idx="0">
+                                                      <a:schemeClr val="accent1"/>
+                                                    </a:effectRef>
+                                                    <a:fontRef idx="minor">
+                                                      <a:schemeClr val="lt1"/>
+                                                    </a:fontRef>
+                                                  </wps:style>
+                                                  <wps:bodyPr rot="0" spcFirstLastPara="0" vertOverflow="overflow" horzOverflow="overflow" vert="horz" wrap="square" lIns="91440" tIns="45720" rIns="91440" bIns="45720" numCol="1" spcCol="0" rtlCol="0" fromWordArt="0" anchor="ctr" anchorCtr="0" forceAA="0" compatLnSpc="1">
+                                                    <a:prstTxWarp prst="textNoShape">
+                                                      <a:avLst/>
+                                                    </a:prstTxWarp>
+                                                    <a:noAutofit/>
+                                                  </wps:bodyPr>
+                                                </wps:wsp>
+                                                <wps:wsp>
+                                                  <wps:cNvPr id="216" name="Rectangle 216"/>
+                                                  <wps:cNvSpPr/>
+                                                  <wps:spPr>
+                                                    <a:xfrm>
+                                                      <a:off x="16042" y="1497264"/>
+                                                      <a:ext cx="266665" cy="266552"/>
+                                                    </a:xfrm>
+                                                    <a:prstGeom prst="rect">
+                                                      <a:avLst/>
+                                                    </a:prstGeom>
+                                                  </wps:spPr>
+                                                  <wps:style>
+                                                    <a:lnRef idx="2">
+                                                      <a:schemeClr val="accent1">
+                                                        <a:shade val="50000"/>
+                                                      </a:schemeClr>
+                                                    </a:lnRef>
+                                                    <a:fillRef idx="1">
+                                                      <a:schemeClr val="accent1"/>
+                                                    </a:fillRef>
+                                                    <a:effectRef idx="0">
+                                                      <a:schemeClr val="accent1"/>
+                                                    </a:effectRef>
+                                                    <a:fontRef idx="minor">
+                                                      <a:schemeClr val="lt1"/>
+                                                    </a:fontRef>
+                                                  </wps:style>
+                                                  <wps:bodyPr rot="0" spcFirstLastPara="0" vertOverflow="overflow" horzOverflow="overflow" vert="horz" wrap="square" lIns="91440" tIns="45720" rIns="91440" bIns="45720" numCol="1" spcCol="0" rtlCol="0" fromWordArt="0" anchor="ctr" anchorCtr="0" forceAA="0" compatLnSpc="1">
+                                                    <a:prstTxWarp prst="textNoShape">
+                                                      <a:avLst/>
+                                                    </a:prstTxWarp>
+                                                    <a:noAutofit/>
+                                                  </wps:bodyPr>
+                                                </wps:wsp>
+                                                <wps:wsp>
+                                                  <wps:cNvPr id="217" name="Text Box 217"/>
+                                                  <wps:cNvSpPr txBox="1"/>
+                                                  <wps:spPr>
+                                                    <a:xfrm rot="5400000">
+                                                      <a:off x="-147053" y="858253"/>
+                                                      <a:ext cx="761578" cy="380950"/>
+                                                    </a:xfrm>
+                                                    <a:prstGeom prst="rect">
+                                                      <a:avLst/>
+                                                    </a:prstGeom>
+                                                    <a:noFill/>
+                                                    <a:ln w="6350">
+                                                      <a:noFill/>
+                                                    </a:ln>
+                                                  </wps:spPr>
+                                                  <wps:txbx>
+                                                    <w:txbxContent>
+                                                      <w:p>
+                                                        <w:pPr>
+                                                          <w:rPr>
+                                                            <w:sz w:val="40"/>
+                                                            <w:lang w:val="en-US"/>
+                                                          </w:rPr>
+                                                        </w:pPr>
+                                                        <w:r>
+                                                          <w:rPr>
+                                                            <w:sz w:val="40"/>
+                                                            <w:lang w:val="en-US"/>
+                                                          </w:rPr>
+                                                          <w:t>…</w:t>
+                                                        </w:r>
+                                                      </w:p>
+                                                    </w:txbxContent>
+                                                  </wps:txbx>
+                                                  <wps:bodyPr rot="0" spcFirstLastPara="0" vertOverflow="overflow" horzOverflow="overflow" vert="horz" wrap="square" lIns="91440" tIns="45720" rIns="91440" bIns="45720" numCol="1" spcCol="0" rtlCol="0" fromWordArt="0" anchor="t" anchorCtr="0" forceAA="0" compatLnSpc="1">
+                                                    <a:prstTxWarp prst="textNoShape">
+                                                      <a:avLst/>
+                                                    </a:prstTxWarp>
+                                                    <a:noAutofit/>
+                                                  </wps:bodyPr>
+                                                </wps:wsp>
+                                              </wpg:grpSp>
+                                              <wpg:grpSp>
+                                                <wpg:cNvPr id="218" name="Group 218"/>
+                                                <wpg:cNvGrpSpPr/>
+                                                <wpg:grpSpPr>
+                                                  <a:xfrm rot="16200000">
+                                                    <a:off x="1509375" y="257749"/>
+                                                    <a:ext cx="424180" cy="1763395"/>
+                                                    <a:chOff x="0" y="0"/>
+                                                    <a:chExt cx="424211" cy="1763816"/>
+                                                  </a:xfrm>
+                                                </wpg:grpSpPr>
+                                                <wps:wsp>
+                                                  <wps:cNvPr id="219" name="Rectangle 219"/>
+                                                  <wps:cNvSpPr/>
+                                                  <wps:spPr>
+                                                    <a:xfrm>
+                                                      <a:off x="0" y="0"/>
+                                                      <a:ext cx="266665" cy="266552"/>
+                                                    </a:xfrm>
+                                                    <a:prstGeom prst="rect">
+                                                      <a:avLst/>
+                                                    </a:prstGeom>
+                                                  </wps:spPr>
+                                                  <wps:style>
+                                                    <a:lnRef idx="2">
+                                                      <a:schemeClr val="accent1">
+                                                        <a:shade val="50000"/>
+                                                      </a:schemeClr>
+                                                    </a:lnRef>
+                                                    <a:fillRef idx="1">
+                                                      <a:schemeClr val="accent1"/>
+                                                    </a:fillRef>
+                                                    <a:effectRef idx="0">
+                                                      <a:schemeClr val="accent1"/>
+                                                    </a:effectRef>
+                                                    <a:fontRef idx="minor">
+                                                      <a:schemeClr val="lt1"/>
+                                                    </a:fontRef>
+                                                  </wps:style>
+                                                  <wps:bodyPr rot="0" spcFirstLastPara="0" vertOverflow="overflow" horzOverflow="overflow" vert="horz" wrap="square" lIns="91440" tIns="45720" rIns="91440" bIns="45720" numCol="1" spcCol="0" rtlCol="0" fromWordArt="0" anchor="ctr" anchorCtr="0" forceAA="0" compatLnSpc="1">
+                                                    <a:prstTxWarp prst="textNoShape">
+                                                      <a:avLst/>
+                                                    </a:prstTxWarp>
+                                                    <a:noAutofit/>
+                                                  </wps:bodyPr>
+                                                </wps:wsp>
+                                                <wps:wsp>
+                                                  <wps:cNvPr id="220" name="Rectangle 220"/>
+                                                  <wps:cNvSpPr/>
+                                                  <wps:spPr>
+                                                    <a:xfrm>
+                                                      <a:off x="0" y="427790"/>
+                                                      <a:ext cx="266665" cy="266552"/>
+                                                    </a:xfrm>
+                                                    <a:prstGeom prst="rect">
+                                                      <a:avLst/>
+                                                    </a:prstGeom>
+                                                  </wps:spPr>
+                                                  <wps:style>
+                                                    <a:lnRef idx="2">
+                                                      <a:schemeClr val="accent1">
+                                                        <a:shade val="50000"/>
+                                                      </a:schemeClr>
+                                                    </a:lnRef>
+                                                    <a:fillRef idx="1">
+                                                      <a:schemeClr val="accent1"/>
+                                                    </a:fillRef>
+                                                    <a:effectRef idx="0">
+                                                      <a:schemeClr val="accent1"/>
+                                                    </a:effectRef>
+                                                    <a:fontRef idx="minor">
+                                                      <a:schemeClr val="lt1"/>
+                                                    </a:fontRef>
+                                                  </wps:style>
+                                                  <wps:bodyPr rot="0" spcFirstLastPara="0" vertOverflow="overflow" horzOverflow="overflow" vert="horz" wrap="square" lIns="91440" tIns="45720" rIns="91440" bIns="45720" numCol="1" spcCol="0" rtlCol="0" fromWordArt="0" anchor="ctr" anchorCtr="0" forceAA="0" compatLnSpc="1">
+                                                    <a:prstTxWarp prst="textNoShape">
+                                                      <a:avLst/>
+                                                    </a:prstTxWarp>
+                                                    <a:noAutofit/>
+                                                  </wps:bodyPr>
+                                                </wps:wsp>
+                                                <wps:wsp>
+                                                  <wps:cNvPr id="221" name="Rectangle 221"/>
+                                                  <wps:cNvSpPr/>
+                                                  <wps:spPr>
+                                                    <a:xfrm>
+                                                      <a:off x="16042" y="1064127"/>
+                                                      <a:ext cx="266665" cy="266552"/>
+                                                    </a:xfrm>
+                                                    <a:prstGeom prst="rect">
+                                                      <a:avLst/>
+                                                    </a:prstGeom>
+                                                  </wps:spPr>
+                                                  <wps:style>
+                                                    <a:lnRef idx="2">
+                                                      <a:schemeClr val="accent1">
+                                                        <a:shade val="50000"/>
+                                                      </a:schemeClr>
+                                                    </a:lnRef>
+                                                    <a:fillRef idx="1">
+                                                      <a:schemeClr val="accent1"/>
+                                                    </a:fillRef>
+                                                    <a:effectRef idx="0">
+                                                      <a:schemeClr val="accent1"/>
+                                                    </a:effectRef>
+                                                    <a:fontRef idx="minor">
+                                                      <a:schemeClr val="lt1"/>
+                                                    </a:fontRef>
+                                                  </wps:style>
+                                                  <wps:bodyPr rot="0" spcFirstLastPara="0" vertOverflow="overflow" horzOverflow="overflow" vert="horz" wrap="square" lIns="91440" tIns="45720" rIns="91440" bIns="45720" numCol="1" spcCol="0" rtlCol="0" fromWordArt="0" anchor="ctr" anchorCtr="0" forceAA="0" compatLnSpc="1">
+                                                    <a:prstTxWarp prst="textNoShape">
+                                                      <a:avLst/>
+                                                    </a:prstTxWarp>
+                                                    <a:noAutofit/>
+                                                  </wps:bodyPr>
+                                                </wps:wsp>
+                                                <wps:wsp>
+                                                  <wps:cNvPr id="222" name="Rectangle 222"/>
+                                                  <wps:cNvSpPr/>
+                                                  <wps:spPr>
+                                                    <a:xfrm>
+                                                      <a:off x="16042" y="1497264"/>
+                                                      <a:ext cx="266665" cy="266552"/>
+                                                    </a:xfrm>
+                                                    <a:prstGeom prst="rect">
+                                                      <a:avLst/>
+                                                    </a:prstGeom>
+                                                  </wps:spPr>
+                                                  <wps:style>
+                                                    <a:lnRef idx="2">
+                                                      <a:schemeClr val="accent1">
+                                                        <a:shade val="50000"/>
+                                                      </a:schemeClr>
+                                                    </a:lnRef>
+                                                    <a:fillRef idx="1">
+                                                      <a:schemeClr val="accent1"/>
+                                                    </a:fillRef>
+                                                    <a:effectRef idx="0">
+                                                      <a:schemeClr val="accent1"/>
+                                                    </a:effectRef>
+                                                    <a:fontRef idx="minor">
+                                                      <a:schemeClr val="lt1"/>
+                                                    </a:fontRef>
+                                                  </wps:style>
+                                                  <wps:bodyPr rot="0" spcFirstLastPara="0" vertOverflow="overflow" horzOverflow="overflow" vert="horz" wrap="square" lIns="91440" tIns="45720" rIns="91440" bIns="45720" numCol="1" spcCol="0" rtlCol="0" fromWordArt="0" anchor="ctr" anchorCtr="0" forceAA="0" compatLnSpc="1">
+                                                    <a:prstTxWarp prst="textNoShape">
+                                                      <a:avLst/>
+                                                    </a:prstTxWarp>
+                                                    <a:noAutofit/>
+                                                  </wps:bodyPr>
+                                                </wps:wsp>
+                                                <wps:wsp>
+                                                  <wps:cNvPr id="223" name="Text Box 223"/>
+                                                  <wps:cNvSpPr txBox="1"/>
+                                                  <wps:spPr>
+                                                    <a:xfrm rot="5400000">
+                                                      <a:off x="-147053" y="858253"/>
+                                                      <a:ext cx="761578" cy="380950"/>
+                                                    </a:xfrm>
+                                                    <a:prstGeom prst="rect">
+                                                      <a:avLst/>
+                                                    </a:prstGeom>
+                                                    <a:noFill/>
+                                                    <a:ln w="6350">
+                                                      <a:noFill/>
+                                                    </a:ln>
+                                                  </wps:spPr>
+                                                  <wps:txbx>
+                                                    <w:txbxContent>
+                                                      <w:p>
+                                                        <w:pPr>
+                                                          <w:rPr>
+                                                            <w:sz w:val="40"/>
+                                                            <w:lang w:val="en-US"/>
+                                                          </w:rPr>
+                                                        </w:pPr>
+                                                        <w:r>
+                                                          <w:rPr>
+                                                            <w:sz w:val="40"/>
+                                                            <w:lang w:val="en-US"/>
+                                                          </w:rPr>
+                                                          <w:t>…</w:t>
+                                                        </w:r>
+                                                      </w:p>
+                                                    </w:txbxContent>
+                                                  </wps:txbx>
+                                                  <wps:bodyPr rot="0" spcFirstLastPara="0" vertOverflow="overflow" horzOverflow="overflow" vert="horz" wrap="square" lIns="91440" tIns="45720" rIns="91440" bIns="45720" numCol="1" spcCol="0" rtlCol="0" fromWordArt="0" anchor="t" anchorCtr="0" forceAA="0" compatLnSpc="1">
+                                                    <a:prstTxWarp prst="textNoShape">
+                                                      <a:avLst/>
+                                                    </a:prstTxWarp>
+                                                    <a:noAutofit/>
+                                                  </wps:bodyPr>
+                                                </wps:wsp>
+                                              </wpg:grpSp>
+                                              <wps:wsp>
+                                                <wps:cNvPr id="224" name="Text Box 224"/>
+                                                <wps:cNvSpPr txBox="1"/>
+                                                <wps:spPr>
+                                                  <a:xfrm>
+                                                    <a:off x="0" y="726332"/>
+                                                    <a:ext cx="634365" cy="300990"/>
+                                                  </a:xfrm>
+                                                  <a:prstGeom prst="rect">
+                                                    <a:avLst/>
+                                                  </a:prstGeom>
+                                                  <a:solidFill>
+                                                    <a:schemeClr val="lt1"/>
+                                                  </a:solidFill>
+                                                  <a:ln w="6350">
+                                                    <a:solidFill>
+                                                      <a:prstClr val="black"/>
+                                                    </a:solidFill>
+                                                  </a:ln>
+                                                </wps:spPr>
+                                                <wps:txbx>
+                                                  <w:txbxContent>
+                                                    <w:p>
+                                                      <w:pPr>
+                                                        <w:rPr>
+                                                          <w:lang w:val="en-US"/>
+                                                        </w:rPr>
+                                                      </w:pPr>
+                                                      <w:r>
+                                                        <w:rPr>
+                                                          <w:lang w:val="en-US"/>
+                                                        </w:rPr>
+                                                        <w:t>PT2</w:t>
+                                                      </w:r>
+                                                    </w:p>
+                                                  </w:txbxContent>
+                                                </wps:txbx>
+                                                <wps:bodyPr rot="0" spcFirstLastPara="0" vertOverflow="overflow" horzOverflow="overflow" vert="horz" wrap="square" lIns="91440" tIns="45720" rIns="91440" bIns="45720" numCol="1" spcCol="0" rtlCol="0" fromWordArt="0" anchor="t" anchorCtr="0" forceAA="0" compatLnSpc="1">
+                                                  <a:prstTxWarp prst="textNoShape">
+                                                    <a:avLst/>
+                                                  </a:prstTxWarp>
+                                                  <a:noAutofit/>
+                                                </wps:bodyPr>
+                                              </wps:wsp>
+                                              <wps:wsp>
+                                                <wps:cNvPr id="225" name="Text Box 225"/>
+                                                <wps:cNvSpPr txBox="1"/>
+                                                <wps:spPr>
+                                                  <a:xfrm>
+                                                    <a:off x="6485" y="382621"/>
+                                                    <a:ext cx="634365" cy="300990"/>
+                                                  </a:xfrm>
+                                                  <a:prstGeom prst="rect">
+                                                    <a:avLst/>
+                                                  </a:prstGeom>
+                                                  <a:solidFill>
+                                                    <a:schemeClr val="lt1"/>
+                                                  </a:solidFill>
+                                                  <a:ln w="6350">
+                                                    <a:solidFill>
+                                                      <a:prstClr val="black"/>
+                                                    </a:solidFill>
+                                                  </a:ln>
+                                                </wps:spPr>
+                                                <wps:txbx>
+                                                  <w:txbxContent>
+                                                    <w:p>
+                                                      <w:pPr>
+                                                        <w:rPr>
+                                                          <w:lang w:val="en-US"/>
+                                                        </w:rPr>
+                                                      </w:pPr>
+                                                      <w:r>
+                                                        <w:rPr>
+                                                          <w:lang w:val="en-US"/>
+                                                        </w:rPr>
+                                                        <w:t>PT1</w:t>
+                                                      </w:r>
+                                                    </w:p>
+                                                  </w:txbxContent>
+                                                </wps:txbx>
+                                                <wps:bodyPr rot="0" spcFirstLastPara="0" vertOverflow="overflow" horzOverflow="overflow" vert="horz" wrap="square" lIns="91440" tIns="45720" rIns="91440" bIns="45720" numCol="1" spcCol="0" rtlCol="0" fromWordArt="0" anchor="t" anchorCtr="0" forceAA="0" compatLnSpc="1">
+                                                  <a:prstTxWarp prst="textNoShape">
+                                                    <a:avLst/>
+                                                  </a:prstTxWarp>
+                                                  <a:noAutofit/>
+                                                </wps:bodyPr>
+                                              </wps:wsp>
+                                              <wps:wsp>
+                                                <wps:cNvPr id="226" name="Text Box 226"/>
+                                                <wps:cNvSpPr txBox="1"/>
+                                                <wps:spPr>
+                                                  <a:xfrm>
+                                                    <a:off x="6485" y="1070043"/>
+                                                    <a:ext cx="634365" cy="300990"/>
+                                                  </a:xfrm>
+                                                  <a:prstGeom prst="rect">
+                                                    <a:avLst/>
+                                                  </a:prstGeom>
+                                                  <a:solidFill>
+                                                    <a:schemeClr val="lt1"/>
+                                                  </a:solidFill>
+                                                  <a:ln w="6350">
+                                                    <a:solidFill>
+                                                      <a:prstClr val="black"/>
+                                                    </a:solidFill>
+                                                  </a:ln>
+                                                </wps:spPr>
+                                                <wps:txbx>
+                                                  <w:txbxContent>
+                                                    <w:p>
+                                                      <w:pPr>
+                                                        <w:rPr>
+                                                          <w:lang w:val="en-US"/>
+                                                        </w:rPr>
+                                                      </w:pPr>
+                                                      <w:r>
+                                                        <w:rPr>
+                                                          <w:lang w:val="en-US"/>
+                                                        </w:rPr>
+                                                        <w:t>PT3</w:t>
+                                                      </w:r>
+                                                    </w:p>
+                                                  </w:txbxContent>
+                                                </wps:txbx>
+                                                <wps:bodyPr rot="0" spcFirstLastPara="0" vertOverflow="overflow" horzOverflow="overflow" vert="horz" wrap="square" lIns="91440" tIns="45720" rIns="91440" bIns="45720" numCol="1" spcCol="0" rtlCol="0" fromWordArt="0" anchor="t" anchorCtr="0" forceAA="0" compatLnSpc="1">
+                                                  <a:prstTxWarp prst="textNoShape">
+                                                    <a:avLst/>
+                                                  </a:prstTxWarp>
+                                                  <a:noAutofit/>
+                                                </wps:bodyPr>
+                                              </wps:wsp>
+                                              <wps:wsp>
+                                                <wps:cNvPr id="227" name="Text Box 227"/>
+                                                <wps:cNvSpPr txBox="1"/>
+                                                <wps:spPr>
+                                                  <a:xfrm>
+                                                    <a:off x="6485" y="1420238"/>
+                                                    <a:ext cx="634365" cy="300990"/>
+                                                  </a:xfrm>
+                                                  <a:prstGeom prst="rect">
+                                                    <a:avLst/>
+                                                  </a:prstGeom>
+                                                  <a:solidFill>
+                                                    <a:schemeClr val="lt1"/>
+                                                  </a:solidFill>
+                                                  <a:ln w="6350">
+                                                    <a:solidFill>
+                                                      <a:prstClr val="black"/>
+                                                    </a:solidFill>
+                                                  </a:ln>
+                                                </wps:spPr>
+                                                <wps:txbx>
+                                                  <w:txbxContent>
+                                                    <w:p>
+                                                      <w:pPr>
+                                                        <w:rPr>
+                                                          <w:lang w:val="en-US"/>
+                                                        </w:rPr>
+                                                      </w:pPr>
+                                                      <w:r>
+                                                        <w:rPr>
+                                                          <w:lang w:val="en-US"/>
+                                                        </w:rPr>
+                                                        <w:t>PT4</w:t>
+                                                      </w:r>
+                                                    </w:p>
+                                                  </w:txbxContent>
+                                                </wps:txbx>
+                                                <wps:bodyPr rot="0" spcFirstLastPara="0" vertOverflow="overflow" horzOverflow="overflow" vert="horz" wrap="square" lIns="91440" tIns="45720" rIns="91440" bIns="45720" numCol="1" spcCol="0" rtlCol="0" fromWordArt="0" anchor="t" anchorCtr="0" forceAA="0" compatLnSpc="1">
+                                                  <a:prstTxWarp prst="textNoShape">
+                                                    <a:avLst/>
+                                                  </a:prstTxWarp>
+                                                  <a:noAutofit/>
+                                                </wps:bodyPr>
+                                              </wps:wsp>
+                                              <wps:wsp>
+                                                <wps:cNvPr id="228" name="Text Box 228"/>
+                                                <wps:cNvSpPr txBox="1"/>
+                                                <wps:spPr>
+                                                  <a:xfrm>
+                                                    <a:off x="804153" y="0"/>
+                                                    <a:ext cx="358274" cy="300990"/>
+                                                  </a:xfrm>
+                                                  <a:prstGeom prst="rect">
+                                                    <a:avLst/>
+                                                  </a:prstGeom>
+                                                  <a:solidFill>
+                                                    <a:schemeClr val="lt1"/>
+                                                  </a:solidFill>
+                                                  <a:ln w="6350">
+                                                    <a:solidFill>
+                                                      <a:prstClr val="black"/>
+                                                    </a:solidFill>
+                                                  </a:ln>
+                                                </wps:spPr>
+                                                <wps:txbx>
+                                                  <w:txbxContent>
+                                                    <w:p>
+                                                      <w:pPr>
+                                                        <w:rPr>
+                                                          <w:vertAlign w:val="subscript"/>
+                                                          <w:lang w:val="en-US"/>
+                                                        </w:rPr>
+                                                      </w:pPr>
+                                                      <w:r>
+                                                        <w:rPr>
+                                                          <w:lang w:val="en-US"/>
+                                                        </w:rPr>
+                                                        <w:t>V</w:t>
+                                                      </w:r>
+                                                      <w:r>
+                                                        <w:rPr>
+                                                          <w:vertAlign w:val="subscript"/>
+                                                          <w:lang w:val="en-US"/>
+                                                        </w:rPr>
+                                                        <w:t>1</w:t>
+                                                      </w:r>
+                                                    </w:p>
+                                                  </w:txbxContent>
+                                                </wps:txbx>
+                                                <wps:bodyPr rot="0" spcFirstLastPara="0" vertOverflow="overflow" horzOverflow="overflow" vert="horz" wrap="square" lIns="91440" tIns="45720" rIns="91440" bIns="45720" numCol="1" spcCol="0" rtlCol="0" fromWordArt="0" anchor="t" anchorCtr="0" forceAA="0" compatLnSpc="1">
+                                                  <a:prstTxWarp prst="textNoShape">
+                                                    <a:avLst/>
+                                                  </a:prstTxWarp>
+                                                  <a:noAutofit/>
+                                                </wps:bodyPr>
+                                              </wps:wsp>
+                                              <wps:wsp>
+                                                <wps:cNvPr id="229" name="Text Box 229"/>
+                                                <wps:cNvSpPr txBox="1"/>
+                                                <wps:spPr>
+                                                  <a:xfrm>
+                                                    <a:off x="1238655" y="0"/>
+                                                    <a:ext cx="358274" cy="300990"/>
+                                                  </a:xfrm>
+                                                  <a:prstGeom prst="rect">
+                                                    <a:avLst/>
+                                                  </a:prstGeom>
+                                                  <a:solidFill>
+                                                    <a:schemeClr val="lt1"/>
+                                                  </a:solidFill>
+                                                  <a:ln w="6350">
+                                                    <a:solidFill>
+                                                      <a:prstClr val="black"/>
+                                                    </a:solidFill>
+                                                  </a:ln>
+                                                </wps:spPr>
+                                                <wps:txbx>
+                                                  <w:txbxContent>
+                                                    <w:p>
+                                                      <w:pPr>
+                                                        <w:rPr>
+                                                          <w:vertAlign w:val="subscript"/>
+                                                          <w:lang w:val="en-US"/>
+                                                        </w:rPr>
+                                                      </w:pPr>
+                                                      <w:r>
+                                                        <w:rPr>
+                                                          <w:lang w:val="en-US"/>
+                                                        </w:rPr>
+                                                        <w:t>V</w:t>
+                                                      </w:r>
+                                                      <w:r>
+                                                        <w:rPr>
+                                                          <w:vertAlign w:val="subscript"/>
+                                                          <w:lang w:val="en-US"/>
+                                                        </w:rPr>
+                                                        <w:t>2</w:t>
+                                                      </w:r>
+                                                    </w:p>
+                                                  </w:txbxContent>
+                                                </wps:txbx>
+                                                <wps:bodyPr rot="0" spcFirstLastPara="0" vertOverflow="overflow" horzOverflow="overflow" vert="horz" wrap="square" lIns="91440" tIns="45720" rIns="91440" bIns="45720" numCol="1" spcCol="0" rtlCol="0" fromWordArt="0" anchor="t" anchorCtr="0" forceAA="0" compatLnSpc="1">
+                                                  <a:prstTxWarp prst="textNoShape">
+                                                    <a:avLst/>
+                                                  </a:prstTxWarp>
+                                                  <a:noAutofit/>
+                                                </wps:bodyPr>
+                                              </wps:wsp>
+                                              <wps:wsp>
+                                                <wps:cNvPr id="230" name="Text Box 230"/>
+                                                <wps:cNvSpPr txBox="1"/>
+                                                <wps:spPr>
+                                                  <a:xfrm>
+                                                    <a:off x="1770434" y="0"/>
+                                                    <a:ext cx="456028" cy="300990"/>
+                                                  </a:xfrm>
+                                                  <a:prstGeom prst="rect">
+                                                    <a:avLst/>
+                                                  </a:prstGeom>
+                                                  <a:solidFill>
+                                                    <a:schemeClr val="lt1"/>
+                                                  </a:solidFill>
+                                                  <a:ln w="6350">
+                                                    <a:solidFill>
+                                                      <a:prstClr val="black"/>
+                                                    </a:solidFill>
+                                                  </a:ln>
+                                                </wps:spPr>
+                                                <wps:txbx>
+                                                  <w:txbxContent>
+                                                    <w:p>
+                                                      <w:pPr>
+                                                        <w:rPr>
+                                                          <w:vertAlign w:val="subscript"/>
+                                                          <w:lang w:val="en-US"/>
+                                                        </w:rPr>
+                                                      </w:pPr>
+                                                      <w:r>
+                                                        <w:rPr>
+                                                          <w:lang w:val="en-US"/>
+                                                        </w:rPr>
+                                                        <w:t>V</w:t>
+                                                      </w:r>
+                                                      <w:r>
+                                                        <w:rPr>
+                                                          <w:vertAlign w:val="subscript"/>
+                                                          <w:lang w:val="en-US"/>
+                                                        </w:rPr>
+                                                        <w:t>199</w:t>
+                                                      </w:r>
+                                                    </w:p>
+                                                  </w:txbxContent>
+                                                </wps:txbx>
+                                                <wps:bodyPr rot="0" spcFirstLastPara="0" vertOverflow="overflow" horzOverflow="overflow" vert="horz" wrap="square" lIns="91440" tIns="45720" rIns="91440" bIns="45720" numCol="1" spcCol="0" rtlCol="0" fromWordArt="0" anchor="t" anchorCtr="0" forceAA="0" compatLnSpc="1">
+                                                  <a:prstTxWarp prst="textNoShape">
+                                                    <a:avLst/>
+                                                  </a:prstTxWarp>
+                                                  <a:noAutofit/>
+                                                </wps:bodyPr>
+                                              </wps:wsp>
+                                              <wps:wsp>
+                                                <wps:cNvPr id="231" name="Text Box 231"/>
+                                                <wps:cNvSpPr txBox="1"/>
+                                                <wps:spPr>
+                                                  <a:xfrm>
+                                                    <a:off x="2302213" y="0"/>
+                                                    <a:ext cx="465221" cy="300990"/>
+                                                  </a:xfrm>
+                                                  <a:prstGeom prst="rect">
+                                                    <a:avLst/>
+                                                  </a:prstGeom>
+                                                  <a:solidFill>
+                                                    <a:schemeClr val="lt1"/>
+                                                  </a:solidFill>
+                                                  <a:ln w="6350">
+                                                    <a:solidFill>
+                                                      <a:prstClr val="black"/>
+                                                    </a:solidFill>
+                                                  </a:ln>
+                                                </wps:spPr>
+                                                <wps:txbx>
+                                                  <w:txbxContent>
+                                                    <w:p>
+                                                      <w:pPr>
+                                                        <w:rPr>
+                                                          <w:vertAlign w:val="subscript"/>
+                                                          <w:lang w:val="en-US"/>
+                                                        </w:rPr>
+                                                      </w:pPr>
+                                                      <w:r>
+                                                        <w:rPr>
+                                                          <w:lang w:val="en-US"/>
+                                                        </w:rPr>
+                                                        <w:t>V</w:t>
+                                                      </w:r>
+                                                      <w:r>
+                                                        <w:rPr>
+                                                          <w:vertAlign w:val="subscript"/>
+                                                          <w:lang w:val="en-US"/>
+                                                        </w:rPr>
+                                                        <w:t>200</w:t>
+                                                      </w:r>
+                                                    </w:p>
+                                                  </w:txbxContent>
+                                                </wps:txbx>
+                                                <wps:bodyPr rot="0" spcFirstLastPara="0" vertOverflow="overflow" horzOverflow="overflow" vert="horz" wrap="square" lIns="91440" tIns="45720" rIns="91440" bIns="45720" numCol="1" spcCol="0" rtlCol="0" fromWordArt="0" anchor="t" anchorCtr="0" forceAA="0" compatLnSpc="1">
+                                                  <a:prstTxWarp prst="textNoShape">
+                                                    <a:avLst/>
+                                                  </a:prstTxWarp>
+                                                  <a:noAutofit/>
+                                                </wps:bodyPr>
+                                              </wps:wsp>
+                                            </wpg:grpSp>
+                                          </wpg:grpSp>
+                                          <wpg:grpSp>
+                                            <wpg:cNvPr id="232" name="Group 232"/>
+                                            <wpg:cNvGrpSpPr/>
+                                            <wpg:grpSpPr>
+                                              <a:xfrm>
+                                                <a:off x="1305107" y="2047603"/>
+                                                <a:ext cx="1493220" cy="1809561"/>
+                                                <a:chOff x="-290229" y="-397282"/>
+                                                <a:chExt cx="1493220" cy="1809561"/>
+                                              </a:xfrm>
+                                            </wpg:grpSpPr>
+                                            <wps:wsp>
+                                              <wps:cNvPr id="233" name="Right Brace 233"/>
+                                              <wps:cNvSpPr/>
+                                              <wps:spPr>
+                                                <a:xfrm rot="5400000">
+                                                  <a:off x="-177570" y="-509941"/>
+                                                  <a:ext cx="182880" cy="408198"/>
+                                                </a:xfrm>
+                                                <a:prstGeom prst="rightBrace">
+                                                  <a:avLst/>
+                                                </a:prstGeom>
+                                                <a:ln>
+                                                  <a:solidFill>
+                                                    <a:schemeClr val="accent1">
+                                                      <a:lumMod val="75000"/>
+                                                    </a:schemeClr>
+                                                  </a:solidFill>
+                                                </a:ln>
+                                              </wps:spPr>
+                                              <wps:style>
+                                                <a:lnRef idx="1">
+                                                  <a:schemeClr val="accent1"/>
+                                                </a:lnRef>
+                                                <a:fillRef idx="0">
+                                                  <a:schemeClr val="accent1"/>
+                                                </a:fillRef>
+                                                <a:effectRef idx="0">
+                                                  <a:schemeClr val="accent1"/>
+                                                </a:effectRef>
+                                                <a:fontRef idx="minor">
+                                                  <a:schemeClr val="tx1"/>
+                                                </a:fontRef>
+                                              </wps:style>
+                                              <wps:bodyPr rot="0" spcFirstLastPara="0" vertOverflow="overflow" horzOverflow="overflow" vert="horz" wrap="square" lIns="91440" tIns="45720" rIns="91440" bIns="45720" numCol="1" spcCol="0" rtlCol="0" fromWordArt="0" anchor="ctr" anchorCtr="0" forceAA="0" compatLnSpc="1">
+                                                <a:prstTxWarp prst="textNoShape">
+                                                  <a:avLst/>
+                                                </a:prstTxWarp>
+                                                <a:noAutofit/>
+                                              </wps:bodyPr>
+                                            </wps:wsp>
+                                            <wps:wsp>
+                                              <wps:cNvPr id="235" name="Straight Arrow Connector 235"/>
+                                              <wps:cNvCnPr/>
+                                              <wps:spPr>
+                                                <a:xfrm flipH="1">
+                                                  <a:off x="1113926" y="1412279"/>
+                                                  <a:ext cx="89065" cy="0"/>
+                                                </a:xfrm>
+                                                <a:prstGeom prst="straightConnector1">
+                                                  <a:avLst/>
+                                                </a:prstGeom>
+                                                <a:ln>
+                                                  <a:solidFill>
+                                                    <a:schemeClr val="accent1">
+                                                      <a:lumMod val="75000"/>
+                                                    </a:schemeClr>
+                                                  </a:solidFill>
+                                                  <a:tailEnd type="triangle"/>
+                                                </a:ln>
+                                              </wps:spPr>
+                                              <wps:style>
+                                                <a:lnRef idx="1">
+                                                  <a:schemeClr val="accent1"/>
+                                                </a:lnRef>
+                                                <a:fillRef idx="0">
+                                                  <a:schemeClr val="accent1"/>
+                                                </a:fillRef>
+                                                <a:effectRef idx="0">
+                                                  <a:schemeClr val="accent1"/>
+                                                </a:effectRef>
+                                                <a:fontRef idx="minor">
+                                                  <a:schemeClr val="tx1"/>
+                                                </a:fontRef>
+                                              </wps:style>
+                                              <wps:bodyPr/>
+                                            </wps:wsp>
+                                          </wpg:grpSp>
+                                        </wpg:grpSp>
+                                        <wps:wsp>
+                                          <wps:cNvPr id="236" name="Text Box 236"/>
+                                          <wps:cNvSpPr txBox="1"/>
+                                          <wps:spPr>
+                                            <a:xfrm>
+                                              <a:off x="4795580" y="913063"/>
+                                              <a:ext cx="771533" cy="327639"/>
+                                            </a:xfrm>
+                                            <a:prstGeom prst="rect">
+                                              <a:avLst/>
+                                            </a:prstGeom>
+                                            <a:noFill/>
+                                            <a:ln w="6350">
+                                              <a:noFill/>
+                                            </a:ln>
+                                          </wps:spPr>
+                                          <wps:txbx>
+                                            <w:txbxContent>
+                                              <w:p>
+                                                <w:pPr>
+                                                  <w:rPr>
+                                                    <w:i/>
+                                                    <w:iCs/>
+                                                    <w:sz w:val="20"/>
+                                                    <w:szCs w:val="20"/>
+                                                    <w:lang w:val="en-US"/>
+                                                  </w:rPr>
+                                                </w:pPr>
+                                                <w:r>
+                                                  <w:rPr>
+                                                    <w:i/>
+                                                    <w:iCs/>
+                                                    <w:sz w:val="20"/>
+                                                    <w:szCs w:val="20"/>
+                                                    <w:lang w:val="en-US"/>
+                                                  </w:rPr>
+                                                  <w:t>Prediction</w:t>
+                                                </w:r>
+                                              </w:p>
+                                            </w:txbxContent>
+                                          </wps:txbx>
+                                          <wps:bodyPr rot="0" spcFirstLastPara="0" vertOverflow="overflow" horzOverflow="overflow" vert="horz" wrap="square" lIns="91440" tIns="45720" rIns="91440" bIns="45720" numCol="1" spcCol="0" rtlCol="0" fromWordArt="0" anchor="t" anchorCtr="0" forceAA="0" compatLnSpc="1">
+                                            <a:prstTxWarp prst="textNoShape">
+                                              <a:avLst/>
+                                            </a:prstTxWarp>
+                                            <a:noAutofit/>
+                                          </wps:bodyPr>
+                                        </wps:wsp>
+                                      </wpg:grpSp>
+                                      <wpg:grpSp>
+                                        <wpg:cNvPr id="240" name="Group 240"/>
+                                        <wpg:cNvGrpSpPr/>
+                                        <wpg:grpSpPr>
+                                          <a:xfrm>
+                                            <a:off x="3800573" y="-329975"/>
+                                            <a:ext cx="304800" cy="859883"/>
+                                            <a:chOff x="1896273" y="-824925"/>
+                                            <a:chExt cx="304800" cy="859883"/>
+                                          </a:xfrm>
+                                        </wpg:grpSpPr>
+                                        <wps:wsp>
+                                          <wps:cNvPr id="241" name="Rectangle 241"/>
+                                          <wps:cNvSpPr/>
+                                          <wps:spPr>
+                                            <a:xfrm>
+                                              <a:off x="1968040" y="-824925"/>
+                                              <a:ext cx="116206" cy="116205"/>
+                                            </a:xfrm>
+                                            <a:prstGeom prst="rect">
+                                              <a:avLst/>
+                                            </a:prstGeom>
+                                          </wps:spPr>
+                                          <wps:style>
+                                            <a:lnRef idx="2">
+                                              <a:schemeClr val="accent1">
+                                                <a:shade val="50000"/>
+                                              </a:schemeClr>
+                                            </a:lnRef>
+                                            <a:fillRef idx="1">
+                                              <a:schemeClr val="accent1"/>
+                                            </a:fillRef>
+                                            <a:effectRef idx="0">
+                                              <a:schemeClr val="accent1"/>
+                                            </a:effectRef>
+                                            <a:fontRef idx="minor">
+                                              <a:schemeClr val="lt1"/>
+                                            </a:fontRef>
+                                          </wps:style>
+                                          <wps:bodyPr rot="0" spcFirstLastPara="0" vertOverflow="overflow" horzOverflow="overflow" vert="horz" wrap="square" lIns="91440" tIns="45720" rIns="91440" bIns="45720" numCol="1" spcCol="0" rtlCol="0" fromWordArt="0" anchor="ctr" anchorCtr="0" forceAA="0" compatLnSpc="1">
+                                            <a:prstTxWarp prst="textNoShape">
+                                              <a:avLst/>
+                                            </a:prstTxWarp>
+                                            <a:noAutofit/>
+                                          </wps:bodyPr>
+                                        </wps:wsp>
+                                        <wps:wsp>
+                                          <wps:cNvPr id="242" name="Rectangle 242"/>
+                                          <wps:cNvSpPr/>
+                                          <wps:spPr>
+                                            <a:xfrm>
+                                              <a:off x="1968042" y="-621085"/>
+                                              <a:ext cx="116529" cy="116831"/>
+                                            </a:xfrm>
+                                            <a:prstGeom prst="rect">
+                                              <a:avLst/>
+                                            </a:prstGeom>
+                                          </wps:spPr>
+                                          <wps:style>
+                                            <a:lnRef idx="2">
+                                              <a:schemeClr val="accent1">
+                                                <a:shade val="50000"/>
+                                              </a:schemeClr>
+                                            </a:lnRef>
+                                            <a:fillRef idx="1">
+                                              <a:schemeClr val="accent1"/>
+                                            </a:fillRef>
+                                            <a:effectRef idx="0">
+                                              <a:schemeClr val="accent1"/>
+                                            </a:effectRef>
+                                            <a:fontRef idx="minor">
+                                              <a:schemeClr val="lt1"/>
+                                            </a:fontRef>
+                                          </wps:style>
+                                          <wps:bodyPr rot="0" spcFirstLastPara="0" vertOverflow="overflow" horzOverflow="overflow" vert="horz" wrap="square" lIns="91440" tIns="45720" rIns="91440" bIns="45720" numCol="1" spcCol="0" rtlCol="0" fromWordArt="0" anchor="ctr" anchorCtr="0" forceAA="0" compatLnSpc="1">
+                                            <a:prstTxWarp prst="textNoShape">
+                                              <a:avLst/>
+                                            </a:prstTxWarp>
+                                            <a:noAutofit/>
+                                          </wps:bodyPr>
+                                        </wps:wsp>
+                                        <wps:wsp>
+                                          <wps:cNvPr id="243" name="Rectangle 243"/>
+                                          <wps:cNvSpPr/>
+                                          <wps:spPr>
+                                            <a:xfrm>
+                                              <a:off x="1968042" y="-279567"/>
+                                              <a:ext cx="116205" cy="116205"/>
+                                            </a:xfrm>
+                                            <a:prstGeom prst="rect">
+                                              <a:avLst/>
+                                            </a:prstGeom>
+                                          </wps:spPr>
+                                          <wps:style>
+                                            <a:lnRef idx="2">
+                                              <a:schemeClr val="accent1">
+                                                <a:shade val="50000"/>
+                                              </a:schemeClr>
+                                            </a:lnRef>
+                                            <a:fillRef idx="1">
+                                              <a:schemeClr val="accent1"/>
+                                            </a:fillRef>
+                                            <a:effectRef idx="0">
+                                              <a:schemeClr val="accent1"/>
+                                            </a:effectRef>
+                                            <a:fontRef idx="minor">
+                                              <a:schemeClr val="lt1"/>
+                                            </a:fontRef>
+                                          </wps:style>
+                                          <wps:bodyPr rot="0" spcFirstLastPara="0" vertOverflow="overflow" horzOverflow="overflow" vert="horz" wrap="square" lIns="91440" tIns="45720" rIns="91440" bIns="45720" numCol="1" spcCol="0" rtlCol="0" fromWordArt="0" anchor="ctr" anchorCtr="0" forceAA="0" compatLnSpc="1">
+                                            <a:prstTxWarp prst="textNoShape">
+                                              <a:avLst/>
+                                            </a:prstTxWarp>
+                                            <a:noAutofit/>
+                                          </wps:bodyPr>
+                                        </wps:wsp>
+                                        <wps:wsp>
+                                          <wps:cNvPr id="244" name="Rectangle 244"/>
+                                          <wps:cNvSpPr/>
+                                          <wps:spPr>
+                                            <a:xfrm>
+                                              <a:off x="1968042" y="-81247"/>
+                                              <a:ext cx="116205" cy="116205"/>
+                                            </a:xfrm>
+                                            <a:prstGeom prst="rect">
+                                              <a:avLst/>
+                                            </a:prstGeom>
+                                          </wps:spPr>
+                                          <wps:style>
+                                            <a:lnRef idx="2">
+                                              <a:schemeClr val="accent1">
+                                                <a:shade val="50000"/>
+                                              </a:schemeClr>
+                                            </a:lnRef>
+                                            <a:fillRef idx="1">
+                                              <a:schemeClr val="accent1"/>
+                                            </a:fillRef>
+                                            <a:effectRef idx="0">
+                                              <a:schemeClr val="accent1"/>
+                                            </a:effectRef>
+                                            <a:fontRef idx="minor">
+                                              <a:schemeClr val="lt1"/>
+                                            </a:fontRef>
+                                          </wps:style>
+                                          <wps:bodyPr rot="0" spcFirstLastPara="0" vertOverflow="overflow" horzOverflow="overflow" vert="horz" wrap="square" lIns="91440" tIns="45720" rIns="91440" bIns="45720" numCol="1" spcCol="0" rtlCol="0" fromWordArt="0" anchor="ctr" anchorCtr="0" forceAA="0" compatLnSpc="1">
+                                            <a:prstTxWarp prst="textNoShape">
+                                              <a:avLst/>
+                                            </a:prstTxWarp>
+                                            <a:noAutofit/>
+                                          </wps:bodyPr>
+                                        </wps:wsp>
+                                        <wps:wsp>
+                                          <wps:cNvPr id="245" name="Text Box 245"/>
+                                          <wps:cNvSpPr txBox="1"/>
+                                          <wps:spPr>
+                                            <a:xfrm rot="5400000">
+                                              <a:off x="1899448" y="-546725"/>
+                                              <a:ext cx="298450" cy="304800"/>
+                                            </a:xfrm>
+                                            <a:prstGeom prst="rect">
+                                              <a:avLst/>
+                                            </a:prstGeom>
+                                            <a:noFill/>
+                                            <a:ln w="6350">
+                                              <a:noFill/>
+                                            </a:ln>
+                                          </wps:spPr>
+                                          <wps:txbx>
+                                            <w:txbxContent>
+                                              <w:p>
+                                                <w:pPr>
+                                                  <w:rPr>
+                                                    <w:sz w:val="20"/>
+                                                    <w:lang w:val="en-US"/>
+                                                  </w:rPr>
+                                                </w:pPr>
+                                                <w:r>
+                                                  <w:rPr>
+                                                    <w:sz w:val="20"/>
+                                                    <w:lang w:val="en-US"/>
+                                                  </w:rPr>
+                                                  <w:t>…</w:t>
+                                                </w:r>
+                                              </w:p>
+                                            </w:txbxContent>
+                                          </wps:txbx>
+                                          <wps:bodyPr rot="0" spcFirstLastPara="0" vertOverflow="overflow" horzOverflow="overflow" vert="horz" wrap="square" lIns="91440" tIns="45720" rIns="91440" bIns="45720" numCol="1" spcCol="0" rtlCol="0" fromWordArt="0" anchor="t" anchorCtr="0" forceAA="0" compatLnSpc="1">
+                                            <a:prstTxWarp prst="textNoShape">
+                                              <a:avLst/>
+                                            </a:prstTxWarp>
+                                            <a:noAutofit/>
+                                          </wps:bodyPr>
+                                        </wps:wsp>
+                                      </wpg:grpSp>
+                                    </wpg:grpSp>
+                                    <wps:wsp>
+                                      <wps:cNvPr id="266" name="Straight Arrow Connector 266"/>
+                                      <wps:cNvCnPr/>
+                                      <wps:spPr>
+                                        <a:xfrm>
+                                          <a:off x="1839805" y="1023581"/>
+                                          <a:ext cx="744125" cy="0"/>
+                                        </a:xfrm>
+                                        <a:prstGeom prst="straightConnector1">
+                                          <a:avLst/>
+                                        </a:prstGeom>
+                                        <a:ln>
+                                          <a:tailEnd type="triangle"/>
+                                        </a:ln>
+                                      </wps:spPr>
+                                      <wps:style>
+                                        <a:lnRef idx="1">
+                                          <a:schemeClr val="accent1"/>
+                                        </a:lnRef>
+                                        <a:fillRef idx="0">
+                                          <a:schemeClr val="accent1"/>
+                                        </a:fillRef>
+                                        <a:effectRef idx="0">
+                                          <a:schemeClr val="accent1"/>
+                                        </a:effectRef>
+                                        <a:fontRef idx="minor">
+                                          <a:schemeClr val="tx1"/>
+                                        </a:fontRef>
+                                      </wps:style>
+                                      <wps:bodyPr/>
+                                    </wps:wsp>
+                                  </wpg:grpSp>
+                                  <wps:wsp>
+                                    <wps:cNvPr id="281" name="Text Box 281"/>
+                                    <wps:cNvSpPr txBox="1"/>
+                                    <wps:spPr>
+                                      <a:xfrm>
+                                        <a:off x="87604" y="678962"/>
+                                        <a:ext cx="861060" cy="689610"/>
+                                      </a:xfrm>
+                                      <a:prstGeom prst="rect">
+                                        <a:avLst/>
+                                      </a:prstGeom>
+                                      <a:solidFill>
+                                        <a:schemeClr val="lt1"/>
+                                      </a:solidFill>
+                                      <a:ln w="6350">
+                                        <a:solidFill>
+                                          <a:prstClr val="black"/>
+                                        </a:solidFill>
+                                      </a:ln>
+                                    </wps:spPr>
+                                    <wps:txbx>
+                                      <w:txbxContent>
+                                        <w:p>
+                                          <w:pPr>
+                                            <w:rPr>
+                                              <w:lang w:val="en-US"/>
+                                            </w:rPr>
+                                          </w:pPr>
+                                          <w:r>
+                                            <w:rPr>
+                                              <w:lang w:val="en-US"/>
+                                            </w:rPr>
+                                            <w:t>Paragraph Tag 2 (PT2)</w:t>
+                                          </w:r>
+                                        </w:p>
+                                      </w:txbxContent>
+                                    </wps:txbx>
+                                    <wps:bodyPr rot="0" spcFirstLastPara="0" vertOverflow="overflow" horzOverflow="overflow" vert="horz" wrap="square" lIns="91440" tIns="45720" rIns="91440" bIns="45720" numCol="1" spcCol="0" rtlCol="0" fromWordArt="0" anchor="t" anchorCtr="0" forceAA="0" compatLnSpc="1">
+                                      <a:prstTxWarp prst="textNoShape">
+                                        <a:avLst/>
+                                      </a:prstTxWarp>
+                                      <a:noAutofit/>
+                                    </wps:bodyPr>
+                                  </wps:wsp>
+                                </wpg:grpSp>
+                                <wpg:grpSp>
+                                  <wpg:cNvPr id="289" name="Group 289"/>
+                                  <wpg:cNvGrpSpPr/>
+                                  <wpg:grpSpPr>
+                                    <a:xfrm>
+                                      <a:off x="2885562" y="1341485"/>
+                                      <a:ext cx="304165" cy="1818005"/>
+                                      <a:chOff x="0" y="0"/>
+                                      <a:chExt cx="304165" cy="1818434"/>
+                                    </a:xfrm>
+                                  </wpg:grpSpPr>
+                                  <wps:wsp>
+                                    <wps:cNvPr id="268" name="Rectangle 268"/>
+                                    <wps:cNvSpPr/>
+                                    <wps:spPr>
+                                      <a:xfrm>
+                                        <a:off x="74355" y="958203"/>
+                                        <a:ext cx="115570" cy="115570"/>
+                                      </a:xfrm>
+                                      <a:prstGeom prst="rect">
+                                        <a:avLst/>
+                                      </a:prstGeom>
+                                    </wps:spPr>
+                                    <wps:style>
+                                      <a:lnRef idx="2">
+                                        <a:schemeClr val="accent1">
+                                          <a:shade val="50000"/>
+                                        </a:schemeClr>
+                                      </a:lnRef>
+                                      <a:fillRef idx="1">
+                                        <a:schemeClr val="accent1"/>
+                                      </a:fillRef>
+                                      <a:effectRef idx="0">
+                                        <a:schemeClr val="accent1"/>
+                                      </a:effectRef>
+                                      <a:fontRef idx="minor">
+                                        <a:schemeClr val="lt1"/>
+                                      </a:fontRef>
+                                    </wps:style>
+                                    <wps:bodyPr rot="0" spcFirstLastPara="0" vertOverflow="overflow" horzOverflow="overflow" vert="horz" wrap="square" lIns="91440" tIns="45720" rIns="91440" bIns="45720" numCol="1" spcCol="0" rtlCol="0" fromWordArt="0" anchor="ctr" anchorCtr="0" forceAA="0" compatLnSpc="1">
+                                      <a:prstTxWarp prst="textNoShape">
+                                        <a:avLst/>
+                                      </a:prstTxWarp>
+                                      <a:noAutofit/>
+                                    </wps:bodyPr>
+                                  </wps:wsp>
+                                  <wps:wsp>
+                                    <wps:cNvPr id="269" name="Rectangle 269"/>
+                                    <wps:cNvSpPr/>
+                                    <wps:spPr>
+                                      <a:xfrm>
+                                        <a:off x="74355" y="1166270"/>
+                                        <a:ext cx="116205" cy="116205"/>
+                                      </a:xfrm>
+                                      <a:prstGeom prst="rect">
+                                        <a:avLst/>
+                                      </a:prstGeom>
+                                    </wps:spPr>
+                                    <wps:style>
+                                      <a:lnRef idx="2">
+                                        <a:schemeClr val="accent1">
+                                          <a:shade val="50000"/>
+                                        </a:schemeClr>
+                                      </a:lnRef>
+                                      <a:fillRef idx="1">
+                                        <a:schemeClr val="accent1"/>
+                                      </a:fillRef>
+                                      <a:effectRef idx="0">
+                                        <a:schemeClr val="accent1"/>
+                                      </a:effectRef>
+                                      <a:fontRef idx="minor">
+                                        <a:schemeClr val="lt1"/>
+                                      </a:fontRef>
+                                    </wps:style>
+                                    <wps:bodyPr rot="0" spcFirstLastPara="0" vertOverflow="overflow" horzOverflow="overflow" vert="horz" wrap="square" lIns="91440" tIns="45720" rIns="91440" bIns="45720" numCol="1" spcCol="0" rtlCol="0" fromWordArt="0" anchor="ctr" anchorCtr="0" forceAA="0" compatLnSpc="1">
+                                      <a:prstTxWarp prst="textNoShape">
+                                        <a:avLst/>
+                                      </a:prstTxWarp>
+                                      <a:noAutofit/>
+                                    </wps:bodyPr>
+                                  </wps:wsp>
+                                  <wps:wsp>
+                                    <wps:cNvPr id="270" name="Rectangle 270"/>
+                                    <wps:cNvSpPr/>
+                                    <wps:spPr>
+                                      <a:xfrm>
+                                        <a:off x="74355" y="1505748"/>
+                                        <a:ext cx="115570" cy="115570"/>
+                                      </a:xfrm>
+                                      <a:prstGeom prst="rect">
+                                        <a:avLst/>
+                                      </a:prstGeom>
+                                    </wps:spPr>
+                                    <wps:style>
+                                      <a:lnRef idx="2">
+                                        <a:schemeClr val="accent1">
+                                          <a:shade val="50000"/>
+                                        </a:schemeClr>
+                                      </a:lnRef>
+                                      <a:fillRef idx="1">
+                                        <a:schemeClr val="accent1"/>
+                                      </a:fillRef>
+                                      <a:effectRef idx="0">
+                                        <a:schemeClr val="accent1"/>
+                                      </a:effectRef>
+                                      <a:fontRef idx="minor">
+                                        <a:schemeClr val="lt1"/>
+                                      </a:fontRef>
+                                    </wps:style>
+                                    <wps:bodyPr rot="0" spcFirstLastPara="0" vertOverflow="overflow" horzOverflow="overflow" vert="horz" wrap="square" lIns="91440" tIns="45720" rIns="91440" bIns="45720" numCol="1" spcCol="0" rtlCol="0" fromWordArt="0" anchor="ctr" anchorCtr="0" forceAA="0" compatLnSpc="1">
+                                      <a:prstTxWarp prst="textNoShape">
+                                        <a:avLst/>
+                                      </a:prstTxWarp>
+                                      <a:noAutofit/>
+                                    </wps:bodyPr>
+                                  </wps:wsp>
+                                  <wps:wsp>
+                                    <wps:cNvPr id="274" name="Rectangle 274"/>
+                                    <wps:cNvSpPr/>
+                                    <wps:spPr>
+                                      <a:xfrm>
+                                        <a:off x="74355" y="1702864"/>
+                                        <a:ext cx="115570" cy="115570"/>
+                                      </a:xfrm>
+                                      <a:prstGeom prst="rect">
+                                        <a:avLst/>
+                                      </a:prstGeom>
+                                    </wps:spPr>
+                                    <wps:style>
+                                      <a:lnRef idx="2">
+                                        <a:schemeClr val="accent1">
+                                          <a:shade val="50000"/>
+                                        </a:schemeClr>
+                                      </a:lnRef>
+                                      <a:fillRef idx="1">
+                                        <a:schemeClr val="accent1"/>
+                                      </a:fillRef>
+                                      <a:effectRef idx="0">
+                                        <a:schemeClr val="accent1"/>
+                                      </a:effectRef>
+                                      <a:fontRef idx="minor">
+                                        <a:schemeClr val="lt1"/>
+                                      </a:fontRef>
+                                    </wps:style>
+                                    <wps:bodyPr rot="0" spcFirstLastPara="0" vertOverflow="overflow" horzOverflow="overflow" vert="horz" wrap="square" lIns="91440" tIns="45720" rIns="91440" bIns="45720" numCol="1" spcCol="0" rtlCol="0" fromWordArt="0" anchor="ctr" anchorCtr="0" forceAA="0" compatLnSpc="1">
+                                      <a:prstTxWarp prst="textNoShape">
+                                        <a:avLst/>
+                                      </a:prstTxWarp>
+                                      <a:noAutofit/>
+                                    </wps:bodyPr>
+                                  </wps:wsp>
+                                  <wps:wsp>
+                                    <wps:cNvPr id="275" name="Text Box 275"/>
+                                    <wps:cNvSpPr txBox="1"/>
+                                    <wps:spPr>
+                                      <a:xfrm rot="5400000">
+                                        <a:off x="3175" y="1237451"/>
+                                        <a:ext cx="297815" cy="304165"/>
+                                      </a:xfrm>
+                                      <a:prstGeom prst="rect">
+                                        <a:avLst/>
+                                      </a:prstGeom>
+                                      <a:noFill/>
+                                      <a:ln w="6350">
+                                        <a:noFill/>
+                                      </a:ln>
+                                    </wps:spPr>
+                                    <wps:txbx>
+                                      <w:txbxContent>
+                                        <w:p>
+                                          <w:pPr>
+                                            <w:rPr>
+                                              <w:sz w:val="20"/>
+                                              <w:lang w:val="en-US"/>
+                                            </w:rPr>
+                                          </w:pPr>
+                                          <w:r>
+                                            <w:rPr>
+                                              <w:sz w:val="20"/>
+                                              <w:lang w:val="en-US"/>
+                                            </w:rPr>
+                                            <w:t>…</w:t>
+                                          </w:r>
+                                        </w:p>
+                                      </w:txbxContent>
+                                    </wps:txbx>
+                                    <wps:bodyPr rot="0" spcFirstLastPara="0" vertOverflow="overflow" horzOverflow="overflow" vert="horz" wrap="square" lIns="91440" tIns="45720" rIns="91440" bIns="45720" numCol="1" spcCol="0" rtlCol="0" fromWordArt="0" anchor="t" anchorCtr="0" forceAA="0" compatLnSpc="1">
+                                      <a:prstTxWarp prst="textNoShape">
+                                        <a:avLst/>
+                                      </a:prstTxWarp>
+                                      <a:noAutofit/>
+                                    </wps:bodyPr>
+                                  </wps:wsp>
+                                  <wps:wsp>
+                                    <wps:cNvPr id="284" name="Rectangle 284"/>
+                                    <wps:cNvSpPr/>
+                                    <wps:spPr>
+                                      <a:xfrm>
+                                        <a:off x="74355" y="0"/>
+                                        <a:ext cx="115570" cy="115570"/>
+                                      </a:xfrm>
+                                      <a:prstGeom prst="rect">
+                                        <a:avLst/>
+                                      </a:prstGeom>
+                                    </wps:spPr>
+                                    <wps:style>
+                                      <a:lnRef idx="2">
+                                        <a:schemeClr val="accent1">
+                                          <a:shade val="50000"/>
+                                        </a:schemeClr>
+                                      </a:lnRef>
+                                      <a:fillRef idx="1">
+                                        <a:schemeClr val="accent1"/>
+                                      </a:fillRef>
+                                      <a:effectRef idx="0">
+                                        <a:schemeClr val="accent1"/>
+                                      </a:effectRef>
+                                      <a:fontRef idx="minor">
+                                        <a:schemeClr val="lt1"/>
+                                      </a:fontRef>
+                                    </wps:style>
+                                    <wps:bodyPr rot="0" spcFirstLastPara="0" vertOverflow="overflow" horzOverflow="overflow" vert="horz" wrap="square" lIns="91440" tIns="45720" rIns="91440" bIns="45720" numCol="1" spcCol="0" rtlCol="0" fromWordArt="0" anchor="ctr" anchorCtr="0" forceAA="0" compatLnSpc="1">
+                                      <a:prstTxWarp prst="textNoShape">
+                                        <a:avLst/>
+                                      </a:prstTxWarp>
+                                      <a:noAutofit/>
+                                    </wps:bodyPr>
+                                  </wps:wsp>
+                                  <wps:wsp>
+                                    <wps:cNvPr id="285" name="Rectangle 285"/>
+                                    <wps:cNvSpPr/>
+                                    <wps:spPr>
+                                      <a:xfrm>
+                                        <a:off x="74355" y="202591"/>
+                                        <a:ext cx="116205" cy="116205"/>
+                                      </a:xfrm>
+                                      <a:prstGeom prst="rect">
+                                        <a:avLst/>
+                                      </a:prstGeom>
+                                    </wps:spPr>
+                                    <wps:style>
+                                      <a:lnRef idx="2">
+                                        <a:schemeClr val="accent1">
+                                          <a:shade val="50000"/>
+                                        </a:schemeClr>
+                                      </a:lnRef>
+                                      <a:fillRef idx="1">
+                                        <a:schemeClr val="accent1"/>
+                                      </a:fillRef>
+                                      <a:effectRef idx="0">
+                                        <a:schemeClr val="accent1"/>
+                                      </a:effectRef>
+                                      <a:fontRef idx="minor">
+                                        <a:schemeClr val="lt1"/>
+                                      </a:fontRef>
+                                    </wps:style>
+                                    <wps:bodyPr rot="0" spcFirstLastPara="0" vertOverflow="overflow" horzOverflow="overflow" vert="horz" wrap="square" lIns="91440" tIns="45720" rIns="91440" bIns="45720" numCol="1" spcCol="0" rtlCol="0" fromWordArt="0" anchor="ctr" anchorCtr="0" forceAA="0" compatLnSpc="1">
+                                      <a:prstTxWarp prst="textNoShape">
+                                        <a:avLst/>
+                                      </a:prstTxWarp>
+                                      <a:noAutofit/>
+                                    </wps:bodyPr>
+                                  </wps:wsp>
+                                  <wps:wsp>
+                                    <wps:cNvPr id="286" name="Rectangle 286"/>
+                                    <wps:cNvSpPr/>
+                                    <wps:spPr>
+                                      <a:xfrm>
+                                        <a:off x="74355" y="542069"/>
+                                        <a:ext cx="115570" cy="115570"/>
+                                      </a:xfrm>
+                                      <a:prstGeom prst="rect">
+                                        <a:avLst/>
+                                      </a:prstGeom>
+                                    </wps:spPr>
+                                    <wps:style>
+                                      <a:lnRef idx="2">
+                                        <a:schemeClr val="accent1">
+                                          <a:shade val="50000"/>
+                                        </a:schemeClr>
+                                      </a:lnRef>
+                                      <a:fillRef idx="1">
+                                        <a:schemeClr val="accent1"/>
+                                      </a:fillRef>
+                                      <a:effectRef idx="0">
+                                        <a:schemeClr val="accent1"/>
+                                      </a:effectRef>
+                                      <a:fontRef idx="minor">
+                                        <a:schemeClr val="lt1"/>
+                                      </a:fontRef>
+                                    </wps:style>
+                                    <wps:bodyPr rot="0" spcFirstLastPara="0" vertOverflow="overflow" horzOverflow="overflow" vert="horz" wrap="square" lIns="91440" tIns="45720" rIns="91440" bIns="45720" numCol="1" spcCol="0" rtlCol="0" fromWordArt="0" anchor="ctr" anchorCtr="0" forceAA="0" compatLnSpc="1">
+                                      <a:prstTxWarp prst="textNoShape">
+                                        <a:avLst/>
+                                      </a:prstTxWarp>
+                                      <a:noAutofit/>
+                                    </wps:bodyPr>
+                                  </wps:wsp>
+                                  <wps:wsp>
+                                    <wps:cNvPr id="287" name="Rectangle 287"/>
+                                    <wps:cNvSpPr/>
+                                    <wps:spPr>
+                                      <a:xfrm>
+                                        <a:off x="74355" y="739185"/>
+                                        <a:ext cx="115570" cy="115570"/>
+                                      </a:xfrm>
+                                      <a:prstGeom prst="rect">
+                                        <a:avLst/>
+                                      </a:prstGeom>
+                                    </wps:spPr>
+                                    <wps:style>
+                                      <a:lnRef idx="2">
+                                        <a:schemeClr val="accent1">
+                                          <a:shade val="50000"/>
+                                        </a:schemeClr>
+                                      </a:lnRef>
+                                      <a:fillRef idx="1">
+                                        <a:schemeClr val="accent1"/>
+                                      </a:fillRef>
+                                      <a:effectRef idx="0">
+                                        <a:schemeClr val="accent1"/>
+                                      </a:effectRef>
+                                      <a:fontRef idx="minor">
+                                        <a:schemeClr val="lt1"/>
+                                      </a:fontRef>
+                                    </wps:style>
+                                    <wps:bodyPr rot="0" spcFirstLastPara="0" vertOverflow="overflow" horzOverflow="overflow" vert="horz" wrap="square" lIns="91440" tIns="45720" rIns="91440" bIns="45720" numCol="1" spcCol="0" rtlCol="0" fromWordArt="0" anchor="ctr" anchorCtr="0" forceAA="0" compatLnSpc="1">
+                                      <a:prstTxWarp prst="textNoShape">
+                                        <a:avLst/>
+                                      </a:prstTxWarp>
+                                      <a:noAutofit/>
+                                    </wps:bodyPr>
+                                  </wps:wsp>
+                                  <wps:wsp>
+                                    <wps:cNvPr id="288" name="Text Box 288"/>
+                                    <wps:cNvSpPr txBox="1"/>
+                                    <wps:spPr>
+                                      <a:xfrm rot="5400000">
+                                        <a:off x="3175" y="273772"/>
+                                        <a:ext cx="297815" cy="304165"/>
+                                      </a:xfrm>
+                                      <a:prstGeom prst="rect">
+                                        <a:avLst/>
+                                      </a:prstGeom>
+                                      <a:noFill/>
+                                      <a:ln w="6350">
+                                        <a:noFill/>
+                                      </a:ln>
+                                    </wps:spPr>
+                                    <wps:txbx>
+                                      <w:txbxContent>
+                                        <w:p>
+                                          <w:pPr>
+                                            <w:rPr>
+                                              <w:sz w:val="20"/>
+                                              <w:lang w:val="en-US"/>
+                                            </w:rPr>
+                                          </w:pPr>
+                                          <w:r>
+                                            <w:rPr>
+                                              <w:sz w:val="20"/>
+                                              <w:lang w:val="en-US"/>
+                                            </w:rPr>
+                                            <w:t>…</w:t>
+                                          </w:r>
+                                        </w:p>
+                                      </w:txbxContent>
+                                    </wps:txbx>
+                                    <wps:bodyPr rot="0" spcFirstLastPara="0" vertOverflow="overflow" horzOverflow="overflow" vert="horz" wrap="square" lIns="91440" tIns="45720" rIns="91440" bIns="45720" numCol="1" spcCol="0" rtlCol="0" fromWordArt="0" anchor="t" anchorCtr="0" forceAA="0" compatLnSpc="1">
+                                      <a:prstTxWarp prst="textNoShape">
+                                        <a:avLst/>
+                                      </a:prstTxWarp>
+                                      <a:noAutofit/>
+                                    </wps:bodyPr>
+                                  </wps:wsp>
+                                </wpg:grpSp>
+                              </wpg:grpSp>
+                              <wps:wsp>
+                                <wps:cNvPr id="290" name="Freeform 290"/>
+                                <wps:cNvSpPr/>
+                                <wps:spPr>
+                                  <a:xfrm>
+                                    <a:off x="1956484" y="2962218"/>
+                                    <a:ext cx="2017395" cy="1625600"/>
+                                  </a:xfrm>
+                                  <a:custGeom>
+                                    <a:avLst/>
+                                    <a:gdLst>
+                                      <a:gd name="connsiteX0" fmla="*/ 49318 w 2017416"/>
+                                      <a:gd name="connsiteY0" fmla="*/ 0 h 1626208"/>
+                                      <a:gd name="connsiteX1" fmla="*/ 208106 w 2017416"/>
+                                      <a:gd name="connsiteY1" fmla="*/ 240919 h 1626208"/>
+                                      <a:gd name="connsiteX2" fmla="*/ 1708379 w 2017416"/>
+                                      <a:gd name="connsiteY2" fmla="*/ 673480 h 1626208"/>
+                                      <a:gd name="connsiteX3" fmla="*/ 1993102 w 2017416"/>
+                                      <a:gd name="connsiteY3" fmla="*/ 1336009 h 1626208"/>
+                                      <a:gd name="connsiteX4" fmla="*/ 1325097 w 2017416"/>
+                                      <a:gd name="connsiteY4" fmla="*/ 1626208 h 1626208"/>
+                                    </a:gdLst>
+                                    <a:ahLst/>
+                                    <a:cxnLst>
+                                      <a:cxn ang="0">
+                                        <a:pos x="connsiteX0" y="connsiteY0"/>
+                                      </a:cxn>
+                                      <a:cxn ang="0">
+                                        <a:pos x="connsiteX1" y="connsiteY1"/>
+                                      </a:cxn>
+                                      <a:cxn ang="0">
+                                        <a:pos x="connsiteX2" y="connsiteY2"/>
+                                      </a:cxn>
+                                      <a:cxn ang="0">
+                                        <a:pos x="connsiteX3" y="connsiteY3"/>
+                                      </a:cxn>
+                                      <a:cxn ang="0">
+                                        <a:pos x="connsiteX4" y="connsiteY4"/>
+                                      </a:cxn>
+                                    </a:cxnLst>
+                                    <a:rect l="l" t="t" r="r" b="b"/>
+                                    <a:pathLst>
+                                      <a:path w="2017416" h="1626208">
+                                        <a:moveTo>
+                                          <a:pt x="49318" y="0"/>
+                                        </a:moveTo>
+                                        <a:cubicBezTo>
+                                          <a:pt x="-9543" y="64336"/>
+                                          <a:pt x="-68404" y="128672"/>
+                                          <a:pt x="208106" y="240919"/>
+                                        </a:cubicBezTo>
+                                        <a:cubicBezTo>
+                                          <a:pt x="484616" y="353166"/>
+                                          <a:pt x="1410880" y="490965"/>
+                                          <a:pt x="1708379" y="673480"/>
+                                        </a:cubicBezTo>
+                                        <a:cubicBezTo>
+                                          <a:pt x="2005878" y="855995"/>
+                                          <a:pt x="2056982" y="1177221"/>
+                                          <a:pt x="1993102" y="1336009"/>
+                                        </a:cubicBezTo>
+                                        <a:cubicBezTo>
+                                          <a:pt x="1929222" y="1494797"/>
+                                          <a:pt x="1405404" y="1616170"/>
+                                          <a:pt x="1325097" y="1626208"/>
+                                        </a:cubicBezTo>
+                                      </a:path>
+                                    </a:pathLst>
+                                  </a:custGeom>
+                                  <a:noFill/>
+                                </wps:spPr>
+                                <wps:style>
+                                  <a:lnRef idx="2">
+                                    <a:schemeClr val="accent1">
+                                      <a:shade val="50000"/>
+                                    </a:schemeClr>
+                                  </a:lnRef>
+                                  <a:fillRef idx="1">
+                                    <a:schemeClr val="accent1"/>
+                                  </a:fillRef>
+                                  <a:effectRef idx="0">
+                                    <a:schemeClr val="accent1"/>
+                                  </a:effectRef>
+                                  <a:fontRef idx="minor">
+                                    <a:schemeClr val="lt1"/>
+                                  </a:fontRef>
+                                </wps:style>
+                                <wps:bodyPr rot="0" spcFirstLastPara="0" vertOverflow="overflow" horzOverflow="overflow" vert="horz" wrap="square" lIns="91440" tIns="45720" rIns="91440" bIns="45720" numCol="1" spcCol="0" rtlCol="0" fromWordArt="0" anchor="ctr" anchorCtr="0" forceAA="0" compatLnSpc="1">
+                                  <a:prstTxWarp prst="textNoShape">
+                                    <a:avLst/>
+                                  </a:prstTxWarp>
+                                  <a:noAutofit/>
+                                </wps:bodyPr>
+                              </wps:wsp>
+                            </wpg:grpSp>
+                            <wps:wsp>
+                              <wps:cNvPr id="336" name="Text Box 336"/>
+                              <wps:cNvSpPr txBox="1"/>
+                              <wps:spPr>
+                                <a:xfrm>
+                                  <a:off x="54754" y="684431"/>
+                                  <a:ext cx="771366" cy="327539"/>
+                                </a:xfrm>
+                                <a:prstGeom prst="rect">
+                                  <a:avLst/>
+                                </a:prstGeom>
+                                <a:noFill/>
+                                <a:ln w="6350">
+                                  <a:noFill/>
+                                </a:ln>
+                              </wps:spPr>
+                              <wps:txbx>
+                                <w:txbxContent>
+                                  <w:p>
+                                    <w:pPr>
+                                      <w:rPr>
+                                        <w:i/>
+                                        <w:iCs/>
+                                        <w:sz w:val="20"/>
+                                        <w:szCs w:val="20"/>
+                                        <w:lang w:val="en-US"/>
+                                      </w:rPr>
+                                    </w:pPr>
+                                    <w:r>
+                                      <w:rPr>
+                                        <w:i/>
+                                        <w:iCs/>
+                                        <w:sz w:val="20"/>
+                                        <w:szCs w:val="20"/>
+                                        <w:lang w:val="en-US"/>
+                                      </w:rPr>
+                                      <w:t>Input</w:t>
+                                    </w:r>
+                                  </w:p>
+                                </w:txbxContent>
+                              </wps:txbx>
+                              <wps:bodyPr rot="0" spcFirstLastPara="0" vertOverflow="overflow" horzOverflow="overflow" vert="horz" wrap="square" lIns="91440" tIns="45720" rIns="91440" bIns="45720" numCol="1" spcCol="0" rtlCol="0" fromWordArt="0" anchor="t" anchorCtr="0" forceAA="0" compatLnSpc="1">
+                                <a:prstTxWarp prst="textNoShape">
+                                  <a:avLst/>
+                                </a:prstTxWarp>
+                                <a:noAutofit/>
+                              </wps:bodyPr>
+                            </wps:wsp>
+                            <wps:wsp>
+                              <wps:cNvPr id="337" name="Straight Arrow Connector 337"/>
+                              <wps:cNvCnPr/>
+                              <wps:spPr>
+                                <a:xfrm>
+                                  <a:off x="262822" y="947252"/>
+                                  <a:ext cx="125935" cy="431822"/>
+                                </a:xfrm>
+                                <a:prstGeom prst="straightConnector1">
+                                  <a:avLst/>
+                                </a:prstGeom>
+                                <a:ln>
+                                  <a:tailEnd type="triangle"/>
+                                </a:ln>
+                              </wps:spPr>
+                              <wps:style>
+                                <a:lnRef idx="1">
+                                  <a:schemeClr val="accent1"/>
+                                </a:lnRef>
+                                <a:fillRef idx="0">
+                                  <a:schemeClr val="accent1"/>
+                                </a:fillRef>
+                                <a:effectRef idx="0">
+                                  <a:schemeClr val="accent1"/>
+                                </a:effectRef>
+                                <a:fontRef idx="minor">
+                                  <a:schemeClr val="tx1"/>
+                                </a:fontRef>
+                              </wps:style>
+                              <wps:bodyPr/>
+                            </wps:wsp>
+                          </wpg:grpSp>
+                        </wpg:grpSp>
+                      </wpg:grpSp>
+                      <wps:wsp>
+                        <wps:cNvPr id="342" name="Text Box 342"/>
+                        <wps:cNvSpPr txBox="1"/>
+                        <wps:spPr>
+                          <a:xfrm>
+                            <a:off x="0" y="5497830"/>
+                            <a:ext cx="5378450" cy="258445"/>
+                          </a:xfrm>
+                          <a:prstGeom prst="rect">
+                            <a:avLst/>
+                          </a:prstGeom>
+                          <a:solidFill>
+                            <a:prstClr val="white"/>
+                          </a:solidFill>
+                          <a:ln>
+                            <a:noFill/>
+                          </a:ln>
+                        </wps:spPr>
+                        <wps:txbx>
+                          <w:txbxContent>
+                            <w:p>
+                              <w:pPr>
+                                <w:pStyle w:val="Caption"/>
+                                <w:rPr>
+                                  <w:rFonts w:ascii="Open Sans" w:hAnsi="Open Sans" w:cs="Open Sans"/>
+                                  <w:noProof/>
+                                  <w:color w:val="525C65"/>
+                                </w:rPr>
+                              </w:pPr>
+                              <w:r>
+                                <w:t xml:space="preserve">Figure </w:t>
+                              </w:r>
+                              <w:fldSimple w:instr=" SEQ Figure \* ARABIC ">
+                                <w:r>
+                                  <w:rPr>
+                                    <w:noProof/>
+                                  </w:rPr>
+                                  <w:t>3</w:t>
+                                </w:r>
+                              </w:fldSimple>
+                              <w:r>
+                                <w:t>: Doc2Vec model - distributed bag of words architecture - dm=0</w:t>
+                              </w:r>
+                            </w:p>
+                          </w:txbxContent>
+                        </wps:txbx>
+                        <wps:bodyPr rot="0" spcFirstLastPara="0" vertOverflow="overflow" horzOverflow="overflow" vert="horz" wrap="square" lIns="0" tIns="0" rIns="0" bIns="0" numCol="1" spcCol="0" rtlCol="0" fromWordArt="0" anchor="t" anchorCtr="0" forceAA="0" compatLnSpc="1">
+                          <a:prstTxWarp prst="textNoShape">
+                            <a:avLst/>
+                          </a:prstTxWarp>
+                          <a:spAutoFit/>
+                        </wps:bodyPr>
+                      </wps:wsp>
+                    </wpg:wgp>
+                  </a:graphicData>
+                </a:graphic>
+              </wp:anchor>
+            </w:drawing>
+          </mc:Choice>
+          <mc:Fallback>
+            <w:pict>
+              <v:group w14:anchorId="558BB23D" id="Group 343" o:spid="_x0000_s1222" style="position:absolute;margin-left:2.75pt;margin-top:-25.6pt;width:442.95pt;height:453.25pt;z-index:251866112" coordsize="56252,57562" o:gfxdata="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">
+                <v:group id="Group 341" o:spid="_x0000_s1223" style="position:absolute;left:2461;width:53791;height:54356" coordsize="53792,54356" o:gfxdata="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">
+                  <v:shape id="Text Box 283" o:spid="_x0000_s1224" type="#_x0000_t202" style="position:absolute;left:35480;top:16262;width:6344;height:3422;visibility:visible;mso-wrap-style:square;v-text-anchor:top" o:gfxdata="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" fillcolor="white [3201]" strokeweight=".5pt">
+                    <v:textbox>
+                      <w:txbxContent>
+                        <w:p>
+                          <w:pPr>
+                            <w:rPr>
+                              <w:lang w:val="en-US"/>
+                            </w:rPr>
+                          </w:pPr>
+                          <w:r>
+                            <w:rPr>
+                              <w:lang w:val="en-US"/>
+                            </w:rPr>
+                            <w:t>brown</w:t>
+                          </w:r>
+                        </w:p>
+                      </w:txbxContent>
+                    </v:textbox>
+                  </v:shape>
+                  <v:shape id="Text Box 297" o:spid="_x0000_s1225" type="#_x0000_t202" style="position:absolute;left:35480;top:25734;width:6344;height:3423;visibility:visible;mso-wrap-style:square;v-text-anchor:top" o:gfxdata="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" fillcolor="white [3201]" strokeweight=".5pt">
+                    <v:textbox>
+                      <w:txbxContent>
+                        <w:p>
+                          <w:pPr>
+                            <w:rPr>
+                              <w:lang w:val="en-US"/>
+                            </w:rPr>
+                          </w:pPr>
+                          <w:r>
+                            <w:rPr>
+                              <w:lang w:val="en-US"/>
+                            </w:rPr>
+                            <w:t>fox</w:t>
+                          </w:r>
+                        </w:p>
+                      </w:txbxContent>
+                    </v:textbox>
+                  </v:shape>
+                  <v:shape id="Straight Arrow Connector 298" o:spid="_x0000_s1226" type="#_x0000_t32" style="position:absolute;left:31045;top:8355;width:3870;height:0;visibility:visible;mso-wrap-style:square" o:connectortype="straight" o:gfxdata="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" strokecolor="#4472c4 [3204]" strokeweight=".5pt">
+                    <v:stroke endarrow="block" joinstyle="miter"/>
+                  </v:shape>
+                  <v:shape id="Straight Arrow Connector 299" o:spid="_x0000_s1227" type="#_x0000_t32" style="position:absolute;left:31100;top:17773;width:3867;height:0;visibility:visible;mso-wrap-style:square" o:connectortype="straight" o:gfxdata="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" strokecolor="#4472c4 [3204]" strokeweight=".5pt">
+                    <v:stroke endarrow="block" joinstyle="miter"/>
+                  </v:shape>
+                  <v:shape id="Straight Arrow Connector 300" o:spid="_x0000_s1228" type="#_x0000_t32" style="position:absolute;left:31264;top:27355;width:3867;height:0;visibility:visible;mso-wrap-style:square" o:connectortype="straight" o:gfxdata="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" strokecolor="#4472c4 [3204]" strokeweight=".5pt">
+                    <v:stroke endarrow="block" joinstyle="miter"/>
+                  </v:shape>
+                  <v:shape id="Right Brace 301" o:spid="_x0000_s1229" type="#_x0000_t88" style="position:absolute;left:42982;top:5530;width:2822;height:24584;visibility:visible;mso-wrap-style:square;v-text-anchor:middle" o:gfxdata="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" adj="207" strokecolor="#4472c4 [3204]" strokeweight=".5pt">
+                    <v:stroke joinstyle="miter"/>
+                  </v:shape>
+                  <v:group id="Group 340" o:spid="_x0000_s1230" style="position:absolute;width:53792;height:54356" coordsize="53792,54356" o:gfxdata="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">
+                    <v:line id="Straight Connector 324" o:spid="_x0000_s1231" style="position:absolute;flip:y;visibility:visible;mso-wrap-style:square" from="21189,8377" to="29587,10151" o:connectortype="straight" o:gfxdata="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" strokecolor="#4472c4 [3204]" strokeweight=".5pt">
+                      <v:stroke joinstyle="miter"/>
+                    </v:line>
+                    <v:line id="Straight Connector 325" o:spid="_x0000_s1232" style="position:absolute;visibility:visible;mso-wrap-style:square" from="21189,10129" to="29598,17753" o:connectortype="straight" o:gfxdata="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" strokecolor="#4472c4 [3204]" strokeweight=".5pt">
+                      <v:stroke joinstyle="miter"/>
+                    </v:line>
+                    <v:line id="Straight Connector 326" o:spid="_x0000_s1233" style="position:absolute;visibility:visible;mso-wrap-style:square" from="21189,10129" to="29584,27335" o:connectortype="straight" o:gfxdata="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" strokecolor="#4472c4 [3204]" strokeweight=".5pt">
+                      <v:stroke joinstyle="miter"/>
+                    </v:line>
+                    <v:line id="Straight Connector 327" o:spid="_x0000_s1234" style="position:absolute;flip:y;visibility:visible;mso-wrap-style:square" from="21189,8377" to="29584,14568" o:connectortype="straight" o:gfxdata="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" strokecolor="#4472c4 [3204]" strokeweight=".5pt">
+                      <v:stroke joinstyle="miter"/>
+                    </v:line>
+                    <v:line id="Straight Connector 328" o:spid="_x0000_s1235" style="position:absolute;visibility:visible;mso-wrap-style:square" from="21189,14564" to="29584,17769" o:connectortype="straight" o:gfxdata="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" strokecolor="#4472c4 [3204]" strokeweight=".5pt">
+                      <v:stroke joinstyle="miter"/>
+                    </v:line>
+                    <v:line id="Straight Connector 329" o:spid="_x0000_s1236" style="position:absolute;visibility:visible;mso-wrap-style:square" from="21189,14564" to="29584,27327" o:connectortype="straight" o:gfxdata="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" strokecolor="#4472c4 [3204]" strokeweight=".5pt">
+                      <v:stroke joinstyle="miter"/>
+                    </v:line>
+                    <v:line id="Straight Connector 330" o:spid="_x0000_s1237" style="position:absolute;flip:y;visibility:visible;mso-wrap-style:square" from="21354,8377" to="29585,20802" o:connectortype="straight" o:gfxdata="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" strokecolor="#4472c4 [3204]" strokeweight=".5pt">
+                      <v:stroke joinstyle="miter"/>
+                    </v:line>
+                    <v:line id="Straight Connector 331" o:spid="_x0000_s1238" style="position:absolute;flip:y;visibility:visible;mso-wrap-style:square" from="21354,17795" to="29583,20824" o:connectortype="straight" o:gfxdata="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" strokecolor="#4472c4 [3204]" strokeweight=".5pt">
+                      <v:stroke joinstyle="miter"/>
+                    </v:line>
+                    <v:line id="Straight Connector 332" o:spid="_x0000_s1239" style="position:absolute;visibility:visible;mso-wrap-style:square" from="21354,20806" to="29583,27304" o:connectortype="straight" o:gfxdata="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" strokecolor="#4472c4 [3204]" strokeweight=".5pt">
+                      <v:stroke joinstyle="miter"/>
+                    </v:line>
+                    <v:line id="Straight Connector 333" o:spid="_x0000_s1240" style="position:absolute;flip:y;visibility:visible;mso-wrap-style:square" from="21354,8377" to="29583,25072" o:connectortype="straight" o:gfxdata="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" strokecolor="#4472c4 [3204]" strokeweight=".5pt">
+                      <v:stroke joinstyle="miter"/>
+                    </v:line>
+                    <v:line id="Straight Connector 334" o:spid="_x0000_s1241" style="position:absolute;flip:y;visibility:visible;mso-wrap-style:square" from="21354,17795" to="29583,25072" o:connectortype="straight" o:gfxdata="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" strokecolor="#4472c4 [3204]" strokeweight=".5pt">
+                      <v:stroke joinstyle="miter"/>
+                    </v:line>
+                    <v:line id="Straight Connector 335" o:spid="_x0000_s1242" style="position:absolute;visibility:visible;mso-wrap-style:square" from="21354,25077" to="29583,27308" o:connectortype="straight" o:gfxdata="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" strokecolor="#4472c4 [3204]" strokeweight=".5pt">
+                      <v:stroke joinstyle="miter"/>
+                    </v:line>
+                    <v:group id="Group 339" o:spid="_x0000_s1243" style="position:absolute;width:53792;height:54356" coordsize="53792,54356" o:gfxdata="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">
+                      <v:group id="Group 338" o:spid="_x0000_s1244" style="position:absolute;width:53792;height:54356" coordsize="53792,54356" o:gfxdata="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">
+                        <v:group id="Group 291" o:spid="_x0000_s1245" style="position:absolute;width:53792;height:54356" coordsize="53796,54361" o:gfxdata="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">
+                          <v:group id="Group 282" o:spid="_x0000_s1246" style="position:absolute;width:53796;height:54361" coordorigin="876,-7327" coordsize="53796,54361" o:gfxdata="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">
+                            <v:group id="Group 91" o:spid="_x0000_s1247" style="position:absolute;left:5913;top:-7327;width:48759;height:54361" coordorigin="14158,-7328" coordsize="48760,54369" o:gfxdata="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">
+                              <v:group id="Group 112" o:spid="_x0000_s1248" style="position:absolute;left:14158;top:-7328;width:48761;height:54368" coordorigin="14158,-7328" coordsize="48760,54369" o:gfxdata="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">
+                                <v:group id="Group 113" o:spid="_x0000_s1249" style="position:absolute;left:14158;top:-7328;width:48761;height:54368" coordorigin="6906,-7328" coordsize="48764,54372" o:gfxdata="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">
+                                  <v:group id="Group 114" o:spid="_x0000_s1250" style="position:absolute;left:6906;top:-7328;width:36774;height:54371" coordorigin=",-7328" coordsize="36773,54372" o:gfxdata="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">
+                                    <v:group id="Group 118" o:spid="_x0000_s1251" style="position:absolute;top:-7328;width:36773;height:54371" coordorigin=",-7328" coordsize="36773,54372" o:gfxdata="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">
+                                      <v:group id="Group 119" o:spid="_x0000_s1252" style="position:absolute;left:6343;top:-7328;width:30430;height:26369" coordorigin="4981,-7328" coordsize="30430,26370" o:gfxdata="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">
+                                        <v:group id="Group 136" o:spid="_x0000_s1253" style="position:absolute;left:12139;top:-931;width:23273;height:19972" coordorigin="12140,-7107" coordsize="23275,19983" o:gfxdata="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">
+                                          <v:shape id="Text Box 138" o:spid="_x0000_s1254" type="#_x0000_t202" style="position:absolute;left:29066;top:-7107;width:6350;height:3429;visibility:visible;mso-wrap-style:square;v-text-anchor:top" o:gfxdata="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" fillcolor="white [3201]" strokeweight=".5pt">
+                                            <v:textbox>
+                                              <w:txbxContent>
+                                                <w:p>
+                                                  <w:pPr>
+                                                    <w:rPr>
+                                                      <w:lang w:val="en-US"/>
+                                                    </w:rPr>
+                                                  </w:pPr>
+                                                  <w:r>
+                                                    <w:rPr>
+                                                      <w:lang w:val="en-US"/>
+                                                    </w:rPr>
+                                                    <w:t>quick</w:t>
+                                                  </w:r>
+                                                </w:p>
+                                              </w:txbxContent>
+                                            </v:textbox>
+                                          </v:shape>
+                                          <v:rect id="Rectangle 143" o:spid="_x0000_s1255" style="position:absolute;left:12140;top:-4767;width:2667;height:2667;visibility:visible;mso-wrap-style:square;v-text-anchor:middle" o:gfxdata="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" fillcolor="#4472c4 [3204]" strokecolor="#1f3763 [1604]" strokeweight="1pt"/>
+                                          <v:rect id="Rectangle 144" o:spid="_x0000_s1256" style="position:absolute;left:12140;top:-453;width:2667;height:2666;visibility:visible;mso-wrap-style:square;v-text-anchor:middle" o:gfxdata="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" fillcolor="#4472c4 [3204]" strokecolor="#1f3763 [1604]" strokeweight="1pt"/>
+                                          <v:rect id="Rectangle 145" o:spid="_x0000_s1257" style="position:absolute;left:12292;top:5895;width:2667;height:2667;visibility:visible;mso-wrap-style:square;v-text-anchor:middle" o:gfxdata="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" fillcolor="#4472c4 [3204]" strokecolor="#1f3763 [1604]" strokeweight="1pt"/>
+                                          <v:rect id="Rectangle 155" o:spid="_x0000_s1258" style="position:absolute;left:12292;top:10209;width:2667;height:2667;visibility:visible;mso-wrap-style:square;v-text-anchor:middle" o:gfxdata="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" fillcolor="#4472c4 [3204]" strokecolor="#1f3763 [1604]" strokeweight="1pt"/>
+                                          <v:shape id="Text Box 156" o:spid="_x0000_s1259" type="#_x0000_t202" style="position:absolute;left:12459;top:2020;width:3940;height:3810;rotation:90;visibility:visible;mso-wrap-style:square;v-text-anchor:top" o:gfxdata="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" filled="f" stroked="f" strokeweight=".5pt">
+                                            <v:textbox>
+                                              <w:txbxContent>
+                                                <w:p>
+                                                  <w:pPr>
+                                                    <w:rPr>
+                                                      <w:sz w:val="40"/>
+                                                      <w:lang w:val="en-US"/>
+                                                    </w:rPr>
+                                                  </w:pPr>
+                                                  <w:r>
+                                                    <w:rPr>
+                                                      <w:sz w:val="40"/>
+                                                      <w:lang w:val="en-US"/>
+                                                    </w:rPr>
+                                                    <w:t>…</w:t>
+                                                  </w:r>
+                                                </w:p>
+                                              </w:txbxContent>
+                                            </v:textbox>
+                                          </v:shape>
+                                        </v:group>
+                                        <v:shape id="Text Box 170" o:spid="_x0000_s1260" type="#_x0000_t202" style="position:absolute;left:4981;top:-7328;width:25756;height:3276;visibility:visible;mso-wrap-style:square;v-text-anchor:top" o:gfxdata="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" filled="f" stroked="f" strokeweight=".5pt">
+                                          <v:textbox>
+                                            <w:txbxContent>
+                                              <w:p>
+                                                <w:pPr>
+                                                  <w:rPr>
+                                                    <w:i/>
+                                                    <w:iCs/>
+                                                    <w:sz w:val="20"/>
+                                                    <w:szCs w:val="20"/>
+                                                    <w:lang w:val="en-US"/>
+                                                  </w:rPr>
+                                                </w:pPr>
+                                                <w:r>
+                                                  <w:rPr>
+                                                    <w:i/>
+                                                    <w:iCs/>
+                                                    <w:sz w:val="20"/>
+                                                    <w:szCs w:val="20"/>
+                                                    <w:lang w:val="en-US"/>
+                                                  </w:rPr>
+                                                  <w:t>Hidden layer / Representational vector</w:t>
+                                                </w:r>
+                                              </w:p>
+                                            </w:txbxContent>
+                                          </v:textbox>
+                                        </v:shape>
+                                        <v:shape id="Straight Arrow Connector 171" o:spid="_x0000_s1261" type="#_x0000_t32" style="position:absolute;left:14589;top:-4797;width:1751;height:4311;flip:x;visibility:visible;mso-wrap-style:square" o:connectortype="straight" o:gfxdata="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" strokecolor="#4472c4 [3204]" strokeweight=".5pt">
+                                          <v:stroke endarrow="block" joinstyle="miter"/>
+                                        </v:shape>
+                                      </v:group>
+                                      <v:group id="Group 199" o:spid="_x0000_s1262" style="position:absolute;top:29831;width:27674;height:17212" coordsize="27674,17212" o:gfxdata="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">
+                                        <v:group id="Group 200" o:spid="_x0000_s1263" style="position:absolute;left:15158;top:-860;width:4242;height:17638;rotation:-90" coordsize="4242,17638" o:gfxdata="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">
+                                          <v:rect id="Rectangle 201" o:spid="_x0000_s1264" style="position:absolute;width:2666;height:2665;visibility:visible;mso-wrap-style:square;v-text-anchor:middle" o:gfxdata="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" fillcolor="#4472c4 [3204]" strokecolor="#1f3763 [1604]" strokeweight="1pt"/>
+                                          <v:rect id="Rectangle 202" o:spid="_x0000_s1265" style="position:absolute;top:4277;width:2666;height:2666;visibility:visible;mso-wrap-style:square;v-text-anchor:middle" o:gfxdata="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" fillcolor="#4472c4 [3204]" strokecolor="#1f3763 [1604]" strokeweight="1pt"/>
+                                          <v:rect id="Rectangle 203" o:spid="_x0000_s1266" style="position:absolute;left:160;top:10641;width:2667;height:2665;visibility:visible;mso-wrap-style:square;v-text-anchor:middle" o:gfxdata="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" fillcolor="#4472c4 [3204]" strokecolor="#1f3763 [1604]" strokeweight="1pt"/>
+                                          <v:rect id="Rectangle 204" o:spid="_x0000_s1267" style="position:absolute;left:160;top:14972;width:2667;height:2666;visibility:visible;mso-wrap-style:square;v-text-anchor:middle" o:gfxdata="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" fillcolor="#4472c4 [3204]" strokecolor="#1f3763 [1604]" strokeweight="1pt"/>
+                                          <v:shape id="Text Box 205" o:spid="_x0000_s1268" type="#_x0000_t202" style="position:absolute;left:-1471;top:8582;width:7616;height:3810;rotation:90;visibility:visible;mso-wrap-style:square;v-text-anchor:top" o:gfxdata="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" filled="f" stroked="f" strokeweight=".5pt">
+                                            <v:textbox>
+                                              <w:txbxContent>
+                                                <w:p>
+                                                  <w:pPr>
+                                                    <w:rPr>
+                                                      <w:sz w:val="40"/>
+                                                      <w:lang w:val="en-US"/>
+                                                    </w:rPr>
+                                                  </w:pPr>
+                                                  <w:r>
+                                                    <w:rPr>
+                                                      <w:sz w:val="40"/>
+                                                      <w:lang w:val="en-US"/>
+                                                    </w:rPr>
+                                                    <w:t>…</w:t>
+                                                  </w:r>
+                                                </w:p>
+                                              </w:txbxContent>
+                                            </v:textbox>
+                                          </v:shape>
+                                        </v:group>
+                                        <v:group id="Group 206" o:spid="_x0000_s1269" style="position:absolute;left:15093;top:-4427;width:4242;height:17634;rotation:-90" coordsize="4242,17638" o:gfxdata="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">
+                                          <v:rect id="Rectangle 207" o:spid="_x0000_s1270" style="position:absolute;width:2666;height:2665;visibility:visible;mso-wrap-style:square;v-text-anchor:middle" o:gfxdata="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" fillcolor="#4472c4 [3204]" strokecolor="#1f3763 [1604]" strokeweight="1pt"/>
+                                          <v:rect id="Rectangle 208" o:spid="_x0000_s1271" style="position:absolute;top:4277;width:2666;height:2666;visibility:visible;mso-wrap-style:square;v-text-anchor:middle" o:gfxdata="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" fillcolor="#4472c4 [3204]" strokecolor="#1f3763 [1604]" strokeweight="1pt"/>
+                                          <v:rect id="Rectangle 209" o:spid="_x0000_s1272" style="position:absolute;left:160;top:10641;width:2667;height:2665;visibility:visible;mso-wrap-style:square;v-text-anchor:middle" o:gfxdata="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" fillcolor="#4472c4 [3204]" strokecolor="#1f3763 [1604]" strokeweight="1pt"/>
+                                          <v:rect id="Rectangle 210" o:spid="_x0000_s1273" style="position:absolute;left:160;top:14972;width:2667;height:2666;visibility:visible;mso-wrap-style:square;v-text-anchor:middle" o:gfxdata="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" fillcolor="#4472c4 [3204]" strokecolor="#1f3763 [1604]" strokeweight="1pt"/>
+                                          <v:shape id="Text Box 211" o:spid="_x0000_s1274" type="#_x0000_t202" style="position:absolute;left:-1471;top:8582;width:7616;height:3810;rotation:90;visibility:visible;mso-wrap-style:square;v-text-anchor:top" o:gfxdata="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" filled="f" stroked="f" strokeweight=".5pt">
+                                            <v:textbox>
+                                              <w:txbxContent>
+                                                <w:p>
+                                                  <w:pPr>
+                                                    <w:rPr>
+                                                      <w:sz w:val="40"/>
+                                                      <w:lang w:val="en-US"/>
+                                                    </w:rPr>
+                                                  </w:pPr>
+                                                  <w:r>
+                                                    <w:rPr>
+                                                      <w:sz w:val="40"/>
+                                                      <w:lang w:val="en-US"/>
+                                                    </w:rPr>
+                                                    <w:t>…</w:t>
+                                                  </w:r>
+                                                </w:p>
+                                              </w:txbxContent>
+                                            </v:textbox>
+                                          </v:shape>
+                                        </v:group>
+                                        <v:group id="Group 212" o:spid="_x0000_s1275" style="position:absolute;left:15093;top:6079;width:4242;height:17634;rotation:-90" coordsize="4242,17638" o:gfxdata="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">
+                                          <v:rect id="Rectangle 213" o:spid="_x0000_s1276" style="position:absolute;width:2666;height:2665;visibility:visible;mso-wrap-style:square;v-text-anchor:middle" o:gfxdata="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" fillcolor="#4472c4 [3204]" strokecolor="#1f3763 [1604]" strokeweight="1pt"/>
+                                          <v:rect id="Rectangle 214" o:spid="_x0000_s1277" style="position:absolute;top:4277;width:2666;height:2666;visibility:visible;mso-wrap-style:square;v-text-anchor:middle" o:gfxdata="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" fillcolor="#4472c4 [3204]" strokecolor="#1f3763 [1604]" strokeweight="1pt"/>
+                                          <v:rect id="Rectangle 215" o:spid="_x0000_s1278" style="position:absolute;left:160;top:10641;width:2667;height:2665;visibility:visible;mso-wrap-style:square;v-text-anchor:middle" o:gfxdata="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" fillcolor="#4472c4 [3204]" strokecolor="#1f3763 [1604]" strokeweight="1pt"/>
+                                          <v:rect id="Rectangle 216" o:spid="_x0000_s1279" style="position:absolute;left:160;top:14972;width:2667;height:2666;visibility:visible;mso-wrap-style:square;v-text-anchor:middle" o:gfxdata="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" fillcolor="#4472c4 [3204]" strokecolor="#1f3763 [1604]" strokeweight="1pt"/>
+                                          <v:shape id="Text Box 217" o:spid="_x0000_s1280" type="#_x0000_t202" style="position:absolute;left:-1471;top:8582;width:7616;height:3810;rotation:90;visibility:visible;mso-wrap-style:square;v-text-anchor:top" o:gfxdata="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" filled="f" stroked="f" strokeweight=".5pt">
+                                            <v:textbox>
+                                              <w:txbxContent>
+                                                <w:p>
+                                                  <w:pPr>
+                                                    <w:rPr>
+                                                      <w:sz w:val="40"/>
+                                                      <w:lang w:val="en-US"/>
+                                                    </w:rPr>
+                                                  </w:pPr>
+                                                  <w:r>
+                                                    <w:rPr>
+                                                      <w:sz w:val="40"/>
+                                                      <w:lang w:val="en-US"/>
+                                                    </w:rPr>
+                                                    <w:t>…</w:t>
+                                                  </w:r>
+                                                </w:p>
+                                              </w:txbxContent>
+                                            </v:textbox>
+                                          </v:shape>
+                                        </v:group>
+                                        <v:group id="Group 218" o:spid="_x0000_s1281" style="position:absolute;left:15093;top:2577;width:4242;height:17634;rotation:-90" coordsize="4242,17638" o:gfxdata="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">
+                                          <v:rect id="Rectangle 219" o:spid="_x0000_s1282" style="position:absolute;width:2666;height:2665;visibility:visible;mso-wrap-style:square;v-text-anchor:middle" o:gfxdata="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" fillcolor="#4472c4 [3204]" strokecolor="#1f3763 [1604]" strokeweight="1pt"/>
+                                          <v:rect id="Rectangle 220" o:spid="_x0000_s1283" style="position:absolute;top:4277;width:2666;height:2666;visibility:visible;mso-wrap-style:square;v-text-anchor:middle" o:gfxdata="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" fillcolor="#4472c4 [3204]" strokecolor="#1f3763 [1604]" strokeweight="1pt"/>
+                                          <v:rect id="Rectangle 221" o:spid="_x0000_s1284" style="position:absolute;left:160;top:10641;width:2667;height:2665;visibility:visible;mso-wrap-style:square;v-text-anchor:middle" o:gfxdata="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" fillcolor="#4472c4 [3204]" strokecolor="#1f3763 [1604]" strokeweight="1pt"/>
+                                          <v:rect id="Rectangle 222" o:spid="_x0000_s1285" style="position:absolute;left:160;top:14972;width:2667;height:2666;visibility:visible;mso-wrap-style:square;v-text-anchor:middle" o:gfxdata="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" fillcolor="#4472c4 [3204]" strokecolor="#1f3763 [1604]" strokeweight="1pt"/>
+                                          <v:shape id="Text Box 223" o:spid="_x0000_s1286" type="#_x0000_t202" style="position:absolute;left:-1471;top:8582;width:7616;height:3810;rotation:90;visibility:visible;mso-wrap-style:square;v-text-anchor:top" o:gfxdata="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" filled="f" stroked="f" strokeweight=".5pt">
+                                            <v:textbox>
+                                              <w:txbxContent>
+                                                <w:p>
+                                                  <w:pPr>
+                                                    <w:rPr>
+                                                      <w:sz w:val="40"/>
+                                                      <w:lang w:val="en-US"/>
+                                                    </w:rPr>
+                                                  </w:pPr>
+                                                  <w:r>
+                                                    <w:rPr>
+                                                      <w:sz w:val="40"/>
+                                                      <w:lang w:val="en-US"/>
+                                                    </w:rPr>
+                                                    <w:t>…</w:t>
+                                                  </w:r>
+                                                </w:p>
+                                              </w:txbxContent>
+                                            </v:textbox>
+                                          </v:shape>
+                                        </v:group>
+                                        <v:shape id="Text Box 224" o:spid="_x0000_s1287" type="#_x0000_t202" style="position:absolute;top:7263;width:6343;height:3010;visibility:visible;mso-wrap-style:square;v-text-anchor:top" o:gfxdata="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" fillcolor="white [3201]" strokeweight=".5pt">
+                                          <v:textbox>
+                                            <w:txbxContent>
+                                              <w:p>
+                                                <w:pPr>
+                                                  <w:rPr>
+                                                    <w:lang w:val="en-US"/>
+                                                  </w:rPr>
+                                                </w:pPr>
+                                                <w:r>
+                                                  <w:rPr>
+                                                    <w:lang w:val="en-US"/>
+                                                  </w:rPr>
+                                                  <w:t>PT2</w:t>
+                                                </w:r>
+                                              </w:p>
+                                            </w:txbxContent>
+                                          </v:textbox>
+                                        </v:shape>
+                                        <v:shape id="Text Box 225" o:spid="_x0000_s1288" type="#_x0000_t202" style="position:absolute;left:64;top:3826;width:6344;height:3010;visibility:visible;mso-wrap-style:square;v-text-anchor:top" o:gfxdata="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" fillcolor="white [3201]" strokeweight=".5pt">
+                                          <v:textbox>
+                                            <w:txbxContent>
+                                              <w:p>
+                                                <w:pPr>
+                                                  <w:rPr>
+                                                    <w:lang w:val="en-US"/>
+                                                  </w:rPr>
+                                                </w:pPr>
+                                                <w:r>
+                                                  <w:rPr>
+                                                    <w:lang w:val="en-US"/>
+                                                  </w:rPr>
+                                                  <w:t>PT1</w:t>
+                                                </w:r>
+                                              </w:p>
+                                            </w:txbxContent>
+                                          </v:textbox>
+                                        </v:shape>
+                                        <v:shape id="Text Box 226" o:spid="_x0000_s1289" type="#_x0000_t202" style="position:absolute;left:64;top:10700;width:6344;height:3010;visibility:visible;mso-wrap-style:square;v-text-anchor:top" o:gfxdata="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" fillcolor="white [3201]" strokeweight=".5pt">
+                                          <v:textbox>
+                                            <w:txbxContent>
+                                              <w:p>
+                                                <w:pPr>
+                                                  <w:rPr>
+                                                    <w:lang w:val="en-US"/>
+                                                  </w:rPr>
+                                                </w:pPr>
+                                                <w:r>
+                                                  <w:rPr>
+                                                    <w:lang w:val="en-US"/>
+                                                  </w:rPr>
+                                                  <w:t>PT3</w:t>
+                                                </w:r>
+                                              </w:p>
+                                            </w:txbxContent>
+                                          </v:textbox>
+                                        </v:shape>
+                                        <v:shape id="Text Box 227" o:spid="_x0000_s1290" type="#_x0000_t202" style="position:absolute;left:64;top:14202;width:6344;height:3010;visibility:visible;mso-wrap-style:square;v-text-anchor:top" o:gfxdata="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" fillcolor="white [3201]" strokeweight=".5pt">
+                                          <v:textbox>
+                                            <w:txbxContent>
+                                              <w:p>
+                                                <w:pPr>
+                                                  <w:rPr>
+                                                    <w:lang w:val="en-US"/>
+                                                  </w:rPr>
+                                                </w:pPr>
+                                                <w:r>
+                                                  <w:rPr>
+                                                    <w:lang w:val="en-US"/>
+                                                  </w:rPr>
+                                                  <w:t>PT4</w:t>
+                                                </w:r>
+                                              </w:p>
+                                            </w:txbxContent>
+                                          </v:textbox>
+                                        </v:shape>
+                                        <v:shape id="Text Box 228" o:spid="_x0000_s1291" type="#_x0000_t202" style="position:absolute;left:8041;width:3583;height:3009;visibility:visible;mso-wrap-style:square;v-text-anchor:top" o:gfxdata="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" fillcolor="white [3201]" strokeweight=".5pt">
+                                          <v:textbox>
+                                            <w:txbxContent>
+                                              <w:p>
+                                                <w:pPr>
+                                                  <w:rPr>
+                                                    <w:vertAlign w:val="subscript"/>
+                                                    <w:lang w:val="en-US"/>
+                                                  </w:rPr>
+                                                </w:pPr>
+                                                <w:r>
+                                                  <w:rPr>
+                                                    <w:lang w:val="en-US"/>
+                                                  </w:rPr>
+                                                  <w:t>V</w:t>
+                                                </w:r>
+                                                <w:r>
+                                                  <w:rPr>
+                                                    <w:vertAlign w:val="subscript"/>
+                                                    <w:lang w:val="en-US"/>
+                                                  </w:rPr>
+                                                  <w:t>1</w:t>
+                                                </w:r>
+                                              </w:p>
+                                            </w:txbxContent>
+                                          </v:textbox>
+                                        </v:shape>
+                                        <v:shape id="Text Box 229" o:spid="_x0000_s1292" type="#_x0000_t202" style="position:absolute;left:12386;width:3583;height:3009;visibility:visible;mso-wrap-style:square;v-text-anchor:top" o:gfxdata="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" fillcolor="white [3201]" strokeweight=".5pt">
+                                          <v:textbox>
+                                            <w:txbxContent>
+                                              <w:p>
+                                                <w:pPr>
+                                                  <w:rPr>
+                                                    <w:vertAlign w:val="subscript"/>
+                                                    <w:lang w:val="en-US"/>
+                                                  </w:rPr>
+                                                </w:pPr>
+                                                <w:r>
+                                                  <w:rPr>
+                                                    <w:lang w:val="en-US"/>
+                                                  </w:rPr>
+                                                  <w:t>V</w:t>
+                                                </w:r>
+                                                <w:r>
+                                                  <w:rPr>
+                                                    <w:vertAlign w:val="subscript"/>
+                                                    <w:lang w:val="en-US"/>
+                                                  </w:rPr>
+                                                  <w:t>2</w:t>
+                                                </w:r>
+                                              </w:p>
+                                            </w:txbxContent>
+                                          </v:textbox>
+                                        </v:shape>
+                                        <v:shape id="Text Box 230" o:spid="_x0000_s1293" type="#_x0000_t202" style="position:absolute;left:17704;width:4560;height:3009;visibility:visible;mso-wrap-style:square;v-text-anchor:top" o:gfxdata="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" fillcolor="white [3201]" strokeweight=".5pt">
+                                          <v:textbox>
+                                            <w:txbxContent>
+                                              <w:p>
+                                                <w:pPr>
+                                                  <w:rPr>
+                                                    <w:vertAlign w:val="subscript"/>
+                                                    <w:lang w:val="en-US"/>
+                                                  </w:rPr>
+                                                </w:pPr>
+                                                <w:r>
+                                                  <w:rPr>
+                                                    <w:lang w:val="en-US"/>
+                                                  </w:rPr>
+                                                  <w:t>V</w:t>
+                                                </w:r>
+                                                <w:r>
+                                                  <w:rPr>
+                                                    <w:vertAlign w:val="subscript"/>
+                                                    <w:lang w:val="en-US"/>
+                                                  </w:rPr>
+                                                  <w:t>199</w:t>
+                                                </w:r>
+                                              </w:p>
+                                            </w:txbxContent>
+                                          </v:textbox>
+                                        </v:shape>
+                                        <v:shape id="Text Box 231" o:spid="_x0000_s1294" type="#_x0000_t202" style="position:absolute;left:23022;width:4652;height:3009;visibility:visible;mso-wrap-style:square;v-text-anchor:top" o:gfxdata="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" fillcolor="white [3201]" strokeweight=".5pt">
+                                          <v:textbox>
+                                            <w:txbxContent>
+                                              <w:p>
+                                                <w:pPr>
+                                                  <w:rPr>
+                                                    <w:vertAlign w:val="subscript"/>
+                                                    <w:lang w:val="en-US"/>
+                                                  </w:rPr>
+                                                </w:pPr>
+                                                <w:r>
+                                                  <w:rPr>
+                                                    <w:lang w:val="en-US"/>
+                                                  </w:rPr>
+                                                  <w:t>V</w:t>
+                                                </w:r>
+                                                <w:r>
+                                                  <w:rPr>
+                                                    <w:vertAlign w:val="subscript"/>
+                                                    <w:lang w:val="en-US"/>
+                                                  </w:rPr>
+                                                  <w:t>200</w:t>
+                                                </w:r>
+                                              </w:p>
+                                            </w:txbxContent>
+                                          </v:textbox>
+                                        </v:shape>
+                                      </v:group>
+                                    </v:group>
+                                    <v:group id="Group 232" o:spid="_x0000_s1295" style="position:absolute;left:13051;top:20476;width:14932;height:18095" coordorigin="-2902,-3972" coordsize="14932,18095" o:gfxdata="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">
+                                      <v:shape id="Right Brace 233" o:spid="_x0000_s1296" type="#_x0000_t88" style="position:absolute;left:-1775;top:-5099;width:1828;height:4081;rotation:90;visibility:visible;mso-wrap-style:square;v-text-anchor:middle" o:gfxdata="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" adj="806" strokecolor="#2f5496 [2404]" strokeweight=".5pt">
+                                        <v:stroke joinstyle="miter"/>
+                                      </v:shape>
+                                      <v:shape id="Straight Arrow Connector 235" o:spid="_x0000_s1297" type="#_x0000_t32" style="position:absolute;left:11139;top:14122;width:890;height:0;flip:x;visibility:visible;mso-wrap-style:square" o:connectortype="straight" o:gfxdata="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" strokecolor="#2f5496 [2404]" strokeweight=".5pt">
+                                        <v:stroke endarrow="block" joinstyle="miter"/>
+                                      </v:shape>
+                                    </v:group>
+                                  </v:group>
+                                  <v:shape id="Text Box 236" o:spid="_x0000_s1298" type="#_x0000_t202" style="position:absolute;left:47955;top:9130;width:7716;height:3277;visibility:visible;mso-wrap-style:square;v-text-anchor:top" o:gfxdata="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" filled="f" stroked="f" strokeweight=".5pt">
+                                    <v:textbox>
+                                      <w:txbxContent>
+                                        <w:p>
+                                          <w:pPr>
+                                            <w:rPr>
+                                              <w:i/>
+                                              <w:iCs/>
+                                              <w:sz w:val="20"/>
+                                              <w:szCs w:val="20"/>
+                                              <w:lang w:val="en-US"/>
+                                            </w:rPr>
+                                          </w:pPr>
+                                          <w:r>
+                                            <w:rPr>
+                                              <w:i/>
+                                              <w:iCs/>
+                                              <w:sz w:val="20"/>
+                                              <w:szCs w:val="20"/>
+                                              <w:lang w:val="en-US"/>
+                                            </w:rPr>
+                                            <w:t>Prediction</w:t>
+                                          </w:r>
+                                        </w:p>
+                                      </w:txbxContent>
+                                    </v:textbox>
+                                  </v:shape>
+                                </v:group>
+                                <v:group id="Group 240" o:spid="_x0000_s1299" style="position:absolute;left:38005;top:-3299;width:3048;height:8598" coordorigin="18962,-8249" coordsize="3048,8598" o:gfxdata="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">
+                                  <v:rect id="Rectangle 241" o:spid="_x0000_s1300" style="position:absolute;left:19680;top:-8249;width:1162;height:1162;visibility:visible;mso-wrap-style:square;v-text-anchor:middle" o:gfxdata="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" fillcolor="#4472c4 [3204]" strokecolor="#1f3763 [1604]" strokeweight="1pt"/>
+                                  <v:rect id="Rectangle 242" o:spid="_x0000_s1301" style="position:absolute;left:19680;top:-6210;width:1165;height:1168;visibility:visible;mso-wrap-style:square;v-text-anchor:middle" o:gfxdata="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" fillcolor="#4472c4 [3204]" strokecolor="#1f3763 [1604]" strokeweight="1pt"/>
+                                  <v:rect id="Rectangle 243" o:spid="_x0000_s1302" style="position:absolute;left:19680;top:-2795;width:1162;height:1162;visibility:visible;mso-wrap-style:square;v-text-anchor:middle" o:gfxdata="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" fillcolor="#4472c4 [3204]" strokecolor="#1f3763 [1604]" strokeweight="1pt"/>
+                                  <v:rect id="Rectangle 244" o:spid="_x0000_s1303" style="position:absolute;left:19680;top:-812;width:1162;height:1161;visibility:visible;mso-wrap-style:square;v-text-anchor:middle" o:gfxdata="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" fillcolor="#4472c4 [3204]" strokecolor="#1f3763 [1604]" strokeweight="1pt"/>
+                                  <v:shape id="Text Box 245" o:spid="_x0000_s1304" type="#_x0000_t202" style="position:absolute;left:18994;top:-5467;width:2984;height:3048;rotation:90;visibility:visible;mso-wrap-style:square;v-text-anchor:top" o:gfxdata="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" filled="f" stroked="f" strokeweight=".5pt">
+                                    <v:textbox>
+                                      <w:txbxContent>
+                                        <w:p>
+                                          <w:pPr>
+                                            <w:rPr>
+                                              <w:sz w:val="20"/>
+                                              <w:lang w:val="en-US"/>
+                                            </w:rPr>
+                                          </w:pPr>
+                                          <w:r>
+                                            <w:rPr>
+                                              <w:sz w:val="20"/>
+                                              <w:lang w:val="en-US"/>
+                                            </w:rPr>
+                                            <w:t>…</w:t>
+                                          </w:r>
+                                        </w:p>
+                                      </w:txbxContent>
+                                    </v:textbox>
+                                  </v:shape>
+                                </v:group>
+                              </v:group>
+                              <v:shape id="Straight Arrow Connector 266" o:spid="_x0000_s1305" type="#_x0000_t32" style="position:absolute;left:18398;top:10235;width:7441;height:0;visibility:visible;mso-wrap-style:square" o:connectortype="straight" o:gfxdata="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" strokecolor="#4472c4 [3204]" strokeweight=".5pt">
+                                <v:stroke endarrow="block" joinstyle="miter"/>
+                              </v:shape>
+                            </v:group>
+                            <v:shape id="Text Box 281" o:spid="_x0000_s1306" type="#_x0000_t202" style="position:absolute;left:876;top:6789;width:8610;height:6896;visibility:visible;mso-wrap-style:square;v-text-anchor:top" o:gfxdata="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" fillcolor="white [3201]" strokeweight=".5pt">
+                              <v:textbox>
+                                <w:txbxContent>
+                                  <w:p>
+                                    <w:pPr>
+                                      <w:rPr>
+                                        <w:lang w:val="en-US"/>
+                                      </w:rPr>
+                                    </w:pPr>
+                                    <w:r>
+                                      <w:rPr>
+                                        <w:lang w:val="en-US"/>
+                                      </w:rPr>
+                                      <w:t>Paragraph Tag 2 (PT2)</w:t>
+                                    </w:r>
+                                  </w:p>
+                                </w:txbxContent>
+                              </v:textbox>
+                            </v:shape>
+                          </v:group>
+                          <v:group id="Group 289" o:spid="_x0000_s1307" style="position:absolute;left:28855;top:13414;width:3042;height:18180" coordsize="3041,18184" o:gfxdata="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">
+                            <v:rect id="Rectangle 268" o:spid="_x0000_s1308" style="position:absolute;left:743;top:9582;width:1156;height:1155;visibility:visible;mso-wrap-style:square;v-text-anchor:middle" o:gfxdata="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" fillcolor="#4472c4 [3204]" strokecolor="#1f3763 [1604]" strokeweight="1pt"/>
+                            <v:rect id="Rectangle 269" o:spid="_x0000_s1309" style="position:absolute;left:743;top:11662;width:1162;height:1162;visibility:visible;mso-wrap-style:square;v-text-anchor:middle" o:gfxdata="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" fillcolor="#4472c4 [3204]" strokecolor="#1f3763 [1604]" strokeweight="1pt"/>
+                            <v:rect id="Rectangle 270" o:spid="_x0000_s1310" style="position:absolute;left:743;top:15057;width:1156;height:1156;visibility:visible;mso-wrap-style:square;v-text-anchor:middle" o:gfxdata="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" fillcolor="#4472c4 [3204]" strokecolor="#1f3763 [1604]" strokeweight="1pt"/>
+                            <v:rect id="Rectangle 274" o:spid="_x0000_s1311" style="position:absolute;left:743;top:17028;width:1156;height:1156;visibility:visible;mso-wrap-style:square;v-text-anchor:middle" o:gfxdata="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" fillcolor="#4472c4 [3204]" strokecolor="#1f3763 [1604]" strokeweight="1pt"/>
+                            <v:shape id="Text Box 275" o:spid="_x0000_s1312" type="#_x0000_t202" style="position:absolute;left:32;top:12374;width:2978;height:3041;rotation:90;visibility:visible;mso-wrap-style:square;v-text-anchor:top" o:gfxdata="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" filled="f" stroked="f" strokeweight=".5pt">
+                              <v:textbox>
+                                <w:txbxContent>
+                                  <w:p>
+                                    <w:pPr>
+                                      <w:rPr>
+                                        <w:sz w:val="20"/>
+                                        <w:lang w:val="en-US"/>
+                                      </w:rPr>
+                                    </w:pPr>
+                                    <w:r>
+                                      <w:rPr>
+                                        <w:sz w:val="20"/>
+                                        <w:lang w:val="en-US"/>
+                                      </w:rPr>
+                                      <w:t>…</w:t>
+                                    </w:r>
+                                  </w:p>
+                                </w:txbxContent>
+                              </v:textbox>
+                            </v:shape>
+                            <v:rect id="Rectangle 284" o:spid="_x0000_s1313" style="position:absolute;left:743;width:1156;height:1155;visibility:visible;mso-wrap-style:square;v-text-anchor:middle" o:gfxdata="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" fillcolor="#4472c4 [3204]" strokecolor="#1f3763 [1604]" strokeweight="1pt"/>
+                            <v:rect id="Rectangle 285" o:spid="_x0000_s1314" style="position:absolute;left:743;top:2025;width:1162;height:1162;visibility:visible;mso-wrap-style:square;v-text-anchor:middle" o:gfxdata="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" fillcolor="#4472c4 [3204]" strokecolor="#1f3763 [1604]" strokeweight="1pt"/>
+                            <v:rect id="Rectangle 286" o:spid="_x0000_s1315" style="position:absolute;left:743;top:5420;width:1156;height:1156;visibility:visible;mso-wrap-style:square;v-text-anchor:middle" o:gfxdata="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" fillcolor="#4472c4 [3204]" strokecolor="#1f3763 [1604]" strokeweight="1pt"/>
+                            <v:rect id="Rectangle 287" o:spid="_x0000_s1316" style="position:absolute;left:743;top:7391;width:1156;height:1156;visibility:visible;mso-wrap-style:square;v-text-anchor:middle" o:gfxdata="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" fillcolor="#4472c4 [3204]" strokecolor="#1f3763 [1604]" strokeweight="1pt"/>
+                            <v:shape id="Text Box 288" o:spid="_x0000_s1317" type="#_x0000_t202" style="position:absolute;left:32;top:2737;width:2978;height:3041;rotation:90;visibility:visible;mso-wrap-style:square;v-text-anchor:top" o:gfxdata="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" filled="f" stroked="f" strokeweight=".5pt">
+                              <v:textbox>
+                                <w:txbxContent>
+                                  <w:p>
+                                    <w:pPr>
+                                      <w:rPr>
+                                        <w:sz w:val="20"/>
+                                        <w:lang w:val="en-US"/>
+                                      </w:rPr>
+                                    </w:pPr>
+                                    <w:r>
+                                      <w:rPr>
+                                        <w:sz w:val="20"/>
+                                        <w:lang w:val="en-US"/>
+                                      </w:rPr>
+                                      <w:t>…</w:t>
+                                    </w:r>
+                                  </w:p>
+                                </w:txbxContent>
+                              </v:textbox>
+                            </v:shape>
+                          </v:group>
+                        </v:group>
+                        <v:shape id="Freeform 290" o:spid="_x0000_s1318" style="position:absolute;left:19564;top:29622;width:20174;height:16256;visibility:visible;mso-wrap-style:square;v-text-anchor:middle" coordsize="2017416,1626208" o:gfxdata="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" path="m49318,c-9543,64336,-68404,128672,208106,240919,484616,353166,1410880,490965,1708379,673480v297499,182515,348603,503741,284723,662529c1929222,1494797,1405404,1616170,1325097,1626208e" filled="f" strokecolor="#1f3763 [1604]" strokeweight="1pt">
+                          <v:stroke joinstyle="miter"/>
+                          <v:path arrowok="t" o:connecttype="custom" o:connectlocs="49317,0;208104,240829;1708361,673228;1993081,1335509;1325083,1625600" o:connectangles="0,0,0,0,0"/>
+                        </v:shape>
+                      </v:group>
+                      <v:shape id="Text Box 336" o:spid="_x0000_s1319" type="#_x0000_t202" style="position:absolute;left:547;top:6844;width:7714;height:3275;visibility:visible;mso-wrap-style:square;v-text-anchor:top" o:gfxdata="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" filled="f" stroked="f" strokeweight=".5pt">
+                        <v:textbox>
+                          <w:txbxContent>
+                            <w:p>
+                              <w:pPr>
+                                <w:rPr>
+                                  <w:i/>
+                                  <w:iCs/>
+                                  <w:sz w:val="20"/>
+                                  <w:szCs w:val="20"/>
+                                  <w:lang w:val="en-US"/>
+                                </w:rPr>
+                              </w:pPr>
+                              <w:r>
+                                <w:rPr>
+                                  <w:i/>
+                                  <w:iCs/>
+                                  <w:sz w:val="20"/>
+                                  <w:szCs w:val="20"/>
+                                  <w:lang w:val="en-US"/>
+                                </w:rPr>
+                                <w:t>Input</w:t>
+                              </w:r>
+                            </w:p>
+                          </w:txbxContent>
+                        </v:textbox>
+                      </v:shape>
+                      <v:shape id="Straight Arrow Connector 337" o:spid="_x0000_s1320" type="#_x0000_t32" style="position:absolute;left:2628;top:9472;width:1259;height:4318;visibility:visible;mso-wrap-style:square" o:connectortype="straight" o:gfxdata="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" strokecolor="#4472c4 [3204]" strokeweight=".5pt">
+                        <v:stroke endarrow="block" joinstyle="miter"/>
+                      </v:shape>
+                    </v:group>
+                  </v:group>
+                </v:group>
+                <v:shape id="Text Box 342" o:spid="_x0000_s1321" type="#_x0000_t202" style="position:absolute;top:54978;width:53784;height:2584;visibility:visible;mso-wrap-style:square;v-text-anchor:top" o:gfxdata="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" stroked="f">
+                  <v:textbox style="mso-fit-shape-to-text:t" inset="0,0,0,0">
+                    <w:txbxContent>
+                      <w:p>
+                        <w:pPr>
+                          <w:pStyle w:val="Caption"/>
+                          <w:rPr>
+                            <w:rFonts w:ascii="Open Sans" w:hAnsi="Open Sans" w:cs="Open Sans"/>
+                            <w:noProof/>
+                            <w:color w:val="525C65"/>
+                          </w:rPr>
+                        </w:pPr>
+                        <w:r>
+                          <w:t xml:space="preserve">Figure </w:t>
+                        </w:r>
+                        <w:fldSimple w:instr=" SEQ Figure \* ARABIC ">
+                          <w:r>
+                            <w:rPr>
+                              <w:noProof/>
+                            </w:rPr>
+                            <w:t>3</w:t>
+                          </w:r>
+                        </w:fldSimple>
+                        <w:r>
+                          <w:t>: Doc2Vec model - distributed bag of words architecture - dm=0</w:t>
+                        </w:r>
+                      </w:p>
+                    </w:txbxContent>
+                  </v:textbox>
+                </v:shape>
+              </v:group>
+            </w:pict>
+          </mc:Fallback>
+        </mc:AlternateContent>
+      </w:r>
     </w:p>
     <w:p>
       <w:pPr>
@@ -10693,6 +14625,169 @@
     </w:p>
     <w:p>
       <w:pPr>
+        <w:spacing w:line="446" w:lineRule="atLeast"/>
+        <w:rPr>
+          <w:rFonts w:ascii="Open Sans" w:hAnsi="Open Sans" w:cs="Open Sans"/>
+          <w:color w:val="525C65"/>
+        </w:rPr>
+      </w:pPr>
+    </w:p>
+    <w:p>
+      <w:pPr>
+        <w:spacing w:line="446" w:lineRule="atLeast"/>
+        <w:rPr>
+          <w:rFonts w:ascii="Open Sans" w:hAnsi="Open Sans" w:cs="Open Sans"/>
+          <w:color w:val="525C65"/>
+        </w:rPr>
+      </w:pPr>
+    </w:p>
+    <w:p>
+      <w:pPr>
+        <w:spacing w:line="446" w:lineRule="atLeast"/>
+        <w:rPr>
+          <w:rFonts w:ascii="Open Sans" w:hAnsi="Open Sans" w:cs="Open Sans"/>
+          <w:color w:val="525C65"/>
+        </w:rPr>
+      </w:pPr>
+    </w:p>
+    <w:p>
+      <w:pPr>
+        <w:spacing w:line="446" w:lineRule="atLeast"/>
+        <w:rPr>
+          <w:rFonts w:ascii="Open Sans" w:hAnsi="Open Sans" w:cs="Open Sans"/>
+          <w:color w:val="525C65"/>
+        </w:rPr>
+      </w:pPr>
+    </w:p>
+    <w:p>
+      <w:pPr>
+        <w:spacing w:line="446" w:lineRule="atLeast"/>
+        <w:rPr>
+          <w:rFonts w:ascii="Open Sans" w:hAnsi="Open Sans" w:cs="Open Sans"/>
+          <w:color w:val="525C65"/>
+        </w:rPr>
+      </w:pPr>
+    </w:p>
+    <w:p>
+      <w:pPr>
+        <w:spacing w:line="446" w:lineRule="atLeast"/>
+        <w:rPr>
+          <w:rFonts w:ascii="Open Sans" w:hAnsi="Open Sans" w:cs="Open Sans"/>
+          <w:color w:val="525C65"/>
+        </w:rPr>
+      </w:pPr>
+    </w:p>
+    <w:p>
+      <w:pPr>
+        <w:spacing w:line="446" w:lineRule="atLeast"/>
+        <w:rPr>
+          <w:rFonts w:ascii="Open Sans" w:hAnsi="Open Sans" w:cs="Open Sans"/>
+          <w:color w:val="525C65"/>
+        </w:rPr>
+      </w:pPr>
+    </w:p>
+    <w:p>
+      <w:pPr>
+        <w:spacing w:line="446" w:lineRule="atLeast"/>
+        <w:rPr>
+          <w:rFonts w:ascii="Open Sans" w:hAnsi="Open Sans" w:cs="Open Sans"/>
+          <w:color w:val="525C65"/>
+        </w:rPr>
+      </w:pPr>
+    </w:p>
+    <w:p>
+      <w:pPr>
+        <w:spacing w:line="446" w:lineRule="atLeast"/>
+        <w:rPr>
+          <w:rFonts w:ascii="Open Sans" w:hAnsi="Open Sans" w:cs="Open Sans"/>
+          <w:color w:val="525C65"/>
+        </w:rPr>
+      </w:pPr>
+    </w:p>
+    <w:p>
+      <w:pPr>
+        <w:spacing w:line="446" w:lineRule="atLeast"/>
+        <w:rPr>
+          <w:rFonts w:ascii="Open Sans" w:hAnsi="Open Sans" w:cs="Open Sans"/>
+          <w:color w:val="525C65"/>
+        </w:rPr>
+      </w:pPr>
+    </w:p>
+    <w:p>
+      <w:pPr>
+        <w:spacing w:line="446" w:lineRule="atLeast"/>
+        <w:rPr>
+          <w:rFonts w:ascii="Open Sans" w:hAnsi="Open Sans" w:cs="Open Sans"/>
+          <w:color w:val="525C65"/>
+        </w:rPr>
+      </w:pPr>
+    </w:p>
+    <w:p>
+      <w:pPr>
+        <w:spacing w:line="446" w:lineRule="atLeast"/>
+        <w:rPr>
+          <w:rFonts w:ascii="Open Sans" w:hAnsi="Open Sans" w:cs="Open Sans"/>
+          <w:color w:val="525C65"/>
+        </w:rPr>
+      </w:pPr>
+    </w:p>
+    <w:p>
+      <w:pPr>
+        <w:spacing w:line="446" w:lineRule="atLeast"/>
+        <w:rPr>
+          <w:rFonts w:ascii="Open Sans" w:hAnsi="Open Sans" w:cs="Open Sans"/>
+          <w:color w:val="525C65"/>
+        </w:rPr>
+      </w:pPr>
+    </w:p>
+    <w:p>
+      <w:pPr>
+        <w:spacing w:line="446" w:lineRule="atLeast"/>
+        <w:rPr>
+          <w:rFonts w:ascii="Open Sans" w:hAnsi="Open Sans" w:cs="Open Sans"/>
+          <w:color w:val="525C65"/>
+        </w:rPr>
+      </w:pPr>
+    </w:p>
+    <w:p>
+      <w:pPr>
+        <w:spacing w:line="446" w:lineRule="atLeast"/>
+        <w:rPr>
+          <w:rFonts w:ascii="Open Sans" w:hAnsi="Open Sans" w:cs="Open Sans"/>
+          <w:color w:val="525C65"/>
+        </w:rPr>
+      </w:pPr>
+    </w:p>
+    <w:p>
+      <w:pPr>
+        <w:spacing w:line="446" w:lineRule="atLeast"/>
+        <w:rPr>
+          <w:rFonts w:ascii="Open Sans" w:hAnsi="Open Sans" w:cs="Open Sans"/>
+          <w:color w:val="525C65"/>
+        </w:rPr>
+      </w:pPr>
+    </w:p>
+    <w:p>
+      <w:r>
+        <w:rPr>
+          <w:highlight w:val="yellow"/>
+        </w:rPr>
+        <w:t>WHERE HAS DOC2VEC BEEN USEFUL FOR FINANCIAL PREDICTIONS</w:t>
+      </w:r>
+    </w:p>
+    <w:p/>
+    <w:p/>
+    <w:p>
+      <w:pPr>
+        <w:spacing w:line="446" w:lineRule="atLeast"/>
+        <w:rPr>
+          <w:rFonts w:ascii="Open Sans" w:hAnsi="Open Sans" w:cs="Open Sans"/>
+          <w:color w:val="525C65"/>
+        </w:rPr>
+      </w:pPr>
+    </w:p>
+    <w:p>
+      <w:pPr>
         <w:pStyle w:val="Heading1"/>
         <w:numPr>
           <w:ilvl w:val="0"/>
@@ -10750,7 +14845,11 @@
         <w:t>that</w:t>
       </w:r>
       <w:r>
-        <w:t xml:space="preserve"> done on all data following the initial recording of volume in 1950. </w:t>
+        <w:t xml:space="preserve"> done on all data following the initial </w:t>
+      </w:r>
+      <w:r>
+        <w:lastRenderedPageBreak/>
+        <w:t xml:space="preserve">recording of volume in 1950. </w:t>
       </w:r>
       <w:r>
         <w:t>This second round of analysis was focussed on finding an autoregressive conditional heteroskedasticity (ARCH) model that fit the data well. The analysis concluded with the selection of a</w:t>
@@ -10888,11 +14987,7 @@
         <w:t>the year variables as</w:t>
       </w:r>
       <w:r>
-        <w:t xml:space="preserve"> </w:t>
-      </w:r>
-      <w:r>
-        <w:lastRenderedPageBreak/>
-        <w:t xml:space="preserve">reported in Table 3. </w:t>
+        <w:t xml:space="preserve"> reported in Table 3. </w:t>
       </w:r>
       <w:r>
         <w:t xml:space="preserve">All of the analysis reported in this section was done in R </w:t>
@@ -10968,30 +15063,14 @@
       <w:r>
         <w:t xml:space="preserve">Figure </w:t>
       </w:r>
-      <w:r>
-        <w:fldChar w:fldCharType="begin"/>
-      </w:r>
-      <w:r>
-        <w:instrText xml:space="preserve"> S</w:instrText>
-      </w:r>
-      <w:r>
-        <w:instrText xml:space="preserve">EQ Figure \* ARABIC </w:instrText>
-      </w:r>
-      <w:r>
-        <w:fldChar w:fldCharType="separate"/>
-      </w:r>
-      <w:r>
-        <w:rPr>
-          <w:noProof/>
-        </w:rPr>
-        <w:t>3</w:t>
-      </w:r>
-      <w:r>
-        <w:rPr>
-          <w:noProof/>
-        </w:rPr>
-        <w:fldChar w:fldCharType="end"/>
-      </w:r>
+      <w:fldSimple w:instr=" SEQ Figure \* ARABIC ">
+        <w:r>
+          <w:rPr>
+            <w:noProof/>
+          </w:rPr>
+          <w:t>4</w:t>
+        </w:r>
+      </w:fldSimple>
       <w:r>
         <w:t>:S&amp;P 500 daily percentage change</w:t>
       </w:r>
@@ -11634,6 +15713,7 @@
           </w:tcPr>
           <w:p>
             <w:r>
+              <w:lastRenderedPageBreak/>
               <w:t>24 *</w:t>
             </w:r>
           </w:p>
@@ -11772,27 +15852,14 @@
       <w:r>
         <w:t xml:space="preserve">Table </w:t>
       </w:r>
-      <w:r>
-        <w:fldChar w:fldCharType="begin"/>
-      </w:r>
-      <w:r>
-        <w:instrText xml:space="preserve"> SEQ Table \* ARABIC </w:instrText>
-      </w:r>
-      <w:r>
-        <w:fldChar w:fldCharType="separate"/>
-      </w:r>
-      <w:r>
-        <w:rPr>
-          <w:noProof/>
-        </w:rPr>
-        <w:t>1</w:t>
-      </w:r>
-      <w:r>
-        <w:rPr>
-          <w:noProof/>
-        </w:rPr>
-        <w:fldChar w:fldCharType="end"/>
-      </w:r>
+      <w:fldSimple w:instr=" SEQ Table \* ARABIC ">
+        <w:r>
+          <w:rPr>
+            <w:noProof/>
+          </w:rPr>
+          <w:t>1</w:t>
+        </w:r>
+      </w:fldSimple>
       <w:r>
         <w:t>: Significant variables to S&amp;P 500 daily change</w:t>
       </w:r>
@@ -12735,7 +16802,6 @@
           </w:tcPr>
           <w:p>
             <w:r>
-              <w:lastRenderedPageBreak/>
               <w:t>27 **</w:t>
             </w:r>
           </w:p>
@@ -12808,27 +16874,14 @@
       <w:r>
         <w:t xml:space="preserve">Table </w:t>
       </w:r>
-      <w:r>
-        <w:fldChar w:fldCharType="begin"/>
-      </w:r>
-      <w:r>
-        <w:instrText xml:space="preserve"> SEQ Table \* ARABIC </w:instrText>
-      </w:r>
-      <w:r>
-        <w:fldChar w:fldCharType="separate"/>
-      </w:r>
-      <w:r>
-        <w:rPr>
-          <w:noProof/>
-        </w:rPr>
-        <w:t>2</w:t>
-      </w:r>
-      <w:r>
-        <w:rPr>
-          <w:noProof/>
-        </w:rPr>
-        <w:fldChar w:fldCharType="end"/>
-      </w:r>
+      <w:fldSimple w:instr=" SEQ Table \* ARABIC ">
+        <w:r>
+          <w:rPr>
+            <w:noProof/>
+          </w:rPr>
+          <w:t>2</w:t>
+        </w:r>
+      </w:fldSimple>
       <w:r>
         <w:t xml:space="preserve">: </w:t>
       </w:r>
@@ -13615,6 +17668,7 @@
           </w:tcPr>
           <w:p>
             <w:r>
+              <w:lastRenderedPageBreak/>
               <w:t>19 ***</w:t>
             </w:r>
           </w:p>
@@ -13976,27 +18030,14 @@
       <w:r>
         <w:t xml:space="preserve">Table </w:t>
       </w:r>
-      <w:r>
-        <w:fldChar w:fldCharType="begin"/>
-      </w:r>
-      <w:r>
-        <w:instrText xml:space="preserve"> SEQ Table \* ARABIC </w:instrText>
-      </w:r>
-      <w:r>
-        <w:fldChar w:fldCharType="separate"/>
-      </w:r>
-      <w:r>
-        <w:rPr>
-          <w:noProof/>
-        </w:rPr>
-        <w:t>3</w:t>
-      </w:r>
-      <w:r>
-        <w:rPr>
-          <w:noProof/>
-        </w:rPr>
-        <w:fldChar w:fldCharType="end"/>
-      </w:r>
+      <w:fldSimple w:instr=" SEQ Table \* ARABIC ">
+        <w:r>
+          <w:rPr>
+            <w:noProof/>
+          </w:rPr>
+          <w:t>3</w:t>
+        </w:r>
+      </w:fldSimple>
       <w:r>
         <w:t xml:space="preserve">: Significant variables to S&amp;P 500 daily change including </w:t>
       </w:r>
@@ -14103,7 +18144,7 @@
         </w:rPr>
         <w:lastRenderedPageBreak/>
         <w:drawing>
-          <wp:inline distT="0" distB="0" distL="0" distR="0" wp14:anchorId="54C0E5D4" wp14:editId="5FC19089">
+          <wp:inline distT="0" distB="0" distL="0" distR="0" wp14:anchorId="54C0E5D4" wp14:editId="1D9A4987">
             <wp:extent cx="3310274" cy="4007796"/>
             <wp:effectExtent l="0" t="0" r="4445" b="5715"/>
             <wp:docPr id="63" name="Picture 63" descr="Chart, histogram&#10;&#10;Description automatically generated"/>
@@ -14154,7 +18195,7 @@
           <w:noProof/>
         </w:rPr>
         <w:drawing>
-          <wp:anchor distT="0" distB="0" distL="114300" distR="114300" simplePos="0" relativeHeight="251722752" behindDoc="0" locked="0" layoutInCell="1" allowOverlap="1" wp14:anchorId="685921DE" wp14:editId="1FD2B00A">
+          <wp:anchor distT="0" distB="0" distL="114300" distR="114300" simplePos="0" relativeHeight="251713536" behindDoc="0" locked="0" layoutInCell="1" allowOverlap="1" wp14:anchorId="685921DE" wp14:editId="43037983">
             <wp:simplePos x="0" y="0"/>
             <wp:positionH relativeFrom="column">
               <wp:posOffset>77470</wp:posOffset>
@@ -14212,27 +18253,14 @@
       <w:r>
         <w:t xml:space="preserve">Figure </w:t>
       </w:r>
-      <w:r>
-        <w:fldChar w:fldCharType="begin"/>
-      </w:r>
-      <w:r>
-        <w:instrText xml:space="preserve"> SEQ Figure \* ARABIC </w:instrText>
-      </w:r>
-      <w:r>
-        <w:fldChar w:fldCharType="separate"/>
-      </w:r>
-      <w:r>
-        <w:rPr>
-          <w:noProof/>
-        </w:rPr>
-        <w:t>4</w:t>
-      </w:r>
-      <w:r>
-        <w:rPr>
-          <w:noProof/>
-        </w:rPr>
-        <w:fldChar w:fldCharType="end"/>
-      </w:r>
+      <w:fldSimple w:instr=" SEQ Figure \* ARABIC ">
+        <w:r>
+          <w:rPr>
+            <w:noProof/>
+          </w:rPr>
+          <w:t>5</w:t>
+        </w:r>
+      </w:fldSimple>
       <w:r>
         <w:t>: S&amp;P 500 Daily Percentage Change 1950 - Present</w:t>
       </w:r>
@@ -14244,27 +18272,14 @@
       <w:r>
         <w:t xml:space="preserve">Figure </w:t>
       </w:r>
-      <w:r>
-        <w:fldChar w:fldCharType="begin"/>
-      </w:r>
-      <w:r>
-        <w:instrText xml:space="preserve"> SEQ Figure \* ARABIC </w:instrText>
-      </w:r>
-      <w:r>
-        <w:fldChar w:fldCharType="separate"/>
-      </w:r>
-      <w:r>
-        <w:rPr>
-          <w:noProof/>
-        </w:rPr>
-        <w:t>5</w:t>
-      </w:r>
-      <w:r>
-        <w:rPr>
-          <w:noProof/>
-        </w:rPr>
-        <w:fldChar w:fldCharType="end"/>
-      </w:r>
+      <w:fldSimple w:instr=" SEQ Figure \* ARABIC ">
+        <w:r>
+          <w:rPr>
+            <w:noProof/>
+          </w:rPr>
+          <w:t>6</w:t>
+        </w:r>
+      </w:fldSimple>
       <w:r>
         <w:t>: Standardized volume (red) and DPC (green)</w:t>
       </w:r>
@@ -14561,27 +18576,14 @@
       <w:r>
         <w:t xml:space="preserve">Figure </w:t>
       </w:r>
-      <w:r>
-        <w:fldChar w:fldCharType="begin"/>
-      </w:r>
-      <w:r>
-        <w:instrText xml:space="preserve"> SEQ Figure \* ARABIC </w:instrText>
-      </w:r>
-      <w:r>
-        <w:fldChar w:fldCharType="separate"/>
-      </w:r>
-      <w:r>
-        <w:rPr>
-          <w:noProof/>
-        </w:rPr>
-        <w:t>6</w:t>
-      </w:r>
-      <w:r>
-        <w:rPr>
-          <w:noProof/>
-        </w:rPr>
-        <w:fldChar w:fldCharType="end"/>
-      </w:r>
+      <w:fldSimple w:instr=" SEQ Figure \* ARABIC ">
+        <w:r>
+          <w:rPr>
+            <w:noProof/>
+          </w:rPr>
+          <w:t>7</w:t>
+        </w:r>
+      </w:fldSimple>
       <w:r>
         <w:t xml:space="preserve">:Absolute DPC and </w:t>
       </w:r>
@@ -14651,27 +18653,14 @@
       <w:r>
         <w:t xml:space="preserve">Figure </w:t>
       </w:r>
-      <w:r>
-        <w:fldChar w:fldCharType="begin"/>
-      </w:r>
-      <w:r>
-        <w:instrText xml:space="preserve"> SEQ Figure \* ARABIC </w:instrText>
-      </w:r>
-      <w:r>
-        <w:fldChar w:fldCharType="separate"/>
-      </w:r>
-      <w:r>
-        <w:rPr>
-          <w:noProof/>
-        </w:rPr>
-        <w:t>7</w:t>
-      </w:r>
-      <w:r>
-        <w:rPr>
-          <w:noProof/>
-        </w:rPr>
-        <w:fldChar w:fldCharType="end"/>
-      </w:r>
+      <w:fldSimple w:instr=" SEQ Figure \* ARABIC ">
+        <w:r>
+          <w:rPr>
+            <w:noProof/>
+          </w:rPr>
+          <w:t>8</w:t>
+        </w:r>
+      </w:fldSimple>
       <w:r>
         <w:t xml:space="preserve">: </w:t>
       </w:r>
@@ -14758,27 +18747,14 @@
       <w:r>
         <w:t xml:space="preserve">Figure </w:t>
       </w:r>
-      <w:r>
-        <w:fldChar w:fldCharType="begin"/>
-      </w:r>
-      <w:r>
-        <w:instrText xml:space="preserve"> SEQ Figure \* ARABIC </w:instrText>
-      </w:r>
-      <w:r>
-        <w:fldChar w:fldCharType="separate"/>
-      </w:r>
-      <w:r>
-        <w:rPr>
-          <w:noProof/>
-        </w:rPr>
-        <w:t>8</w:t>
-      </w:r>
-      <w:r>
-        <w:rPr>
-          <w:noProof/>
-        </w:rPr>
-        <w:fldChar w:fldCharType="end"/>
-      </w:r>
+      <w:fldSimple w:instr=" SEQ Figure \* ARABIC ">
+        <w:r>
+          <w:rPr>
+            <w:noProof/>
+          </w:rPr>
+          <w:t>9</w:t>
+        </w:r>
+      </w:fldSimple>
       <w:r>
         <w:t xml:space="preserve">: </w:t>
       </w:r>
@@ -15258,27 +19234,14 @@
       <w:r>
         <w:t xml:space="preserve">Figure </w:t>
       </w:r>
-      <w:r>
-        <w:fldChar w:fldCharType="begin"/>
-      </w:r>
-      <w:r>
-        <w:instrText xml:space="preserve"> SEQ Figure \* ARABIC </w:instrText>
-      </w:r>
-      <w:r>
-        <w:fldChar w:fldCharType="separate"/>
-      </w:r>
-      <w:r>
-        <w:rPr>
-          <w:noProof/>
-        </w:rPr>
-        <w:t>9</w:t>
-      </w:r>
-      <w:r>
-        <w:rPr>
-          <w:noProof/>
-        </w:rPr>
-        <w:fldChar w:fldCharType="end"/>
-      </w:r>
+      <w:fldSimple w:instr=" SEQ Figure \* ARABIC ">
+        <w:r>
+          <w:rPr>
+            <w:noProof/>
+          </w:rPr>
+          <w:t>10</w:t>
+        </w:r>
+      </w:fldSimple>
       <w:r>
         <w:t>: Autocorrelation and partial-autocorrelation functions of DPC</w:t>
       </w:r>
@@ -16077,27 +20040,14 @@
       <w:r>
         <w:t xml:space="preserve">Table </w:t>
       </w:r>
-      <w:r>
-        <w:fldChar w:fldCharType="begin"/>
-      </w:r>
-      <w:r>
-        <w:instrText xml:space="preserve"> SEQ Table \* ARABIC </w:instrText>
-      </w:r>
-      <w:r>
-        <w:fldChar w:fldCharType="separate"/>
-      </w:r>
-      <w:r>
-        <w:rPr>
-          <w:noProof/>
-        </w:rPr>
-        <w:t>4</w:t>
-      </w:r>
-      <w:r>
-        <w:rPr>
-          <w:noProof/>
-        </w:rPr>
-        <w:fldChar w:fldCharType="end"/>
-      </w:r>
+      <w:fldSimple w:instr=" SEQ Table \* ARABIC ">
+        <w:r>
+          <w:rPr>
+            <w:noProof/>
+          </w:rPr>
+          <w:t>4</w:t>
+        </w:r>
+      </w:fldSimple>
       <w:r>
         <w:t>:</w:t>
       </w:r>
@@ -16164,27 +20114,14 @@
       <w:r>
         <w:t xml:space="preserve">Figure </w:t>
       </w:r>
-      <w:r>
-        <w:fldChar w:fldCharType="begin"/>
-      </w:r>
-      <w:r>
-        <w:instrText xml:space="preserve"> SEQ Figure \* ARABIC </w:instrText>
-      </w:r>
-      <w:r>
-        <w:fldChar w:fldCharType="separate"/>
-      </w:r>
-      <w:r>
-        <w:rPr>
-          <w:noProof/>
-        </w:rPr>
-        <w:t>10</w:t>
-      </w:r>
-      <w:r>
-        <w:rPr>
-          <w:noProof/>
-        </w:rPr>
-        <w:fldChar w:fldCharType="end"/>
-      </w:r>
+      <w:fldSimple w:instr=" SEQ Figure \* ARABIC ">
+        <w:r>
+          <w:rPr>
+            <w:noProof/>
+          </w:rPr>
+          <w:t>11</w:t>
+        </w:r>
+      </w:fldSimple>
       <w:r>
         <w:t>:Model 3 residual ACF and PACF</w:t>
       </w:r>
@@ -16251,27 +20188,14 @@
       <w:r>
         <w:t xml:space="preserve">Figure </w:t>
       </w:r>
-      <w:r>
-        <w:fldChar w:fldCharType="begin"/>
-      </w:r>
-      <w:r>
-        <w:instrText xml:space="preserve"> SEQ Figure \* ARABIC </w:instrText>
-      </w:r>
-      <w:r>
-        <w:fldChar w:fldCharType="separate"/>
-      </w:r>
-      <w:r>
-        <w:rPr>
-          <w:noProof/>
-        </w:rPr>
-        <w:t>11</w:t>
-      </w:r>
-      <w:r>
-        <w:rPr>
-          <w:noProof/>
-        </w:rPr>
-        <w:fldChar w:fldCharType="end"/>
-      </w:r>
+      <w:fldSimple w:instr=" SEQ Figure \* ARABIC ">
+        <w:r>
+          <w:rPr>
+            <w:noProof/>
+          </w:rPr>
+          <w:t>12</w:t>
+        </w:r>
+      </w:fldSimple>
       <w:r>
         <w:t>: Model 4 residual ACF and PACF</w:t>
       </w:r>
@@ -16337,27 +20261,14 @@
       <w:r>
         <w:t xml:space="preserve">Figure </w:t>
       </w:r>
-      <w:r>
-        <w:fldChar w:fldCharType="begin"/>
-      </w:r>
-      <w:r>
-        <w:instrText xml:space="preserve"> SEQ Figure \* ARABIC </w:instrText>
-      </w:r>
-      <w:r>
-        <w:fldChar w:fldCharType="separate"/>
-      </w:r>
-      <w:r>
-        <w:rPr>
-          <w:noProof/>
-        </w:rPr>
-        <w:t>12</w:t>
-      </w:r>
-      <w:r>
-        <w:rPr>
-          <w:noProof/>
-        </w:rPr>
-        <w:fldChar w:fldCharType="end"/>
-      </w:r>
+      <w:fldSimple w:instr=" SEQ Figure \* ARABIC ">
+        <w:r>
+          <w:rPr>
+            <w:noProof/>
+          </w:rPr>
+          <w:t>13</w:t>
+        </w:r>
+      </w:fldSimple>
       <w:r>
         <w:t>: Model 5 residual ACF and PACF</w:t>
       </w:r>
@@ -16425,27 +20336,14 @@
       <w:r>
         <w:t xml:space="preserve">Figure </w:t>
       </w:r>
-      <w:r>
-        <w:fldChar w:fldCharType="begin"/>
-      </w:r>
-      <w:r>
-        <w:instrText xml:space="preserve"> SEQ Figure \* ARABIC </w:instrText>
-      </w:r>
-      <w:r>
-        <w:fldChar w:fldCharType="separate"/>
-      </w:r>
-      <w:r>
-        <w:rPr>
-          <w:noProof/>
-        </w:rPr>
-        <w:t>13</w:t>
-      </w:r>
-      <w:r>
-        <w:rPr>
-          <w:noProof/>
-        </w:rPr>
-        <w:fldChar w:fldCharType="end"/>
-      </w:r>
+      <w:fldSimple w:instr=" SEQ Figure \* ARABIC ">
+        <w:r>
+          <w:rPr>
+            <w:noProof/>
+          </w:rPr>
+          <w:t>14</w:t>
+        </w:r>
+      </w:fldSimple>
       <w:r>
         <w:t>: Model 6 residual ACF and PACF - ARMA(1,0) ARCH(1,0)</w:t>
       </w:r>
@@ -16508,27 +20406,14 @@
       <w:r>
         <w:t xml:space="preserve">Figure </w:t>
       </w:r>
-      <w:r>
-        <w:fldChar w:fldCharType="begin"/>
-      </w:r>
-      <w:r>
-        <w:instrText xml:space="preserve"> SEQ Figure \* ARABIC </w:instrText>
-      </w:r>
-      <w:r>
-        <w:fldChar w:fldCharType="separate"/>
-      </w:r>
-      <w:r>
-        <w:rPr>
-          <w:noProof/>
-        </w:rPr>
-        <w:t>14</w:t>
-      </w:r>
-      <w:r>
-        <w:rPr>
-          <w:noProof/>
-        </w:rPr>
-        <w:fldChar w:fldCharType="end"/>
-      </w:r>
+      <w:fldSimple w:instr=" SEQ Figure \* ARABIC ">
+        <w:r>
+          <w:rPr>
+            <w:noProof/>
+          </w:rPr>
+          <w:t>15</w:t>
+        </w:r>
+      </w:fldSimple>
       <w:r>
         <w:t>: Model 7 residual ACF and PACF - ARCH(1,0)</w:t>
       </w:r>
@@ -19404,7 +23289,9 @@
     <w:rsid w:val="00264922"/>
     <w:rsid w:val="003A38F6"/>
     <w:rsid w:val="004D5938"/>
+    <w:rsid w:val="005946EC"/>
     <w:rsid w:val="00622D74"/>
+    <w:rsid w:val="00674B65"/>
     <w:rsid w:val="006A0BAE"/>
     <w:rsid w:val="007B4796"/>
     <w:rsid w:val="00885C90"/>

</xml_diff>

<commit_message>
Tried an ensamble to decrease MAE my combining predictions from various models with original data. It was unsuccessful.
</commit_message>
<xml_diff>
--- a/Writeups/Data_collection_and_preparation.docx
+++ b/Writeups/Data_collection_and_preparation.docx
@@ -14800,7 +14800,13 @@
     </w:p>
     <w:p>
       <w:r>
-        <w:t xml:space="preserve">As part of feature extraction econometric time series analysis has been run on the S&amp;P 500 data. The aim of this analysis was to find the linear model of best fit to the S&amp;P 500 data and then include the relevant variables in the final dataset under the assumption that they will be relevant in the highly non-linear ML models. </w:t>
+        <w:t>As part of feature extraction</w:t>
+      </w:r>
+      <w:r>
+        <w:t xml:space="preserve"> -</w:t>
+      </w:r>
+      <w:r>
+        <w:t xml:space="preserve"> econometric time series analysis has been run on the S&amp;P 500 data. The aim of this analysis was to find the linear model of best fit to the S&amp;P 500 data and then include the relevant variables in the final dataset under the assumption that they will be relevant in the highly non-linear ML models. </w:t>
       </w:r>
       <w:r>
         <w:t>An initial analysis was done on the S&amp;P 500 data after April 20</w:t>
@@ -14845,11 +14851,14 @@
         <w:t>that</w:t>
       </w:r>
       <w:r>
-        <w:t xml:space="preserve"> done on all data following the initial </w:t>
+        <w:t xml:space="preserve"> was</w:t>
+      </w:r>
+      <w:r>
+        <w:t xml:space="preserve"> done on all data following the </w:t>
       </w:r>
       <w:r>
         <w:lastRenderedPageBreak/>
-        <w:t xml:space="preserve">recording of volume in 1950. </w:t>
+        <w:t xml:space="preserve">initial recording of volume in 1950. </w:t>
       </w:r>
       <w:r>
         <w:t>This second round of analysis was focussed on finding an autoregressive conditional heteroskedasticity (ARCH) model that fit the data well. The analysis concluded with the selection of a</w:t>
@@ -23289,7 +23298,6 @@
     <w:rsid w:val="00264922"/>
     <w:rsid w:val="003A38F6"/>
     <w:rsid w:val="004D5938"/>
-    <w:rsid w:val="005946EC"/>
     <w:rsid w:val="00622D74"/>
     <w:rsid w:val="00674B65"/>
     <w:rsid w:val="006A0BAE"/>
@@ -23308,6 +23316,7 @@
     <w:rsid w:val="00B165EC"/>
     <w:rsid w:val="00B53CE1"/>
     <w:rsid w:val="00CC468A"/>
+    <w:rsid w:val="00E122DD"/>
     <w:rsid w:val="00E265CB"/>
     <w:rsid w:val="00EA6D11"/>
     <w:rsid w:val="00F359FB"/>

</xml_diff>